<commit_message>
updated report  Please enter the commit message for your changes. Lines starting
</commit_message>
<xml_diff>
--- a/Final Assignment Files/Assignment 2 Report - Group 6.docx
+++ b/Final Assignment Files/Assignment 2 Report - Group 6.docx
@@ -130,69 +130,42 @@
           <w:rFonts w:ascii="Arial" w:hAnsi="Arial" w:cs="Arial"/>
           <w:lang w:val="en-US"/>
         </w:rPr>
-        <w:t xml:space="preserve">Sean </w:t>
+        <w:t>Sean Howman</w:t>
       </w:r>
-      <w:proofErr w:type="spellStart"/>
+    </w:p>
+    <w:p>
+      <w:pPr>
+        <w:spacing w:after="0" w:line="240" w:lineRule="auto"/>
+        <w:jc w:val="both"/>
+        <w:rPr>
+          <w:rFonts w:ascii="Arial" w:hAnsi="Arial" w:cs="Arial"/>
+          <w:lang w:val="en-US"/>
+        </w:rPr>
+      </w:pPr>
       <w:r>
         <w:rPr>
           <w:rFonts w:ascii="Arial" w:hAnsi="Arial" w:cs="Arial"/>
           <w:lang w:val="en-US"/>
         </w:rPr>
-        <w:t>Howman</w:t>
+        <w:t>Yuxiao Liu</w:t>
       </w:r>
-      <w:proofErr w:type="spellEnd"/>
-    </w:p>
-    <w:p>
-      <w:pPr>
-        <w:spacing w:after="0" w:line="240" w:lineRule="auto"/>
-        <w:jc w:val="both"/>
-        <w:rPr>
-          <w:rFonts w:ascii="Arial" w:hAnsi="Arial" w:cs="Arial"/>
-          <w:lang w:val="en-US"/>
-        </w:rPr>
-      </w:pPr>
-      <w:proofErr w:type="spellStart"/>
+    </w:p>
+    <w:p>
+      <w:pPr>
+        <w:spacing w:after="0" w:line="240" w:lineRule="auto"/>
+        <w:jc w:val="both"/>
+        <w:rPr>
+          <w:rFonts w:ascii="Arial" w:hAnsi="Arial" w:cs="Arial"/>
+          <w:lang w:val="en-US"/>
+        </w:rPr>
+      </w:pPr>
       <w:r>
         <w:rPr>
           <w:rFonts w:ascii="Arial" w:hAnsi="Arial" w:cs="Arial"/>
           <w:lang w:val="en-US"/>
         </w:rPr>
-        <w:t>Yuxiao</w:t>
+        <w:t>Feng Nie</w:t>
       </w:r>
-      <w:proofErr w:type="spellEnd"/>
-      <w:r>
-        <w:rPr>
-          <w:rFonts w:ascii="Arial" w:hAnsi="Arial" w:cs="Arial"/>
-          <w:lang w:val="en-US"/>
-        </w:rPr>
-        <w:t xml:space="preserve"> Liu</w:t>
-      </w:r>
-    </w:p>
-    <w:p>
-      <w:pPr>
-        <w:spacing w:after="0" w:line="240" w:lineRule="auto"/>
-        <w:jc w:val="both"/>
-        <w:rPr>
-          <w:rFonts w:ascii="Arial" w:hAnsi="Arial" w:cs="Arial"/>
-          <w:lang w:val="en-US"/>
-        </w:rPr>
-      </w:pPr>
-      <w:r>
-        <w:rPr>
-          <w:rFonts w:ascii="Arial" w:hAnsi="Arial" w:cs="Arial"/>
-          <w:lang w:val="en-US"/>
-        </w:rPr>
-        <w:t xml:space="preserve">Feng </w:t>
-      </w:r>
-      <w:proofErr w:type="spellStart"/>
-      <w:r>
-        <w:rPr>
-          <w:rFonts w:ascii="Arial" w:hAnsi="Arial" w:cs="Arial"/>
-          <w:lang w:val="en-US"/>
-        </w:rPr>
-        <w:t>Nie</w:t>
-      </w:r>
-      <w:proofErr w:type="spellEnd"/>
     </w:p>
     <w:p>
       <w:pPr>
@@ -923,23 +896,7 @@
           <w:rFonts w:ascii="Arial" w:hAnsi="Arial" w:cs="Arial"/>
           <w:lang w:val="en-US"/>
         </w:rPr>
-        <w:t xml:space="preserve"> features by observing scatterplots in </w:t>
-      </w:r>
-      <w:proofErr w:type="spellStart"/>
-      <w:r>
-        <w:rPr>
-          <w:rFonts w:ascii="Arial" w:hAnsi="Arial" w:cs="Arial"/>
-          <w:lang w:val="en-US"/>
-        </w:rPr>
-        <w:t>OpenRefine</w:t>
-      </w:r>
-      <w:proofErr w:type="spellEnd"/>
-      <w:r>
-        <w:rPr>
-          <w:rFonts w:ascii="Arial" w:hAnsi="Arial" w:cs="Arial"/>
-          <w:lang w:val="en-US"/>
-        </w:rPr>
-        <w:t>, removing features that appear to be correlated with each other. We’ve also removed wind direction features as they are discrete features</w:t>
+        <w:t xml:space="preserve"> features by observing scatterplots in OpenRefine, removing features that appear to be correlated with each other. We’ve also removed wind direction features as they are discrete features</w:t>
       </w:r>
       <w:r>
         <w:rPr>
@@ -3808,7 +3765,28 @@
           <w:rFonts w:ascii="Arial" w:hAnsi="Arial" w:cs="Arial"/>
           <w:lang w:val="en-US"/>
         </w:rPr>
-        <w:t>In order to create the model, we did the following:</w:t>
+        <w:t>In order to create the model</w:t>
+      </w:r>
+      <w:r>
+        <w:rPr>
+          <w:rFonts w:ascii="Arial" w:hAnsi="Arial" w:cs="Arial"/>
+          <w:lang w:val="en-US"/>
+        </w:rPr>
+        <w:t xml:space="preserve"> using linear regression</w:t>
+      </w:r>
+      <w:r>
+        <w:rPr>
+          <w:rFonts w:ascii="Arial" w:hAnsi="Arial" w:cs="Arial"/>
+          <w:lang w:val="en-US"/>
+        </w:rPr>
+        <w:t xml:space="preserve"> algorithm</w:t>
+      </w:r>
+      <w:r>
+        <w:rPr>
+          <w:rFonts w:ascii="Arial" w:hAnsi="Arial" w:cs="Arial"/>
+          <w:lang w:val="en-US"/>
+        </w:rPr>
+        <w:t>, we did the following:</w:t>
       </w:r>
     </w:p>
     <w:p>
@@ -4358,15 +4336,13 @@
         </w:rPr>
         <w:t xml:space="preserve"> or k nearest neighbor (</w:t>
       </w:r>
-      <w:proofErr w:type="spellStart"/>
       <w:r>
         <w:rPr>
           <w:rFonts w:ascii="Arial" w:hAnsi="Arial" w:cs="Arial"/>
           <w:lang w:val="en-US"/>
         </w:rPr>
-        <w:t>knn</w:t>
+        <w:t>KNN</w:t>
       </w:r>
-      <w:proofErr w:type="spellEnd"/>
       <w:r>
         <w:rPr>
           <w:rFonts w:ascii="Arial" w:hAnsi="Arial" w:cs="Arial"/>
@@ -4419,17 +4395,17 @@
         <w:jc w:val="both"/>
         <w:rPr>
           <w:rFonts w:ascii="Arial" w:hAnsi="Arial" w:cs="Arial"/>
-          <w:color w:val="FF0000"/>
+          <w:color w:val="000000" w:themeColor="text1"/>
           <w:lang w:val="en-US"/>
         </w:rPr>
       </w:pPr>
       <w:r>
         <w:rPr>
           <w:rFonts w:ascii="Arial" w:hAnsi="Arial" w:cs="Arial"/>
-          <w:color w:val="FF0000"/>
-          <w:lang w:val="en-US"/>
-        </w:rPr>
-        <w:t>Now that the data is totally prepared, the classifier is instantiated and the model is fit onto the data. The criterion chosen for this classifier is entropy. Once our model fits the data, we try predicting values using the classifier model. This is often done in order to perform an unbiased evaluation and get the accuracy score of the model.</w:t>
+          <w:color w:val="000000" w:themeColor="text1"/>
+          <w:lang w:val="en-US"/>
+        </w:rPr>
+        <w:t xml:space="preserve">Now that the data is totally prepared, the classifier is instantiated and the model is fit onto the data. The criterion chosen for this classifier is entropy. Once our model fits the data, we tried predicting values using the classifier model. This is often done in order to perform an unbiased evaluation and get the accuracy score of the model. We’ve done parameter tuning to select the best model. </w:t>
       </w:r>
     </w:p>
     <w:p>
@@ -4451,13 +4427,79 @@
           <w:lang w:val="en-US"/>
         </w:rPr>
       </w:pPr>
+    </w:p>
+    <w:p>
+      <w:pPr>
+        <w:spacing w:after="0" w:line="240" w:lineRule="auto"/>
+        <w:ind w:left="1440" w:firstLine="720"/>
+        <w:jc w:val="both"/>
+        <w:rPr>
+          <w:rFonts w:ascii="Arial" w:hAnsi="Arial" w:cs="Arial"/>
+          <w:b/>
+          <w:bCs/>
+          <w:lang w:val="en-US"/>
+        </w:rPr>
+      </w:pPr>
       <w:r>
         <w:rPr>
           <w:rFonts w:ascii="Arial" w:hAnsi="Arial" w:cs="Arial"/>
-          <w:lang w:val="en-US"/>
-        </w:rPr>
-        <w:t>In order to create the model, we did the following:</w:t>
+          <w:b/>
+          <w:bCs/>
+          <w:lang w:val="en-US"/>
+        </w:rPr>
+        <w:t>3.4.2.1 Decision Tree</w:t>
       </w:r>
+    </w:p>
+    <w:p>
+      <w:pPr>
+        <w:spacing w:after="0" w:line="240" w:lineRule="auto"/>
+        <w:jc w:val="both"/>
+        <w:rPr>
+          <w:rFonts w:ascii="Arial" w:hAnsi="Arial" w:cs="Arial"/>
+          <w:lang w:val="en-US"/>
+        </w:rPr>
+      </w:pPr>
+    </w:p>
+    <w:p>
+      <w:pPr>
+        <w:spacing w:after="0" w:line="240" w:lineRule="auto"/>
+        <w:jc w:val="both"/>
+        <w:rPr>
+          <w:rFonts w:ascii="Arial" w:hAnsi="Arial" w:cs="Arial"/>
+          <w:lang w:val="en-US"/>
+        </w:rPr>
+      </w:pPr>
+      <w:r>
+        <w:rPr>
+          <w:rFonts w:ascii="Arial" w:hAnsi="Arial" w:cs="Arial"/>
+          <w:lang w:val="en-US"/>
+        </w:rPr>
+        <w:t>In order to create the model</w:t>
+      </w:r>
+      <w:r>
+        <w:rPr>
+          <w:rFonts w:ascii="Arial" w:hAnsi="Arial" w:cs="Arial"/>
+          <w:lang w:val="en-US"/>
+        </w:rPr>
+        <w:t xml:space="preserve"> using the Decision Tree algorithm</w:t>
+      </w:r>
+      <w:r>
+        <w:rPr>
+          <w:rFonts w:ascii="Arial" w:hAnsi="Arial" w:cs="Arial"/>
+          <w:lang w:val="en-US"/>
+        </w:rPr>
+        <w:t>, we did the following:</w:t>
+      </w:r>
+    </w:p>
+    <w:p>
+      <w:pPr>
+        <w:spacing w:after="0" w:line="240" w:lineRule="auto"/>
+        <w:jc w:val="both"/>
+        <w:rPr>
+          <w:rFonts w:ascii="Arial" w:hAnsi="Arial" w:cs="Arial"/>
+          <w:lang w:val="en-US"/>
+        </w:rPr>
+      </w:pPr>
     </w:p>
     <w:p>
       <w:pPr>
@@ -4478,7 +4520,28 @@
           <w:rFonts w:ascii="Arial" w:hAnsi="Arial" w:cs="Arial"/>
           <w:lang w:val="en-US"/>
         </w:rPr>
-        <w:t>Import required libraries</w:t>
+        <w:t xml:space="preserve">Import </w:t>
+      </w:r>
+      <w:r>
+        <w:rPr>
+          <w:rFonts w:ascii="Arial" w:hAnsi="Arial" w:cs="Arial"/>
+          <w:lang w:val="en-US"/>
+        </w:rPr>
+        <w:t xml:space="preserve">the </w:t>
+      </w:r>
+      <w:r>
+        <w:rPr>
+          <w:rFonts w:ascii="Arial" w:hAnsi="Arial" w:cs="Arial"/>
+          <w:lang w:val="en-US"/>
+        </w:rPr>
+        <w:t>required libraries</w:t>
+      </w:r>
+      <w:r>
+        <w:rPr>
+          <w:rFonts w:ascii="Arial" w:hAnsi="Arial" w:cs="Arial"/>
+          <w:lang w:val="en-US"/>
+        </w:rPr>
+        <w:t>.</w:t>
       </w:r>
     </w:p>
     <w:p>
@@ -4529,15 +4592,125 @@
           <w:rFonts w:ascii="Arial" w:hAnsi="Arial" w:cs="Arial"/>
           <w:lang w:val="en-US"/>
         </w:rPr>
-        <w:t>Select features</w:t>
+        <w:t xml:space="preserve">Select </w:t>
       </w:r>
       <w:r>
         <w:rPr>
           <w:rFonts w:ascii="Arial" w:hAnsi="Arial" w:cs="Arial"/>
           <w:lang w:val="en-US"/>
         </w:rPr>
-        <w:t>.</w:t>
+        <w:t xml:space="preserve">the </w:t>
       </w:r>
+      <w:r>
+        <w:rPr>
+          <w:rFonts w:ascii="Arial" w:hAnsi="Arial" w:cs="Arial"/>
+          <w:lang w:val="en-US"/>
+        </w:rPr>
+        <w:t>features</w:t>
+      </w:r>
+      <w:r>
+        <w:rPr>
+          <w:rFonts w:ascii="Arial" w:hAnsi="Arial" w:cs="Arial"/>
+          <w:lang w:val="en-US"/>
+        </w:rPr>
+        <w:t xml:space="preserve">. </w:t>
+      </w:r>
+    </w:p>
+    <w:p>
+      <w:pPr>
+        <w:spacing w:after="0" w:line="240" w:lineRule="auto"/>
+        <w:ind w:left="360"/>
+        <w:jc w:val="both"/>
+        <w:rPr>
+          <w:rFonts w:ascii="Arial" w:hAnsi="Arial" w:cs="Arial"/>
+          <w:lang w:val="en-US"/>
+        </w:rPr>
+      </w:pPr>
+    </w:p>
+    <w:p>
+      <w:pPr>
+        <w:spacing w:after="0" w:line="240" w:lineRule="auto"/>
+        <w:ind w:left="720"/>
+        <w:jc w:val="both"/>
+        <w:rPr>
+          <w:rFonts w:ascii="Arial" w:hAnsi="Arial" w:cs="Arial"/>
+          <w:lang w:val="en-US"/>
+        </w:rPr>
+      </w:pPr>
+      <w:r>
+        <w:rPr>
+          <w:rFonts w:ascii="Arial" w:hAnsi="Arial" w:cs="Arial"/>
+          <w:lang w:val="en-US"/>
+        </w:rPr>
+        <w:t xml:space="preserve">We’ve chosen minimum temperature, rainfall, evaporation, sunshine and max wind speed to be the features </w:t>
+      </w:r>
+      <w:r>
+        <w:rPr>
+          <w:rFonts w:ascii="Arial" w:hAnsi="Arial" w:cs="Arial"/>
+          <w:lang w:val="en-US"/>
+        </w:rPr>
+        <w:t xml:space="preserve">that will </w:t>
+      </w:r>
+      <w:r>
+        <w:rPr>
+          <w:rFonts w:ascii="Arial" w:hAnsi="Arial" w:cs="Arial"/>
+          <w:lang w:val="en-US"/>
+        </w:rPr>
+        <w:t xml:space="preserve">predict the maximum price category. These features were selected because they improve </w:t>
+      </w:r>
+      <w:r>
+        <w:rPr>
+          <w:rFonts w:ascii="Arial" w:hAnsi="Arial" w:cs="Arial"/>
+          <w:lang w:val="en-US"/>
+        </w:rPr>
+        <w:t xml:space="preserve">our </w:t>
+      </w:r>
+      <w:r>
+        <w:rPr>
+          <w:rFonts w:ascii="Arial" w:hAnsi="Arial" w:cs="Arial"/>
+          <w:lang w:val="en-US"/>
+        </w:rPr>
+        <w:t>model</w:t>
+      </w:r>
+      <w:r>
+        <w:rPr>
+          <w:rFonts w:ascii="Arial" w:hAnsi="Arial" w:cs="Arial"/>
+          <w:lang w:val="en-US"/>
+        </w:rPr>
+        <w:t>’s</w:t>
+      </w:r>
+      <w:r>
+        <w:rPr>
+          <w:rFonts w:ascii="Arial" w:hAnsi="Arial" w:cs="Arial"/>
+          <w:lang w:val="en-US"/>
+        </w:rPr>
+        <w:t xml:space="preserve"> performance, they are correlated with the class label, they are dependent of the class label and they are not correlated with </w:t>
+      </w:r>
+      <w:r>
+        <w:rPr>
+          <w:rFonts w:ascii="Arial" w:hAnsi="Arial" w:cs="Arial"/>
+          <w:lang w:val="en-US"/>
+        </w:rPr>
+        <w:t xml:space="preserve">the </w:t>
+      </w:r>
+      <w:r>
+        <w:rPr>
+          <w:rFonts w:ascii="Arial" w:hAnsi="Arial" w:cs="Arial"/>
+          <w:lang w:val="en-US"/>
+        </w:rPr>
+        <w:t>other features.</w:t>
+      </w:r>
+    </w:p>
+    <w:p>
+      <w:pPr>
+        <w:spacing w:after="0" w:line="240" w:lineRule="auto"/>
+        <w:ind w:left="360"/>
+        <w:jc w:val="both"/>
+        <w:rPr>
+          <w:rFonts w:ascii="Arial" w:hAnsi="Arial" w:cs="Arial"/>
+          <w:lang w:val="en-US"/>
+        </w:rPr>
+      </w:pPr>
     </w:p>
     <w:p>
       <w:pPr>
@@ -4627,6 +4800,47 @@
     </w:p>
     <w:p>
       <w:pPr>
+        <w:spacing w:after="0" w:line="240" w:lineRule="auto"/>
+        <w:jc w:val="both"/>
+        <w:rPr>
+          <w:rFonts w:ascii="Arial" w:hAnsi="Arial" w:cs="Arial"/>
+          <w:lang w:val="en-US"/>
+        </w:rPr>
+      </w:pPr>
+    </w:p>
+    <w:p>
+      <w:pPr>
+        <w:spacing w:after="0" w:line="240" w:lineRule="auto"/>
+        <w:ind w:left="720"/>
+        <w:jc w:val="both"/>
+        <w:rPr>
+          <w:rFonts w:ascii="Arial" w:hAnsi="Arial" w:cs="Arial"/>
+          <w:color w:val="000000" w:themeColor="text1"/>
+          <w:lang w:val="en-US"/>
+        </w:rPr>
+      </w:pPr>
+      <w:r>
+        <w:rPr>
+          <w:rFonts w:ascii="Arial" w:hAnsi="Arial" w:cs="Arial"/>
+          <w:color w:val="000000" w:themeColor="text1"/>
+          <w:lang w:val="en-US"/>
+        </w:rPr>
+        <w:lastRenderedPageBreak/>
+        <w:t xml:space="preserve">We’ve used k-fold cross validation with 20 k-folds and maximum depth of 12. We have observed that the higher the k-fold value there were fewer sample in each fold and the accuracy score is better. </w:t>
+      </w:r>
+    </w:p>
+    <w:p>
+      <w:pPr>
+        <w:spacing w:after="0" w:line="240" w:lineRule="auto"/>
+        <w:jc w:val="both"/>
+        <w:rPr>
+          <w:rFonts w:ascii="Arial" w:hAnsi="Arial" w:cs="Arial"/>
+          <w:lang w:val="en-US"/>
+        </w:rPr>
+      </w:pPr>
+    </w:p>
+    <w:p>
+      <w:pPr>
         <w:pStyle w:val="ListParagraph"/>
         <w:numPr>
           <w:ilvl w:val="0"/>
@@ -4660,203 +4874,21 @@
     <w:p>
       <w:pPr>
         <w:spacing w:after="0" w:line="240" w:lineRule="auto"/>
-        <w:ind w:left="1440" w:firstLine="720"/>
-        <w:jc w:val="both"/>
-        <w:rPr>
-          <w:rFonts w:ascii="Arial" w:hAnsi="Arial" w:cs="Arial"/>
-          <w:b/>
-          <w:bCs/>
+        <w:jc w:val="both"/>
+        <w:rPr>
+          <w:rFonts w:ascii="Arial" w:hAnsi="Arial" w:cs="Arial"/>
           <w:lang w:val="en-US"/>
         </w:rPr>
       </w:pPr>
       <w:r>
         <w:rPr>
-          <w:rFonts w:ascii="Arial" w:hAnsi="Arial" w:cs="Arial"/>
-          <w:b/>
-          <w:bCs/>
-          <w:lang w:val="en-US"/>
-        </w:rPr>
-        <w:t>3.4.2.1 Decision Tree</w:t>
-      </w:r>
-    </w:p>
-    <w:p>
-      <w:pPr>
-        <w:spacing w:after="0" w:line="240" w:lineRule="auto"/>
-        <w:jc w:val="both"/>
-        <w:rPr>
-          <w:rFonts w:ascii="Arial" w:hAnsi="Arial" w:cs="Arial"/>
-          <w:lang w:val="en-US"/>
-        </w:rPr>
-      </w:pPr>
-    </w:p>
-    <w:p>
-      <w:pPr>
-        <w:spacing w:after="0" w:line="240" w:lineRule="auto"/>
-        <w:jc w:val="both"/>
-        <w:rPr>
-          <w:rFonts w:ascii="Arial" w:hAnsi="Arial" w:cs="Arial"/>
-          <w:lang w:val="en-US"/>
-        </w:rPr>
-      </w:pPr>
-      <w:r>
-        <w:rPr>
-          <w:rFonts w:ascii="Arial" w:hAnsi="Arial" w:cs="Arial"/>
-          <w:lang w:val="en-US"/>
-        </w:rPr>
-        <w:t>Based on the results of our decision tree algorithm, we have observed that t</w:t>
-      </w:r>
-      <w:r>
-        <w:rPr>
-          <w:rFonts w:ascii="Arial" w:hAnsi="Arial" w:cs="Arial"/>
-          <w:lang w:val="en-US"/>
-        </w:rPr>
-        <w:t>he higher the k valu</w:t>
-      </w:r>
-      <w:r>
-        <w:rPr>
-          <w:rFonts w:ascii="Arial" w:hAnsi="Arial" w:cs="Arial"/>
-          <w:lang w:val="en-US"/>
-        </w:rPr>
-        <w:t>e there were</w:t>
-      </w:r>
-      <w:r>
-        <w:rPr>
-          <w:rFonts w:ascii="Arial" w:hAnsi="Arial" w:cs="Arial"/>
-          <w:lang w:val="en-US"/>
-        </w:rPr>
-        <w:t xml:space="preserve"> fewer sample in each fold. We chose the </w:t>
-      </w:r>
-      <w:r>
-        <w:rPr>
-          <w:rFonts w:ascii="Arial" w:hAnsi="Arial" w:cs="Arial"/>
-          <w:lang w:val="en-US"/>
-        </w:rPr>
-        <w:t xml:space="preserve">k value of with </w:t>
-      </w:r>
-      <w:r>
-        <w:rPr>
-          <w:rFonts w:ascii="Arial" w:hAnsi="Arial" w:cs="Arial"/>
-          <w:lang w:val="en-US"/>
-        </w:rPr>
-        <w:t>the highest accuracy score.</w:t>
-      </w:r>
-    </w:p>
-    <w:p>
-      <w:pPr>
-        <w:spacing w:after="0" w:line="240" w:lineRule="auto"/>
-        <w:jc w:val="both"/>
-        <w:rPr>
-          <w:rFonts w:ascii="Arial" w:hAnsi="Arial" w:cs="Arial"/>
-          <w:lang w:val="en-US"/>
-        </w:rPr>
-      </w:pPr>
-    </w:p>
-    <w:p>
-      <w:pPr>
-        <w:spacing w:after="0" w:line="240" w:lineRule="auto"/>
-        <w:jc w:val="both"/>
-        <w:rPr>
-          <w:rFonts w:ascii="Arial" w:hAnsi="Arial" w:cs="Arial"/>
-          <w:lang w:val="en-US"/>
-        </w:rPr>
-      </w:pPr>
-      <w:r>
-        <w:rPr>
-          <w:rFonts w:ascii="Arial" w:hAnsi="Arial" w:cs="Arial"/>
-          <w:lang w:val="en-US"/>
-        </w:rPr>
-        <w:t>We’ve selected the min temp because it has provided the highest accuracy score</w:t>
-      </w:r>
-    </w:p>
-    <w:p>
-      <w:pPr>
-        <w:spacing w:after="0" w:line="240" w:lineRule="auto"/>
-        <w:jc w:val="both"/>
-        <w:rPr>
-          <w:rFonts w:ascii="Arial" w:hAnsi="Arial" w:cs="Arial"/>
-          <w:lang w:val="en-US"/>
-        </w:rPr>
-      </w:pPr>
-    </w:p>
-    <w:p>
-      <w:pPr>
-        <w:spacing w:after="0" w:line="240" w:lineRule="auto"/>
-        <w:jc w:val="both"/>
-        <w:rPr>
-          <w:rFonts w:ascii="Arial" w:hAnsi="Arial" w:cs="Arial"/>
-          <w:lang w:val="en-US"/>
-        </w:rPr>
-      </w:pPr>
-    </w:p>
-    <w:p>
-      <w:pPr>
-        <w:spacing w:after="0" w:line="240" w:lineRule="auto"/>
-        <w:jc w:val="both"/>
-        <w:rPr>
-          <w:rFonts w:ascii="Arial" w:hAnsi="Arial" w:cs="Arial"/>
-          <w:lang w:val="en-US"/>
-        </w:rPr>
-      </w:pPr>
-    </w:p>
-    <w:p>
-      <w:pPr>
-        <w:spacing w:after="0" w:line="240" w:lineRule="auto"/>
-        <w:jc w:val="both"/>
-        <w:rPr>
-          <w:rFonts w:ascii="Arial" w:hAnsi="Arial" w:cs="Arial"/>
-          <w:lang w:val="en-US"/>
-        </w:rPr>
-      </w:pPr>
-    </w:p>
-    <w:p>
-      <w:pPr>
-        <w:spacing w:after="0" w:line="240" w:lineRule="auto"/>
-        <w:jc w:val="both"/>
-        <w:rPr>
-          <w:rFonts w:ascii="Arial" w:hAnsi="Arial" w:cs="Arial"/>
-          <w:lang w:val="en-US"/>
-        </w:rPr>
-      </w:pPr>
-    </w:p>
-    <w:p>
-      <w:pPr>
-        <w:spacing w:after="0" w:line="240" w:lineRule="auto"/>
-        <w:jc w:val="both"/>
-        <w:rPr>
-          <w:rFonts w:ascii="Arial" w:hAnsi="Arial" w:cs="Arial"/>
-          <w:lang w:val="en-US"/>
-        </w:rPr>
-      </w:pPr>
-    </w:p>
-    <w:p>
-      <w:pPr>
-        <w:spacing w:after="0" w:line="240" w:lineRule="auto"/>
-        <w:jc w:val="both"/>
-        <w:rPr>
-          <w:rFonts w:ascii="Arial" w:hAnsi="Arial" w:cs="Arial"/>
-          <w:lang w:val="en-US"/>
-        </w:rPr>
-      </w:pPr>
-    </w:p>
-    <w:p>
-      <w:pPr>
-        <w:spacing w:after="0" w:line="240" w:lineRule="auto"/>
-        <w:jc w:val="both"/>
-        <w:rPr>
-          <w:rFonts w:ascii="Arial" w:hAnsi="Arial" w:cs="Arial"/>
-          <w:lang w:val="en-US"/>
-        </w:rPr>
-      </w:pPr>
-      <w:r>
-        <w:rPr>
           <w:noProof/>
-          <w:lang w:eastAsia="en-AU"/>
         </w:rPr>
         <w:drawing>
-          <wp:inline distT="0" distB="0" distL="0" distR="0" wp14:anchorId="5FAD34B0" wp14:editId="12CB348F">
-            <wp:extent cx="5882853" cy="3754454"/>
-            <wp:effectExtent l="0" t="0" r="3810" b="0"/>
-            <wp:docPr id="1" name="Picture 1"/>
+          <wp:inline distT="0" distB="0" distL="0" distR="0" wp14:anchorId="5540140C" wp14:editId="164DF54A">
+            <wp:extent cx="4131237" cy="2144542"/>
+            <wp:effectExtent l="0" t="0" r="3175" b="8255"/>
+            <wp:docPr id="10" name="Picture 10"/>
             <wp:cNvGraphicFramePr>
               <a:graphicFrameLocks xmlns:a="http://schemas.openxmlformats.org/drawingml/2006/main" noChangeAspect="1"/>
             </wp:cNvGraphicFramePr>
@@ -4876,7 +4908,7 @@
                   <pic:spPr>
                     <a:xfrm>
                       <a:off x="0" y="0"/>
-                      <a:ext cx="5892555" cy="3760646"/>
+                      <a:ext cx="4131237" cy="2144542"/>
                     </a:xfrm>
                     <a:prstGeom prst="rect">
                       <a:avLst/>
@@ -4902,68 +4934,589 @@
     <w:p>
       <w:pPr>
         <w:spacing w:after="0" w:line="240" w:lineRule="auto"/>
-        <w:jc w:val="both"/>
-        <w:rPr>
-          <w:rFonts w:ascii="Arial" w:hAnsi="Arial" w:cs="Arial"/>
-          <w:lang w:val="en-US"/>
-        </w:rPr>
-      </w:pPr>
-    </w:p>
-    <w:p>
-      <w:pPr>
-        <w:spacing w:after="0" w:line="240" w:lineRule="auto"/>
-        <w:jc w:val="both"/>
-        <w:rPr>
-          <w:rFonts w:ascii="Arial" w:hAnsi="Arial" w:cs="Arial"/>
-          <w:lang w:val="en-US"/>
-        </w:rPr>
-      </w:pPr>
-    </w:p>
-    <w:p>
-      <w:pPr>
-        <w:spacing w:after="0" w:line="240" w:lineRule="auto"/>
-        <w:jc w:val="both"/>
-        <w:rPr>
-          <w:rFonts w:ascii="Arial" w:hAnsi="Arial" w:cs="Arial"/>
+        <w:ind w:left="1440" w:firstLine="720"/>
+        <w:jc w:val="both"/>
+        <w:rPr>
+          <w:rFonts w:ascii="Arial" w:hAnsi="Arial" w:cs="Arial"/>
+          <w:b/>
+          <w:bCs/>
           <w:lang w:val="en-US"/>
         </w:rPr>
       </w:pPr>
       <w:r>
         <w:rPr>
           <w:rFonts w:ascii="Arial" w:hAnsi="Arial" w:cs="Arial"/>
-          <w:lang w:val="en-US"/>
-        </w:rPr>
-        <w:t xml:space="preserve">We used parameter tuning as well as cross validation to choose the best model. </w:t>
+          <w:b/>
+          <w:bCs/>
+          <w:lang w:val="en-US"/>
+        </w:rPr>
+        <w:t>3.4.2.</w:t>
       </w:r>
-    </w:p>
-    <w:p>
-      <w:pPr>
-        <w:spacing w:after="0" w:line="240" w:lineRule="auto"/>
-        <w:jc w:val="both"/>
-        <w:rPr>
-          <w:rFonts w:ascii="Arial" w:hAnsi="Arial" w:cs="Arial"/>
-          <w:lang w:val="en-US"/>
-        </w:rPr>
-      </w:pPr>
-    </w:p>
-    <w:p>
-      <w:pPr>
-        <w:spacing w:after="0" w:line="240" w:lineRule="auto"/>
-        <w:jc w:val="both"/>
-        <w:rPr>
-          <w:rFonts w:ascii="Arial" w:hAnsi="Arial" w:cs="Arial"/>
-          <w:lang w:val="en-US"/>
-        </w:rPr>
-      </w:pPr>
       <w:r>
         <w:rPr>
+          <w:rFonts w:ascii="Arial" w:hAnsi="Arial" w:cs="Arial"/>
+          <w:b/>
+          <w:bCs/>
+          <w:lang w:val="en-US"/>
+        </w:rPr>
+        <w:t>2</w:t>
+      </w:r>
+      <w:r>
+        <w:rPr>
+          <w:rFonts w:ascii="Arial" w:hAnsi="Arial" w:cs="Arial"/>
+          <w:b/>
+          <w:bCs/>
+          <w:lang w:val="en-US"/>
+        </w:rPr>
+        <w:t xml:space="preserve"> </w:t>
+      </w:r>
+      <w:r>
+        <w:rPr>
+          <w:rFonts w:ascii="Arial" w:hAnsi="Arial" w:cs="Arial"/>
+          <w:b/>
+          <w:bCs/>
+        </w:rPr>
+        <w:t>K-nearest neighbou</w:t>
+      </w:r>
+      <w:r>
+        <w:rPr>
+          <w:rFonts w:ascii="Arial" w:hAnsi="Arial" w:cs="Arial"/>
+          <w:b/>
+          <w:bCs/>
+        </w:rPr>
+        <w:t xml:space="preserve">r </w:t>
+      </w:r>
+      <w:r>
+        <w:rPr>
+          <w:rFonts w:ascii="Arial" w:hAnsi="Arial" w:cs="Arial"/>
+          <w:b/>
+          <w:bCs/>
+          <w:lang w:val="en-US"/>
+        </w:rPr>
+        <w:t>(</w:t>
+      </w:r>
+      <w:r>
+        <w:rPr>
+          <w:rFonts w:ascii="Arial" w:hAnsi="Arial" w:cs="Arial"/>
+          <w:b/>
+          <w:bCs/>
+          <w:lang w:val="en-US"/>
+        </w:rPr>
+        <w:t>KNN</w:t>
+      </w:r>
+      <w:r>
+        <w:rPr>
+          <w:rFonts w:ascii="Arial" w:hAnsi="Arial" w:cs="Arial"/>
+          <w:b/>
+          <w:bCs/>
+          <w:lang w:val="en-US"/>
+        </w:rPr>
+        <w:t>)</w:t>
+      </w:r>
+    </w:p>
+    <w:p>
+      <w:pPr>
+        <w:spacing w:after="0" w:line="240" w:lineRule="auto"/>
+        <w:jc w:val="both"/>
+        <w:rPr>
+          <w:rFonts w:ascii="Arial" w:hAnsi="Arial" w:cs="Arial"/>
+          <w:lang w:val="en-US"/>
+        </w:rPr>
+      </w:pPr>
+    </w:p>
+    <w:p>
+      <w:pPr>
+        <w:spacing w:after="0" w:line="240" w:lineRule="auto"/>
+        <w:jc w:val="both"/>
+        <w:rPr>
+          <w:rFonts w:ascii="Arial" w:hAnsi="Arial" w:cs="Arial"/>
+          <w:lang w:val="en-US"/>
+        </w:rPr>
+      </w:pPr>
+      <w:r>
+        <w:rPr>
+          <w:rFonts w:ascii="Arial" w:hAnsi="Arial" w:cs="Arial"/>
+          <w:lang w:val="en-US"/>
+        </w:rPr>
+        <w:t xml:space="preserve">In order to create the model using the </w:t>
+      </w:r>
+      <w:r>
+        <w:rPr>
+          <w:rFonts w:ascii="Arial" w:hAnsi="Arial" w:cs="Arial"/>
+          <w:lang w:val="en-US"/>
+        </w:rPr>
+        <w:t>KNN algorithm</w:t>
+      </w:r>
+      <w:r>
+        <w:rPr>
+          <w:rFonts w:ascii="Arial" w:hAnsi="Arial" w:cs="Arial"/>
+          <w:lang w:val="en-US"/>
+        </w:rPr>
+        <w:t>, we did the following:</w:t>
+      </w:r>
+    </w:p>
+    <w:p>
+      <w:pPr>
+        <w:spacing w:after="0" w:line="240" w:lineRule="auto"/>
+        <w:jc w:val="both"/>
+        <w:rPr>
+          <w:rFonts w:ascii="Arial" w:hAnsi="Arial" w:cs="Arial"/>
+          <w:lang w:val="en-US"/>
+        </w:rPr>
+      </w:pPr>
+    </w:p>
+    <w:p>
+      <w:pPr>
+        <w:pStyle w:val="ListParagraph"/>
+        <w:numPr>
+          <w:ilvl w:val="0"/>
+          <w:numId w:val="9"/>
+        </w:numPr>
+        <w:spacing w:after="0" w:line="240" w:lineRule="auto"/>
+        <w:jc w:val="both"/>
+        <w:rPr>
+          <w:rFonts w:ascii="Arial" w:hAnsi="Arial" w:cs="Arial"/>
+          <w:lang w:val="en-US"/>
+        </w:rPr>
+      </w:pPr>
+      <w:r>
+        <w:rPr>
+          <w:rFonts w:ascii="Arial" w:hAnsi="Arial" w:cs="Arial"/>
+          <w:lang w:val="en-US"/>
+        </w:rPr>
+        <w:t xml:space="preserve">Import </w:t>
+      </w:r>
+      <w:r>
+        <w:rPr>
+          <w:rFonts w:ascii="Arial" w:hAnsi="Arial" w:cs="Arial"/>
+          <w:lang w:val="en-US"/>
+        </w:rPr>
+        <w:t xml:space="preserve">the </w:t>
+      </w:r>
+      <w:r>
+        <w:rPr>
+          <w:rFonts w:ascii="Arial" w:hAnsi="Arial" w:cs="Arial"/>
+          <w:lang w:val="en-US"/>
+        </w:rPr>
+        <w:t>required libraries</w:t>
+      </w:r>
+      <w:r>
+        <w:rPr>
+          <w:rFonts w:ascii="Arial" w:hAnsi="Arial" w:cs="Arial"/>
+          <w:lang w:val="en-US"/>
+        </w:rPr>
+        <w:t>.</w:t>
+      </w:r>
+    </w:p>
+    <w:p>
+      <w:pPr>
+        <w:pStyle w:val="ListParagraph"/>
+        <w:numPr>
+          <w:ilvl w:val="0"/>
+          <w:numId w:val="9"/>
+        </w:numPr>
+        <w:spacing w:after="0" w:line="240" w:lineRule="auto"/>
+        <w:jc w:val="both"/>
+        <w:rPr>
+          <w:rFonts w:ascii="Arial" w:hAnsi="Arial" w:cs="Arial"/>
+          <w:lang w:val="en-US"/>
+        </w:rPr>
+      </w:pPr>
+      <w:r>
+        <w:rPr>
+          <w:rFonts w:ascii="Arial" w:hAnsi="Arial" w:cs="Arial"/>
+          <w:lang w:val="en-US"/>
+        </w:rPr>
+        <w:t>Load the combined data set</w:t>
+      </w:r>
+      <w:r>
+        <w:rPr>
+          <w:rFonts w:ascii="Arial" w:hAnsi="Arial" w:cs="Arial"/>
+          <w:lang w:val="en-US"/>
+        </w:rPr>
+        <w:t>.</w:t>
+      </w:r>
+    </w:p>
+    <w:p>
+      <w:pPr>
+        <w:pStyle w:val="ListParagraph"/>
+        <w:numPr>
+          <w:ilvl w:val="0"/>
+          <w:numId w:val="9"/>
+        </w:numPr>
+        <w:spacing w:after="0" w:line="240" w:lineRule="auto"/>
+        <w:jc w:val="both"/>
+        <w:rPr>
+          <w:rFonts w:ascii="Arial" w:hAnsi="Arial" w:cs="Arial"/>
+          <w:lang w:val="en-US"/>
+        </w:rPr>
+      </w:pPr>
+      <w:r>
+        <w:rPr>
+          <w:rFonts w:ascii="Arial" w:hAnsi="Arial" w:cs="Arial"/>
+          <w:lang w:val="en-US"/>
+        </w:rPr>
+        <w:t xml:space="preserve">Select </w:t>
+      </w:r>
+      <w:r>
+        <w:rPr>
+          <w:rFonts w:ascii="Arial" w:hAnsi="Arial" w:cs="Arial"/>
+          <w:lang w:val="en-US"/>
+        </w:rPr>
+        <w:t xml:space="preserve">the </w:t>
+      </w:r>
+      <w:r>
+        <w:rPr>
+          <w:rFonts w:ascii="Arial" w:hAnsi="Arial" w:cs="Arial"/>
+          <w:lang w:val="en-US"/>
+        </w:rPr>
+        <w:t>features</w:t>
+      </w:r>
+      <w:r>
+        <w:rPr>
+          <w:rFonts w:ascii="Arial" w:hAnsi="Arial" w:cs="Arial"/>
+          <w:lang w:val="en-US"/>
+        </w:rPr>
+        <w:t xml:space="preserve">. </w:t>
+      </w:r>
+    </w:p>
+    <w:p>
+      <w:pPr>
+        <w:spacing w:after="0" w:line="240" w:lineRule="auto"/>
+        <w:ind w:left="360"/>
+        <w:jc w:val="both"/>
+        <w:rPr>
+          <w:rFonts w:ascii="Arial" w:hAnsi="Arial" w:cs="Arial"/>
+          <w:lang w:val="en-US"/>
+        </w:rPr>
+      </w:pPr>
+    </w:p>
+    <w:p>
+      <w:pPr>
+        <w:spacing w:after="0" w:line="240" w:lineRule="auto"/>
+        <w:ind w:left="720"/>
+        <w:jc w:val="both"/>
+        <w:rPr>
+          <w:rFonts w:ascii="Arial" w:hAnsi="Arial" w:cs="Arial"/>
+          <w:lang w:val="en-US"/>
+        </w:rPr>
+      </w:pPr>
+      <w:r>
+        <w:rPr>
+          <w:rFonts w:ascii="Arial" w:hAnsi="Arial" w:cs="Arial"/>
+          <w:lang w:val="en-US"/>
+        </w:rPr>
+        <w:t xml:space="preserve">We’ve chosen minimum temperature, rainfall, evaporation, sunshine and max wind speed to be the features </w:t>
+      </w:r>
+      <w:r>
+        <w:rPr>
+          <w:rFonts w:ascii="Arial" w:hAnsi="Arial" w:cs="Arial"/>
+          <w:lang w:val="en-US"/>
+        </w:rPr>
+        <w:t xml:space="preserve">that will </w:t>
+      </w:r>
+      <w:r>
+        <w:rPr>
+          <w:rFonts w:ascii="Arial" w:hAnsi="Arial" w:cs="Arial"/>
+          <w:lang w:val="en-US"/>
+        </w:rPr>
+        <w:t xml:space="preserve">predict the maximum price category. These features were selected because they improve </w:t>
+      </w:r>
+      <w:r>
+        <w:rPr>
+          <w:rFonts w:ascii="Arial" w:hAnsi="Arial" w:cs="Arial"/>
+          <w:lang w:val="en-US"/>
+        </w:rPr>
+        <w:t xml:space="preserve">our </w:t>
+      </w:r>
+      <w:r>
+        <w:rPr>
+          <w:rFonts w:ascii="Arial" w:hAnsi="Arial" w:cs="Arial"/>
+          <w:lang w:val="en-US"/>
+        </w:rPr>
+        <w:t>model</w:t>
+      </w:r>
+      <w:r>
+        <w:rPr>
+          <w:rFonts w:ascii="Arial" w:hAnsi="Arial" w:cs="Arial"/>
+          <w:lang w:val="en-US"/>
+        </w:rPr>
+        <w:t>’s</w:t>
+      </w:r>
+      <w:r>
+        <w:rPr>
+          <w:rFonts w:ascii="Arial" w:hAnsi="Arial" w:cs="Arial"/>
+          <w:lang w:val="en-US"/>
+        </w:rPr>
+        <w:t xml:space="preserve"> performance, they are correlated with the class label, they are dependent of the class label and they are not correlated with </w:t>
+      </w:r>
+      <w:r>
+        <w:rPr>
+          <w:rFonts w:ascii="Arial" w:hAnsi="Arial" w:cs="Arial"/>
+          <w:lang w:val="en-US"/>
+        </w:rPr>
+        <w:t xml:space="preserve">the </w:t>
+      </w:r>
+      <w:r>
+        <w:rPr>
+          <w:rFonts w:ascii="Arial" w:hAnsi="Arial" w:cs="Arial"/>
+          <w:lang w:val="en-US"/>
+        </w:rPr>
+        <w:t>other features.</w:t>
+      </w:r>
+    </w:p>
+    <w:p>
+      <w:pPr>
+        <w:spacing w:after="0" w:line="240" w:lineRule="auto"/>
+        <w:ind w:left="360"/>
+        <w:jc w:val="both"/>
+        <w:rPr>
+          <w:rFonts w:ascii="Arial" w:hAnsi="Arial" w:cs="Arial"/>
+          <w:lang w:val="en-US"/>
+        </w:rPr>
+      </w:pPr>
+    </w:p>
+    <w:p>
+      <w:pPr>
+        <w:pStyle w:val="ListParagraph"/>
+        <w:numPr>
+          <w:ilvl w:val="0"/>
+          <w:numId w:val="9"/>
+        </w:numPr>
+        <w:spacing w:after="0" w:line="240" w:lineRule="auto"/>
+        <w:jc w:val="both"/>
+        <w:rPr>
+          <w:rFonts w:ascii="Arial" w:hAnsi="Arial" w:cs="Arial"/>
+          <w:lang w:val="en-US"/>
+        </w:rPr>
+      </w:pPr>
+      <w:r>
+        <w:rPr>
+          <w:rFonts w:ascii="Arial" w:hAnsi="Arial" w:cs="Arial"/>
+          <w:lang w:val="en-US"/>
+        </w:rPr>
+        <w:t xml:space="preserve">Separate dataset into </w:t>
+      </w:r>
+      <w:r>
+        <w:rPr>
+          <w:rFonts w:ascii="Arial" w:hAnsi="Arial" w:cs="Arial"/>
+          <w:lang w:val="en-US"/>
+        </w:rPr>
+        <w:t xml:space="preserve">70% </w:t>
+      </w:r>
+      <w:r>
+        <w:rPr>
+          <w:rFonts w:ascii="Arial" w:hAnsi="Arial" w:cs="Arial"/>
+          <w:lang w:val="en-US"/>
+        </w:rPr>
+        <w:t xml:space="preserve">train and </w:t>
+      </w:r>
+      <w:r>
+        <w:rPr>
+          <w:rFonts w:ascii="Arial" w:hAnsi="Arial" w:cs="Arial"/>
+          <w:lang w:val="en-US"/>
+        </w:rPr>
+        <w:t xml:space="preserve">30% </w:t>
+      </w:r>
+      <w:r>
+        <w:rPr>
+          <w:rFonts w:ascii="Arial" w:hAnsi="Arial" w:cs="Arial"/>
+          <w:lang w:val="en-US"/>
+        </w:rPr>
+        <w:t>test parts</w:t>
+      </w:r>
+      <w:r>
+        <w:rPr>
+          <w:rFonts w:ascii="Arial" w:hAnsi="Arial" w:cs="Arial"/>
+          <w:lang w:val="en-US"/>
+        </w:rPr>
+        <w:t>.</w:t>
+      </w:r>
+    </w:p>
+    <w:p>
+      <w:pPr>
+        <w:pStyle w:val="ListParagraph"/>
+        <w:numPr>
+          <w:ilvl w:val="0"/>
+          <w:numId w:val="9"/>
+        </w:numPr>
+        <w:spacing w:after="0" w:line="240" w:lineRule="auto"/>
+        <w:jc w:val="both"/>
+        <w:rPr>
+          <w:rFonts w:ascii="Arial" w:hAnsi="Arial" w:cs="Arial"/>
+          <w:lang w:val="en-US"/>
+        </w:rPr>
+      </w:pPr>
+      <w:r>
+        <w:rPr>
+          <w:rFonts w:ascii="Arial" w:hAnsi="Arial" w:cs="Arial"/>
+          <w:lang w:val="en-US"/>
+        </w:rPr>
+        <w:t>Train the model and predict the result with test data</w:t>
+      </w:r>
+      <w:r>
+        <w:rPr>
+          <w:rFonts w:ascii="Arial" w:hAnsi="Arial" w:cs="Arial"/>
+          <w:lang w:val="en-US"/>
+        </w:rPr>
+        <w:t>.</w:t>
+      </w:r>
+    </w:p>
+    <w:p>
+      <w:pPr>
+        <w:spacing w:after="0" w:line="240" w:lineRule="auto"/>
+        <w:jc w:val="both"/>
+        <w:rPr>
+          <w:rFonts w:ascii="Arial" w:hAnsi="Arial" w:cs="Arial"/>
+          <w:lang w:val="en-US"/>
+        </w:rPr>
+      </w:pPr>
+    </w:p>
+    <w:p>
+      <w:pPr>
+        <w:spacing w:after="0" w:line="240" w:lineRule="auto"/>
+        <w:ind w:left="720"/>
+        <w:jc w:val="both"/>
+        <w:rPr>
+          <w:rFonts w:ascii="Arial" w:hAnsi="Arial" w:cs="Arial"/>
+          <w:color w:val="000000" w:themeColor="text1"/>
+          <w:lang w:val="en-US"/>
+        </w:rPr>
+      </w:pPr>
+      <w:r>
+        <w:rPr>
+          <w:rFonts w:ascii="Arial" w:hAnsi="Arial" w:cs="Arial"/>
+          <w:color w:val="000000" w:themeColor="text1"/>
+          <w:lang w:val="en-US"/>
+        </w:rPr>
+        <w:t xml:space="preserve">We’ve used k-fold cross validation with </w:t>
+      </w:r>
+      <w:r>
+        <w:rPr>
+          <w:rFonts w:ascii="Arial" w:hAnsi="Arial" w:cs="Arial"/>
+          <w:color w:val="000000" w:themeColor="text1"/>
+          <w:lang w:val="en-US"/>
+        </w:rPr>
+        <w:t>10</w:t>
+      </w:r>
+      <w:r>
+        <w:rPr>
+          <w:rFonts w:ascii="Arial" w:hAnsi="Arial" w:cs="Arial"/>
+          <w:color w:val="000000" w:themeColor="text1"/>
+          <w:lang w:val="en-US"/>
+        </w:rPr>
+        <w:t xml:space="preserve"> k-folds. </w:t>
+      </w:r>
+      <w:r>
+        <w:rPr>
+          <w:rFonts w:ascii="Arial" w:hAnsi="Arial" w:cs="Arial"/>
+          <w:color w:val="000000" w:themeColor="text1"/>
+          <w:lang w:val="en-US"/>
+        </w:rPr>
+        <w:t xml:space="preserve">We think that if k was too small it’s sensitive to noise points while if it’s too big </w:t>
+      </w:r>
+      <w:r>
+        <w:rPr>
+          <w:rFonts w:ascii="Arial" w:hAnsi="Arial" w:cs="Arial"/>
+          <w:color w:val="000000" w:themeColor="text1"/>
+          <w:lang w:val="en-US"/>
+        </w:rPr>
+        <w:t>the neighbourhood may include points from other classes</w:t>
+      </w:r>
+      <w:r>
+        <w:rPr>
+          <w:rFonts w:ascii="Arial" w:hAnsi="Arial" w:cs="Arial"/>
+          <w:color w:val="000000" w:themeColor="text1"/>
+          <w:lang w:val="en-US"/>
+        </w:rPr>
+        <w:t xml:space="preserve">, thus we decided to use a k value of </w:t>
+      </w:r>
+      <w:r>
+        <w:rPr>
+          <w:rFonts w:ascii="Arial" w:hAnsi="Arial" w:cs="Arial"/>
+          <w:color w:val="000000" w:themeColor="text1"/>
+          <w:lang w:val="en-US"/>
+        </w:rPr>
+        <w:t>8</w:t>
+      </w:r>
+      <w:r>
+        <w:rPr>
+          <w:rFonts w:ascii="Arial" w:hAnsi="Arial" w:cs="Arial"/>
+          <w:color w:val="000000" w:themeColor="text1"/>
+          <w:lang w:val="en-US"/>
+        </w:rPr>
+        <w:t xml:space="preserve">. </w:t>
+      </w:r>
+      <w:r>
+        <w:rPr>
+          <w:rFonts w:ascii="Arial" w:hAnsi="Arial" w:cs="Arial"/>
+          <w:color w:val="000000" w:themeColor="text1"/>
+          <w:lang w:val="en-US"/>
+        </w:rPr>
+        <w:t>We have observed that the higher the k-fold value there were fewer sample in each fold and the accuracy score is better. We have chosen the k value with the highest accuracy score.</w:t>
+      </w:r>
+    </w:p>
+    <w:p>
+      <w:pPr>
+        <w:spacing w:after="0" w:line="240" w:lineRule="auto"/>
+        <w:jc w:val="both"/>
+        <w:rPr>
+          <w:rFonts w:ascii="Arial" w:hAnsi="Arial" w:cs="Arial"/>
+          <w:lang w:val="en-US"/>
+        </w:rPr>
+      </w:pPr>
+    </w:p>
+    <w:p>
+      <w:pPr>
+        <w:pStyle w:val="ListParagraph"/>
+        <w:numPr>
+          <w:ilvl w:val="0"/>
+          <w:numId w:val="9"/>
+        </w:numPr>
+        <w:spacing w:after="0" w:line="240" w:lineRule="auto"/>
+        <w:jc w:val="both"/>
+        <w:rPr>
+          <w:rFonts w:ascii="Arial" w:hAnsi="Arial" w:cs="Arial"/>
+          <w:lang w:val="en-US"/>
+        </w:rPr>
+      </w:pPr>
+      <w:r>
+        <w:rPr>
+          <w:rFonts w:ascii="Arial" w:hAnsi="Arial" w:cs="Arial"/>
+          <w:lang w:val="en-US"/>
+        </w:rPr>
+        <w:t>Evaluate the result.</w:t>
+      </w:r>
+    </w:p>
+    <w:p>
+      <w:pPr>
+        <w:spacing w:after="0" w:line="240" w:lineRule="auto"/>
+        <w:jc w:val="both"/>
+        <w:rPr>
+          <w:rFonts w:ascii="Arial" w:hAnsi="Arial" w:cs="Arial"/>
+          <w:lang w:val="en-US"/>
+        </w:rPr>
+      </w:pPr>
+    </w:p>
+    <w:p>
+      <w:pPr>
+        <w:spacing w:after="0" w:line="240" w:lineRule="auto"/>
+        <w:jc w:val="both"/>
+        <w:rPr>
+          <w:rFonts w:ascii="Arial" w:hAnsi="Arial" w:cs="Arial"/>
+          <w:lang w:val="en-US"/>
+        </w:rPr>
+      </w:pPr>
+      <w:r>
+        <w:rPr>
           <w:noProof/>
         </w:rPr>
+        <w:lastRenderedPageBreak/>
         <w:drawing>
-          <wp:inline distT="0" distB="0" distL="0" distR="0" wp14:anchorId="5540140C" wp14:editId="164DF54A">
-            <wp:extent cx="4131237" cy="2144542"/>
-            <wp:effectExtent l="0" t="0" r="3175" b="8255"/>
-            <wp:docPr id="10" name="Picture 10"/>
+          <wp:inline distT="0" distB="0" distL="0" distR="0" wp14:anchorId="759BE819" wp14:editId="79240FC0">
+            <wp:extent cx="4180224" cy="4359843"/>
+            <wp:effectExtent l="0" t="0" r="0" b="3175"/>
+            <wp:docPr id="9" name="Picture 9"/>
             <wp:cNvGraphicFramePr>
               <a:graphicFrameLocks xmlns:a="http://schemas.openxmlformats.org/drawingml/2006/main" noChangeAspect="1"/>
             </wp:cNvGraphicFramePr>
@@ -4983,341 +5536,6 @@
                   <pic:spPr>
                     <a:xfrm>
                       <a:off x="0" y="0"/>
-                      <a:ext cx="4131237" cy="2144542"/>
-                    </a:xfrm>
-                    <a:prstGeom prst="rect">
-                      <a:avLst/>
-                    </a:prstGeom>
-                  </pic:spPr>
-                </pic:pic>
-              </a:graphicData>
-            </a:graphic>
-          </wp:inline>
-        </w:drawing>
-      </w:r>
-    </w:p>
-    <w:p>
-      <w:pPr>
-        <w:spacing w:after="0" w:line="240" w:lineRule="auto"/>
-        <w:jc w:val="both"/>
-        <w:rPr>
-          <w:rFonts w:ascii="Arial" w:hAnsi="Arial" w:cs="Arial"/>
-          <w:lang w:val="en-US"/>
-        </w:rPr>
-      </w:pPr>
-    </w:p>
-    <w:p>
-      <w:pPr>
-        <w:spacing w:after="0" w:line="240" w:lineRule="auto"/>
-        <w:ind w:left="1440" w:firstLine="720"/>
-        <w:jc w:val="both"/>
-        <w:rPr>
-          <w:rFonts w:ascii="Arial" w:hAnsi="Arial" w:cs="Arial"/>
-          <w:b/>
-          <w:bCs/>
-          <w:lang w:val="en-US"/>
-        </w:rPr>
-      </w:pPr>
-      <w:r>
-        <w:rPr>
-          <w:rFonts w:ascii="Arial" w:hAnsi="Arial" w:cs="Arial"/>
-          <w:b/>
-          <w:bCs/>
-          <w:lang w:val="en-US"/>
-        </w:rPr>
-        <w:t>3.4.2.</w:t>
-      </w:r>
-      <w:r>
-        <w:rPr>
-          <w:rFonts w:ascii="Arial" w:hAnsi="Arial" w:cs="Arial"/>
-          <w:b/>
-          <w:bCs/>
-          <w:lang w:val="en-US"/>
-        </w:rPr>
-        <w:t>2</w:t>
-      </w:r>
-      <w:r>
-        <w:rPr>
-          <w:rFonts w:ascii="Arial" w:hAnsi="Arial" w:cs="Arial"/>
-          <w:b/>
-          <w:bCs/>
-          <w:lang w:val="en-US"/>
-        </w:rPr>
-        <w:t xml:space="preserve"> </w:t>
-      </w:r>
-      <w:r>
-        <w:rPr>
-          <w:rFonts w:ascii="Arial" w:hAnsi="Arial" w:cs="Arial"/>
-          <w:b/>
-          <w:bCs/>
-        </w:rPr>
-        <w:t xml:space="preserve">K-nearest neighbour </w:t>
-      </w:r>
-      <w:r>
-        <w:rPr>
-          <w:rFonts w:ascii="Arial" w:hAnsi="Arial" w:cs="Arial"/>
-          <w:b/>
-          <w:bCs/>
-          <w:lang w:val="en-US"/>
-        </w:rPr>
-        <w:t>(</w:t>
-      </w:r>
-      <w:r>
-        <w:rPr>
-          <w:rFonts w:ascii="Arial" w:hAnsi="Arial" w:cs="Arial"/>
-          <w:b/>
-          <w:bCs/>
-          <w:lang w:val="en-US"/>
-        </w:rPr>
-        <w:t>KNN</w:t>
-      </w:r>
-      <w:r>
-        <w:rPr>
-          <w:rFonts w:ascii="Arial" w:hAnsi="Arial" w:cs="Arial"/>
-          <w:b/>
-          <w:bCs/>
-          <w:lang w:val="en-US"/>
-        </w:rPr>
-        <w:t>)</w:t>
-      </w:r>
-    </w:p>
-    <w:p>
-      <w:pPr>
-        <w:spacing w:after="0" w:line="240" w:lineRule="auto"/>
-        <w:jc w:val="both"/>
-        <w:rPr>
-          <w:rFonts w:ascii="Arial" w:hAnsi="Arial" w:cs="Arial"/>
-          <w:lang w:val="en-US"/>
-        </w:rPr>
-      </w:pPr>
-    </w:p>
-    <w:p>
-      <w:pPr>
-        <w:spacing w:after="0" w:line="240" w:lineRule="auto"/>
-        <w:jc w:val="both"/>
-        <w:rPr>
-          <w:rFonts w:ascii="Arial" w:hAnsi="Arial" w:cs="Arial"/>
-          <w:lang w:val="en-US"/>
-        </w:rPr>
-      </w:pPr>
-      <w:r>
-        <w:rPr>
-          <w:rFonts w:ascii="Arial" w:hAnsi="Arial" w:cs="Arial"/>
-          <w:lang w:val="en-US"/>
-        </w:rPr>
-        <w:t xml:space="preserve">Based on the results of our </w:t>
-      </w:r>
-      <w:r>
-        <w:rPr>
-          <w:rFonts w:ascii="Arial" w:hAnsi="Arial" w:cs="Arial"/>
-          <w:lang w:val="en-US"/>
-        </w:rPr>
-        <w:t>KNN</w:t>
-      </w:r>
-      <w:r>
-        <w:rPr>
-          <w:rFonts w:ascii="Arial" w:hAnsi="Arial" w:cs="Arial"/>
-          <w:lang w:val="en-US"/>
-        </w:rPr>
-        <w:t xml:space="preserve"> algorithm, we have observed that the higher the </w:t>
-      </w:r>
-      <w:r>
-        <w:rPr>
-          <w:rFonts w:ascii="Arial" w:hAnsi="Arial" w:cs="Arial"/>
-          <w:lang w:val="en-US"/>
-        </w:rPr>
-        <w:t>K</w:t>
-      </w:r>
-      <w:r>
-        <w:rPr>
-          <w:rFonts w:ascii="Arial" w:hAnsi="Arial" w:cs="Arial"/>
-          <w:lang w:val="en-US"/>
-        </w:rPr>
-        <w:t xml:space="preserve"> value there were fewer sample in each fold. We chose the </w:t>
-      </w:r>
-      <w:r>
-        <w:rPr>
-          <w:rFonts w:ascii="Arial" w:hAnsi="Arial" w:cs="Arial"/>
-          <w:lang w:val="en-US"/>
-        </w:rPr>
-        <w:t>K</w:t>
-      </w:r>
-      <w:r>
-        <w:rPr>
-          <w:rFonts w:ascii="Arial" w:hAnsi="Arial" w:cs="Arial"/>
-          <w:lang w:val="en-US"/>
-        </w:rPr>
-        <w:t xml:space="preserve"> value of with the highest accuracy score.</w:t>
-      </w:r>
-    </w:p>
-    <w:p>
-      <w:pPr>
-        <w:spacing w:after="0" w:line="240" w:lineRule="auto"/>
-        <w:jc w:val="both"/>
-        <w:rPr>
-          <w:rFonts w:ascii="Arial" w:hAnsi="Arial" w:cs="Arial"/>
-          <w:color w:val="FF0000"/>
-          <w:lang w:val="en-US"/>
-        </w:rPr>
-      </w:pPr>
-    </w:p>
-    <w:p>
-      <w:pPr>
-        <w:spacing w:after="0" w:line="240" w:lineRule="auto"/>
-        <w:jc w:val="both"/>
-        <w:rPr>
-          <w:rFonts w:ascii="Arial" w:hAnsi="Arial" w:cs="Arial"/>
-          <w:lang w:val="en-US"/>
-        </w:rPr>
-      </w:pPr>
-      <w:r>
-        <w:rPr>
-          <w:rFonts w:ascii="Arial" w:hAnsi="Arial" w:cs="Arial"/>
-          <w:lang w:val="en-US"/>
-        </w:rPr>
-        <w:t>Parameter tuning done here to select the best model</w:t>
-      </w:r>
-      <w:r>
-        <w:rPr>
-          <w:rFonts w:ascii="Arial" w:hAnsi="Arial" w:cs="Arial"/>
-          <w:lang w:val="en-US"/>
-        </w:rPr>
-        <w:t xml:space="preserve">. </w:t>
-      </w:r>
-    </w:p>
-    <w:p>
-      <w:pPr>
-        <w:spacing w:after="0" w:line="240" w:lineRule="auto"/>
-        <w:jc w:val="both"/>
-        <w:rPr>
-          <w:rFonts w:ascii="Arial" w:hAnsi="Arial" w:cs="Arial"/>
-          <w:lang w:val="en-US"/>
-        </w:rPr>
-      </w:pPr>
-    </w:p>
-    <w:p>
-      <w:pPr>
-        <w:spacing w:after="0" w:line="240" w:lineRule="auto"/>
-        <w:jc w:val="both"/>
-        <w:rPr>
-          <w:rFonts w:ascii="Arial" w:hAnsi="Arial" w:cs="Arial"/>
-          <w:lang w:val="en-US"/>
-        </w:rPr>
-      </w:pPr>
-      <w:r>
-        <w:rPr>
-          <w:rFonts w:ascii="Arial" w:hAnsi="Arial" w:cs="Arial"/>
-          <w:lang w:val="en-US"/>
-        </w:rPr>
-        <w:t>The more fold you do more score</w:t>
-      </w:r>
-    </w:p>
-    <w:p>
-      <w:pPr>
-        <w:spacing w:after="0" w:line="240" w:lineRule="auto"/>
-        <w:jc w:val="both"/>
-        <w:rPr>
-          <w:rFonts w:ascii="Arial" w:hAnsi="Arial" w:cs="Arial"/>
-          <w:lang w:val="en-US"/>
-        </w:rPr>
-      </w:pPr>
-    </w:p>
-    <w:p>
-      <w:pPr>
-        <w:spacing w:after="0" w:line="240" w:lineRule="auto"/>
-        <w:jc w:val="both"/>
-        <w:rPr>
-          <w:rFonts w:ascii="Arial" w:hAnsi="Arial" w:cs="Arial"/>
-          <w:lang w:val="en-US"/>
-        </w:rPr>
-      </w:pPr>
-      <w:r>
-        <w:rPr>
-          <w:rFonts w:ascii="Arial" w:hAnsi="Arial" w:cs="Arial"/>
-          <w:lang w:val="en-US"/>
-        </w:rPr>
-        <w:t>K = 10 fold</w:t>
-      </w:r>
-    </w:p>
-    <w:p>
-      <w:pPr>
-        <w:spacing w:after="0" w:line="240" w:lineRule="auto"/>
-        <w:jc w:val="both"/>
-        <w:rPr>
-          <w:rFonts w:ascii="Arial" w:hAnsi="Arial" w:cs="Arial"/>
-          <w:lang w:val="en-US"/>
-        </w:rPr>
-      </w:pPr>
-      <w:r>
-        <w:rPr>
-          <w:rFonts w:ascii="Arial" w:hAnsi="Arial" w:cs="Arial"/>
-          <w:lang w:val="en-US"/>
-        </w:rPr>
-        <w:t>K</w:t>
-      </w:r>
-      <w:r>
-        <w:rPr>
-          <w:rFonts w:ascii="Arial" w:hAnsi="Arial" w:cs="Arial"/>
-          <w:lang w:val="en-US"/>
-        </w:rPr>
-        <w:t>NN</w:t>
-      </w:r>
-      <w:r>
-        <w:rPr>
-          <w:rFonts w:ascii="Arial" w:hAnsi="Arial" w:cs="Arial"/>
-          <w:lang w:val="en-US"/>
-        </w:rPr>
-        <w:t xml:space="preserve"> = 8 </w:t>
-      </w:r>
-    </w:p>
-    <w:p>
-      <w:pPr>
-        <w:spacing w:after="0" w:line="240" w:lineRule="auto"/>
-        <w:jc w:val="both"/>
-        <w:rPr>
-          <w:rFonts w:ascii="Arial" w:hAnsi="Arial" w:cs="Arial"/>
-          <w:lang w:val="en-US"/>
-        </w:rPr>
-      </w:pPr>
-    </w:p>
-    <w:p>
-      <w:pPr>
-        <w:spacing w:after="0" w:line="240" w:lineRule="auto"/>
-        <w:jc w:val="both"/>
-        <w:rPr>
-          <w:rFonts w:ascii="Arial" w:hAnsi="Arial" w:cs="Arial"/>
-          <w:lang w:val="en-US"/>
-        </w:rPr>
-      </w:pPr>
-      <w:r>
-        <w:rPr>
-          <w:noProof/>
-        </w:rPr>
-        <w:lastRenderedPageBreak/>
-        <w:drawing>
-          <wp:inline distT="0" distB="0" distL="0" distR="0" wp14:anchorId="1034C1B6" wp14:editId="52F80FB3">
-            <wp:extent cx="4180224" cy="4359843"/>
-            <wp:effectExtent l="0" t="0" r="0" b="3175"/>
-            <wp:docPr id="9" name="Picture 9"/>
-            <wp:cNvGraphicFramePr>
-              <a:graphicFrameLocks xmlns:a="http://schemas.openxmlformats.org/drawingml/2006/main" noChangeAspect="1"/>
-            </wp:cNvGraphicFramePr>
-            <a:graphic xmlns:a="http://schemas.openxmlformats.org/drawingml/2006/main">
-              <a:graphicData uri="http://schemas.openxmlformats.org/drawingml/2006/picture">
-                <pic:pic xmlns:pic="http://schemas.openxmlformats.org/drawingml/2006/picture">
-                  <pic:nvPicPr>
-                    <pic:cNvPr id="1" name=""/>
-                    <pic:cNvPicPr/>
-                  </pic:nvPicPr>
-                  <pic:blipFill>
-                    <a:blip r:embed="rId20"/>
-                    <a:stretch>
-                      <a:fillRect/>
-                    </a:stretch>
-                  </pic:blipFill>
-                  <pic:spPr>
-                    <a:xfrm>
-                      <a:off x="0" y="0"/>
                       <a:ext cx="4180224" cy="4359843"/>
                     </a:xfrm>
                     <a:prstGeom prst="rect">
@@ -5398,16 +5616,6 @@
         </w:rPr>
         <w:t xml:space="preserve"> </w:t>
       </w:r>
-      <w:r>
-        <w:rPr>
-          <w:rFonts w:ascii="Arial" w:hAnsi="Arial" w:cs="Arial"/>
-          <w:i/>
-          <w:iCs/>
-          <w:color w:val="FF0000"/>
-          <w:lang w:val="en-US"/>
-        </w:rPr>
-        <w:t>– form hypothesis about your defined problem by visually analyzing the data</w:t>
-      </w:r>
     </w:p>
     <w:p>
       <w:pPr>
@@ -5532,7 +5740,7 @@
           <w:rFonts w:ascii="Arial" w:hAnsi="Arial" w:cs="Arial"/>
           <w:lang w:val="en-US"/>
         </w:rPr>
-        <w:t xml:space="preserve">a </w:t>
+        <w:t>a</w:t>
       </w:r>
       <w:r>
         <w:rPr>
@@ -5548,6 +5756,13 @@
         </w:rPr>
         <w:t>change in the independent variable will result in a change in the dependent variable.</w:t>
       </w:r>
+      <w:r>
+        <w:rPr>
+          <w:rFonts w:ascii="Arial" w:hAnsi="Arial" w:cs="Arial"/>
+          <w:lang w:val="en-US"/>
+        </w:rPr>
+        <w:t xml:space="preserve"> Both Decision Tree and KNN produced similar results to validate this. </w:t>
+      </w:r>
     </w:p>
     <w:p>
       <w:pPr>
@@ -5842,7 +6057,6 @@
           <w:rFonts w:ascii="Arial" w:hAnsi="Arial" w:cs="Arial"/>
           <w:lang w:val="en-US"/>
         </w:rPr>
-        <w:lastRenderedPageBreak/>
         <w:t xml:space="preserve">After cleaning the data, we have combined the price-demand dataset and weather dataset, with the date as the common feature. </w:t>
       </w:r>
     </w:p>
@@ -6267,7 +6481,7 @@
       </w:pPr>
     </w:p>
     <w:sectPr>
-      <w:footerReference w:type="default" r:id="rId21"/>
+      <w:footerReference w:type="default" r:id="rId20"/>
       <w:pgSz w:w="11906" w:h="16838"/>
       <w:pgMar w:top="1134" w:right="1134" w:bottom="1134" w:left="1134" w:header="709" w:footer="709" w:gutter="0"/>
       <w:cols w:space="708"/>
@@ -6501,6 +6715,92 @@
 <file path=word/numbering.xml><?xml version="1.0" encoding="utf-8"?>
 <w:numbering xmlns:wpc="http://schemas.microsoft.com/office/word/2010/wordprocessingCanvas" xmlns:cx="http://schemas.microsoft.com/office/drawing/2014/chartex" xmlns:cx1="http://schemas.microsoft.com/office/drawing/2015/9/8/chartex" xmlns:cx2="http://schemas.microsoft.com/office/drawing/2015/10/21/chartex" xmlns:cx3="http://schemas.microsoft.com/office/drawing/2016/5/9/chartex" xmlns:cx4="http://schemas.microsoft.com/office/drawing/2016/5/10/chartex" xmlns:cx5="http://schemas.microsoft.com/office/drawing/2016/5/11/chartex" xmlns:cx6="http://schemas.microsoft.com/office/drawing/2016/5/12/chartex" xmlns:cx7="http://schemas.microsoft.com/office/drawing/2016/5/13/chartex" xmlns:cx8="http://schemas.microsoft.com/office/drawing/2016/5/14/chartex" xmlns:mc="http://schemas.openxmlformats.org/markup-compatibility/2006" xmlns:aink="http://schemas.microsoft.com/office/drawing/2016/ink" xmlns:am3d="http://schemas.microsoft.com/office/drawing/2017/model3d" xmlns:o="urn:schemas-microsoft-com:office:office" xmlns:oel="http://schemas.microsoft.com/office/2019/extlst" xmlns:r="http://schemas.openxmlformats.org/officeDocument/2006/relationships" xmlns:m="http://schemas.openxmlformats.org/officeDocument/2006/math" xmlns:v="urn:schemas-microsoft-com:vml" xmlns:wp14="http://schemas.microsoft.com/office/word/2010/wordprocessingDrawing" xmlns:wp="http://schemas.openxmlformats.org/drawingml/2006/wordprocessingDrawing" xmlns:w10="urn:schemas-microsoft-com:office:word" xmlns:w="http://schemas.openxmlformats.org/wordprocessingml/2006/main" xmlns:w14="http://schemas.microsoft.com/office/word/2010/wordml" xmlns:w15="http://schemas.microsoft.com/office/word/2012/wordml" xmlns:w16cex="http://schemas.microsoft.com/office/word/2018/wordml/cex" xmlns:w16cid="http://schemas.microsoft.com/office/word/2016/wordml/cid" xmlns:w16="http://schemas.microsoft.com/office/word/2018/wordml" xmlns:w16sdtdh="http://schemas.microsoft.com/office/word/2020/wordml/sdtdatahash" xmlns:w16se="http://schemas.microsoft.com/office/word/2015/wordml/symex" xmlns:wpg="http://schemas.microsoft.com/office/word/2010/wordprocessingGroup" xmlns:wpi="http://schemas.microsoft.com/office/word/2010/wordprocessingInk" xmlns:wne="http://schemas.microsoft.com/office/word/2006/wordml" xmlns:wps="http://schemas.microsoft.com/office/word/2010/wordprocessingShape" mc:Ignorable="w14 w15 w16se w16cid w16 w16cex w16sdtdh wp14">
   <w:abstractNum w:abstractNumId="0" w15:restartNumberingAfterBreak="0">
+    <w:nsid w:val="054F6118"/>
+    <w:multiLevelType w:val="hybridMultilevel"/>
+    <w:tmpl w:val="E65E3AE2"/>
+    <w:lvl w:ilvl="0" w:tplc="FFFFFFFF">
+      <w:start w:val="1"/>
+      <w:numFmt w:val="decimal"/>
+      <w:lvlText w:val="%1."/>
+      <w:lvlJc w:val="left"/>
+      <w:pPr>
+        <w:ind w:left="720" w:hanging="360"/>
+      </w:pPr>
+    </w:lvl>
+    <w:lvl w:ilvl="1" w:tplc="FFFFFFFF">
+      <w:start w:val="1"/>
+      <w:numFmt w:val="lowerLetter"/>
+      <w:lvlText w:val="%2."/>
+      <w:lvlJc w:val="left"/>
+      <w:pPr>
+        <w:ind w:left="1440" w:hanging="360"/>
+      </w:pPr>
+    </w:lvl>
+    <w:lvl w:ilvl="2" w:tplc="FFFFFFFF" w:tentative="1">
+      <w:start w:val="1"/>
+      <w:numFmt w:val="lowerRoman"/>
+      <w:lvlText w:val="%3."/>
+      <w:lvlJc w:val="right"/>
+      <w:pPr>
+        <w:ind w:left="2160" w:hanging="180"/>
+      </w:pPr>
+    </w:lvl>
+    <w:lvl w:ilvl="3" w:tplc="FFFFFFFF" w:tentative="1">
+      <w:start w:val="1"/>
+      <w:numFmt w:val="decimal"/>
+      <w:lvlText w:val="%4."/>
+      <w:lvlJc w:val="left"/>
+      <w:pPr>
+        <w:ind w:left="2880" w:hanging="360"/>
+      </w:pPr>
+    </w:lvl>
+    <w:lvl w:ilvl="4" w:tplc="FFFFFFFF" w:tentative="1">
+      <w:start w:val="1"/>
+      <w:numFmt w:val="lowerLetter"/>
+      <w:lvlText w:val="%5."/>
+      <w:lvlJc w:val="left"/>
+      <w:pPr>
+        <w:ind w:left="3600" w:hanging="360"/>
+      </w:pPr>
+    </w:lvl>
+    <w:lvl w:ilvl="5" w:tplc="FFFFFFFF" w:tentative="1">
+      <w:start w:val="1"/>
+      <w:numFmt w:val="lowerRoman"/>
+      <w:lvlText w:val="%6."/>
+      <w:lvlJc w:val="right"/>
+      <w:pPr>
+        <w:ind w:left="4320" w:hanging="180"/>
+      </w:pPr>
+    </w:lvl>
+    <w:lvl w:ilvl="6" w:tplc="FFFFFFFF" w:tentative="1">
+      <w:start w:val="1"/>
+      <w:numFmt w:val="decimal"/>
+      <w:lvlText w:val="%7."/>
+      <w:lvlJc w:val="left"/>
+      <w:pPr>
+        <w:ind w:left="5040" w:hanging="360"/>
+      </w:pPr>
+    </w:lvl>
+    <w:lvl w:ilvl="7" w:tplc="FFFFFFFF" w:tentative="1">
+      <w:start w:val="1"/>
+      <w:numFmt w:val="lowerLetter"/>
+      <w:lvlText w:val="%8."/>
+      <w:lvlJc w:val="left"/>
+      <w:pPr>
+        <w:ind w:left="5760" w:hanging="360"/>
+      </w:pPr>
+    </w:lvl>
+    <w:lvl w:ilvl="8" w:tplc="FFFFFFFF" w:tentative="1">
+      <w:start w:val="1"/>
+      <w:numFmt w:val="lowerRoman"/>
+      <w:lvlText w:val="%9."/>
+      <w:lvlJc w:val="right"/>
+      <w:pPr>
+        <w:ind w:left="6480" w:hanging="180"/>
+      </w:pPr>
+    </w:lvl>
+  </w:abstractNum>
+  <w:abstractNum w:abstractNumId="1" w15:restartNumberingAfterBreak="0">
     <w:nsid w:val="119E0932"/>
     <w:multiLevelType w:val="hybridMultilevel"/>
     <w:tmpl w:val="FD8A52DA"/>
@@ -6613,7 +6913,7 @@
       </w:rPr>
     </w:lvl>
   </w:abstractNum>
-  <w:abstractNum w:abstractNumId="1" w15:restartNumberingAfterBreak="0">
+  <w:abstractNum w:abstractNumId="2" w15:restartNumberingAfterBreak="0">
     <w:nsid w:val="201459FA"/>
     <w:multiLevelType w:val="hybridMultilevel"/>
     <w:tmpl w:val="1F52EFD0"/>
@@ -6726,7 +7026,7 @@
       </w:rPr>
     </w:lvl>
   </w:abstractNum>
-  <w:abstractNum w:abstractNumId="2" w15:restartNumberingAfterBreak="0">
+  <w:abstractNum w:abstractNumId="3" w15:restartNumberingAfterBreak="0">
     <w:nsid w:val="2B1F707D"/>
     <w:multiLevelType w:val="hybridMultilevel"/>
     <w:tmpl w:val="81F0460E"/>
@@ -6839,7 +7139,7 @@
       </w:rPr>
     </w:lvl>
   </w:abstractNum>
-  <w:abstractNum w:abstractNumId="3" w15:restartNumberingAfterBreak="0">
+  <w:abstractNum w:abstractNumId="4" w15:restartNumberingAfterBreak="0">
     <w:nsid w:val="3F847478"/>
     <w:multiLevelType w:val="hybridMultilevel"/>
     <w:tmpl w:val="F8A4506E"/>
@@ -6952,7 +7252,7 @@
       </w:rPr>
     </w:lvl>
   </w:abstractNum>
-  <w:abstractNum w:abstractNumId="4" w15:restartNumberingAfterBreak="0">
+  <w:abstractNum w:abstractNumId="5" w15:restartNumberingAfterBreak="0">
     <w:nsid w:val="525124C0"/>
     <w:multiLevelType w:val="hybridMultilevel"/>
     <w:tmpl w:val="E65E3AE2"/>
@@ -6965,7 +7265,7 @@
         <w:ind w:left="720" w:hanging="360"/>
       </w:pPr>
     </w:lvl>
-    <w:lvl w:ilvl="1" w:tplc="FFFFFFFF" w:tentative="1">
+    <w:lvl w:ilvl="1" w:tplc="FFFFFFFF">
       <w:start w:val="1"/>
       <w:numFmt w:val="lowerLetter"/>
       <w:lvlText w:val="%2."/>
@@ -7038,7 +7338,7 @@
       </w:pPr>
     </w:lvl>
   </w:abstractNum>
-  <w:abstractNum w:abstractNumId="5" w15:restartNumberingAfterBreak="0">
+  <w:abstractNum w:abstractNumId="6" w15:restartNumberingAfterBreak="0">
     <w:nsid w:val="5D596293"/>
     <w:multiLevelType w:val="hybridMultilevel"/>
     <w:tmpl w:val="E65E3AE2"/>
@@ -7124,7 +7424,7 @@
       </w:pPr>
     </w:lvl>
   </w:abstractNum>
-  <w:abstractNum w:abstractNumId="6" w15:restartNumberingAfterBreak="0">
+  <w:abstractNum w:abstractNumId="7" w15:restartNumberingAfterBreak="0">
     <w:nsid w:val="5FD23994"/>
     <w:multiLevelType w:val="hybridMultilevel"/>
     <w:tmpl w:val="26F27C8A"/>
@@ -7237,7 +7537,7 @@
       </w:rPr>
     </w:lvl>
   </w:abstractNum>
-  <w:abstractNum w:abstractNumId="7" w15:restartNumberingAfterBreak="0">
+  <w:abstractNum w:abstractNumId="8" w15:restartNumberingAfterBreak="0">
     <w:nsid w:val="761A05A6"/>
     <w:multiLevelType w:val="hybridMultilevel"/>
     <w:tmpl w:val="1C589B46"/>
@@ -7327,28 +7627,31 @@
     </w:lvl>
   </w:abstractNum>
   <w:num w:numId="1" w16cid:durableId="722173186">
+    <w:abstractNumId w:val="2"/>
+  </w:num>
+  <w:num w:numId="2" w16cid:durableId="586426500">
+    <w:abstractNumId w:val="4"/>
+  </w:num>
+  <w:num w:numId="3" w16cid:durableId="1674261198">
+    <w:abstractNumId w:val="6"/>
+  </w:num>
+  <w:num w:numId="4" w16cid:durableId="655501279">
+    <w:abstractNumId w:val="8"/>
+  </w:num>
+  <w:num w:numId="5" w16cid:durableId="1688945503">
+    <w:abstractNumId w:val="5"/>
+  </w:num>
+  <w:num w:numId="6" w16cid:durableId="1170825219">
     <w:abstractNumId w:val="1"/>
   </w:num>
-  <w:num w:numId="2" w16cid:durableId="586426500">
+  <w:num w:numId="7" w16cid:durableId="1587111596">
     <w:abstractNumId w:val="3"/>
   </w:num>
-  <w:num w:numId="3" w16cid:durableId="1674261198">
-    <w:abstractNumId w:val="5"/>
-  </w:num>
-  <w:num w:numId="4" w16cid:durableId="655501279">
+  <w:num w:numId="8" w16cid:durableId="663897582">
     <w:abstractNumId w:val="7"/>
   </w:num>
-  <w:num w:numId="5" w16cid:durableId="1688945503">
-    <w:abstractNumId w:val="4"/>
-  </w:num>
-  <w:num w:numId="6" w16cid:durableId="1170825219">
+  <w:num w:numId="9" w16cid:durableId="487795578">
     <w:abstractNumId w:val="0"/>
-  </w:num>
-  <w:num w:numId="7" w16cid:durableId="1587111596">
-    <w:abstractNumId w:val="2"/>
-  </w:num>
-  <w:num w:numId="8" w16cid:durableId="663897582">
-    <w:abstractNumId w:val="6"/>
   </w:num>
 </w:numbering>
 </file>
@@ -7476,6 +7779,7 @@
     <w:lsdException w:name="HTML Sample" w:semiHidden="1" w:unhideWhenUsed="1"/>
     <w:lsdException w:name="HTML Typewriter" w:semiHidden="1" w:unhideWhenUsed="1"/>
     <w:lsdException w:name="HTML Variable" w:semiHidden="1" w:unhideWhenUsed="1"/>
+    <w:lsdException w:name="Normal Table" w:semiHidden="1" w:unhideWhenUsed="1"/>
     <w:lsdException w:name="annotation subject" w:semiHidden="1" w:unhideWhenUsed="1"/>
     <w:lsdException w:name="No List" w:semiHidden="1" w:unhideWhenUsed="1"/>
     <w:lsdException w:name="Outline List 1" w:semiHidden="1" w:unhideWhenUsed="1"/>
@@ -7518,8 +7822,11 @@
     <w:lsdException w:name="Table Contemporary" w:semiHidden="1" w:unhideWhenUsed="1"/>
     <w:lsdException w:name="Table Elegant" w:semiHidden="1" w:unhideWhenUsed="1"/>
     <w:lsdException w:name="Table Professional" w:semiHidden="1" w:unhideWhenUsed="1"/>
+    <w:lsdException w:name="Table Subtle 1" w:semiHidden="1" w:unhideWhenUsed="1"/>
     <w:lsdException w:name="Table Subtle 2" w:semiHidden="1" w:unhideWhenUsed="1"/>
     <w:lsdException w:name="Table Web 1" w:semiHidden="1" w:unhideWhenUsed="1"/>
+    <w:lsdException w:name="Table Web 2" w:semiHidden="1" w:unhideWhenUsed="1"/>
+    <w:lsdException w:name="Table Web 3" w:semiHidden="1" w:unhideWhenUsed="1"/>
     <w:lsdException w:name="Balloon Text" w:semiHidden="1" w:unhideWhenUsed="1"/>
     <w:lsdException w:name="Table Grid" w:uiPriority="39"/>
     <w:lsdException w:name="Table Theme" w:semiHidden="1" w:unhideWhenUsed="1"/>

</xml_diff>

<commit_message>
Linear insight and figure added
</commit_message>
<xml_diff>
--- a/Final Assignment Files/Assignment 2 Report - Group 6.docx
+++ b/Final Assignment Files/Assignment 2 Report - Group 6.docx
@@ -1664,6 +1664,7 @@
             <w:rFonts w:ascii="Arial" w:hAnsi="Arial" w:cs="Arial"/>
             <w:lang w:val="en-US"/>
           </w:rPr>
+          <w:lastRenderedPageBreak/>
           <w:t>Missing rainfall and wind direction values were imputed</w:t>
         </w:r>
       </w:ins>
@@ -1756,7 +1757,6 @@
             <w:rFonts w:ascii="Arial" w:hAnsi="Arial" w:cs="Arial"/>
             <w:lang w:val="en-US"/>
           </w:rPr>
-          <w:lastRenderedPageBreak/>
           <w:t>For the remaining missing values, scatterplot facets were generated in OpenRefine</w:t>
         </w:r>
       </w:ins>
@@ -2632,6 +2632,7 @@
             <w:noProof/>
             <w:lang w:eastAsia="en-AU"/>
           </w:rPr>
+          <w:lastRenderedPageBreak/>
           <w:drawing>
             <wp:anchor distT="0" distB="0" distL="114300" distR="114300" simplePos="0" relativeHeight="251660288" behindDoc="1" locked="0" layoutInCell="1" allowOverlap="1" wp14:anchorId="5C0EAA56" wp14:editId="1B8C7662">
               <wp:simplePos x="0" y="0"/>
@@ -3323,10 +3324,7 @@
                                   <w:rPr>
                                     <w:vertAlign w:val="superscript"/>
                                     <w:rPrChange w:id="207" w:author="estela" w:date="2022-08-07T18:54:00Z">
-                                      <w:rPr>
-                                        <w:i/>
-                                        <w:iCs/>
-                                      </w:rPr>
+                                      <w:rPr/>
                                     </w:rPrChange>
                                   </w:rPr>
                                   <w:t>o</w:t>
@@ -3450,10 +3448,7 @@
                             <w:rPr>
                               <w:vertAlign w:val="superscript"/>
                               <w:rPrChange w:id="223" w:author="estela" w:date="2022-08-07T18:54:00Z">
-                                <w:rPr>
-                                  <w:i/>
-                                  <w:iCs/>
-                                </w:rPr>
+                                <w:rPr/>
                               </w:rPrChange>
                             </w:rPr>
                             <w:t>o</w:t>
@@ -6884,16 +6879,16 @@
         <w:ind w:left="720"/>
         <w:jc w:val="both"/>
         <w:rPr>
-          <w:rFonts w:ascii="Arial" w:hAnsi="Arial" w:cs="Arial"/>
-          <w:lang w:val="en-US"/>
-        </w:rPr>
-      </w:pPr>
-      <w:r>
-        <w:rPr>
-          <w:rFonts w:ascii="Arial" w:hAnsi="Arial" w:cs="Arial"/>
-          <w:lang w:val="en-US"/>
-        </w:rPr>
-        <w:lastRenderedPageBreak/>
+          <w:ins w:id="468" w:author="Nie Feng" w:date="2022-08-07T19:38:00Z"/>
+          <w:rFonts w:ascii="Arial" w:hAnsi="Arial" w:cs="Arial"/>
+          <w:lang w:val="en-US"/>
+        </w:rPr>
+      </w:pPr>
+      <w:r>
+        <w:rPr>
+          <w:rFonts w:ascii="Arial" w:hAnsi="Arial" w:cs="Arial"/>
+          <w:lang w:val="en-US"/>
+        </w:rPr>
         <w:t xml:space="preserve">We’ve used Pearson correlation coefficient to see which features are relevant to this model. </w:t>
       </w:r>
       <w:r>
@@ -7030,20 +7025,141 @@
         </w:rPr>
         <w:t>0.3</w:t>
       </w:r>
-      <w:r>
-        <w:rPr>
-          <w:rFonts w:ascii="Arial" w:hAnsi="Arial" w:cs="Arial"/>
-          <w:lang w:val="en-US"/>
-        </w:rPr>
-        <w:t>.</w:t>
-      </w:r>
-      <w:r>
-        <w:rPr>
-          <w:rFonts w:ascii="Arial" w:hAnsi="Arial" w:cs="Arial"/>
-          <w:lang w:val="en-US"/>
-        </w:rPr>
-        <w:t xml:space="preserve"> </w:t>
-      </w:r>
+      <w:ins w:id="469" w:author="Nie Feng" w:date="2022-08-07T19:36:00Z">
+        <w:r>
+          <w:rPr>
+            <w:rFonts w:ascii="Arial" w:hAnsi="Arial" w:cs="Arial"/>
+            <w:lang w:val="en-US" w:eastAsia="zh-CN"/>
+          </w:rPr>
+          <w:t>, which are “</w:t>
+        </w:r>
+      </w:ins>
+      <w:ins w:id="470" w:author="Nie Feng" w:date="2022-08-07T19:37:00Z">
+        <w:r>
+          <w:rPr>
+            <w:rFonts w:ascii="Arial" w:hAnsi="Arial" w:cs="Arial"/>
+            <w:lang w:val="en-US" w:eastAsia="zh-CN"/>
+          </w:rPr>
+          <w:t>temperature</w:t>
+        </w:r>
+      </w:ins>
+      <w:ins w:id="471" w:author="Nie Feng" w:date="2022-08-07T19:36:00Z">
+        <w:r>
+          <w:rPr>
+            <w:rFonts w:ascii="Arial" w:hAnsi="Arial" w:cs="Arial"/>
+            <w:lang w:val="en-US" w:eastAsia="zh-CN"/>
+          </w:rPr>
+          <w:t>”, “temperature_9am”, and “temperature_3pm”</w:t>
+        </w:r>
+      </w:ins>
+      <w:del w:id="472" w:author="Nie Feng" w:date="2022-08-07T19:35:00Z">
+        <w:r>
+          <w:rPr>
+            <w:rFonts w:ascii="Arial" w:hAnsi="Arial" w:cs="Arial"/>
+            <w:lang w:val="en-US"/>
+          </w:rPr>
+          <w:delText>.</w:delText>
+        </w:r>
+      </w:del>
+      <w:ins w:id="473" w:author="Nie Feng" w:date="2022-08-07T19:37:00Z">
+        <w:r>
+          <w:rPr>
+            <w:rFonts w:ascii="Arial" w:hAnsi="Arial" w:cs="Arial"/>
+            <w:lang w:val="en-US"/>
+          </w:rPr>
+          <w:t xml:space="preserve"> To check the independence of these 3 features, Pearson correlation analysis was conducted again</w:t>
+        </w:r>
+      </w:ins>
+      <w:ins w:id="474" w:author="Nie Feng" w:date="2022-08-07T19:38:00Z">
+        <w:r>
+          <w:rPr>
+            <w:rFonts w:ascii="Arial" w:hAnsi="Arial" w:cs="Arial"/>
+            <w:lang w:val="en-US"/>
+          </w:rPr>
+          <w:t>, showed that all 3 features are strongly correlated over 0.6.</w:t>
+        </w:r>
+      </w:ins>
+    </w:p>
+    <w:p>
+      <w:pPr>
+        <w:spacing w:after="0" w:line="240" w:lineRule="auto"/>
+        <w:ind w:left="720"/>
+        <w:jc w:val="center"/>
+        <w:rPr>
+          <w:ins w:id="475" w:author="Nie Feng" w:date="2022-08-07T19:38:00Z"/>
+          <w:rFonts w:ascii="Arial" w:hAnsi="Arial" w:cs="Arial"/>
+          <w:lang w:val="en-US"/>
+        </w:rPr>
+        <w:pPrChange w:id="476" w:author="Nie Feng" w:date="2022-08-07T19:38:00Z">
+          <w:pPr>
+            <w:spacing w:after="0" w:line="240" w:lineRule="auto"/>
+            <w:ind w:left="720"/>
+            <w:jc w:val="both"/>
+          </w:pPr>
+        </w:pPrChange>
+      </w:pPr>
+      <w:ins w:id="477" w:author="Nie Feng" w:date="2022-08-07T19:38:00Z">
+        <w:r>
+          <w:rPr>
+            <w:noProof/>
+          </w:rPr>
+          <w:drawing>
+            <wp:inline distT="0" distB="0" distL="0" distR="0" wp14:anchorId="7F164B67" wp14:editId="5620A991">
+              <wp:extent cx="3559804" cy="866985"/>
+              <wp:effectExtent l="0" t="0" r="3175" b="9525"/>
+              <wp:docPr id="8" name="Picture 8"/>
+              <wp:cNvGraphicFramePr>
+                <a:graphicFrameLocks xmlns:a="http://schemas.openxmlformats.org/drawingml/2006/main" noChangeAspect="1"/>
+              </wp:cNvGraphicFramePr>
+              <a:graphic xmlns:a="http://schemas.openxmlformats.org/drawingml/2006/main">
+                <a:graphicData uri="http://schemas.openxmlformats.org/drawingml/2006/picture">
+                  <pic:pic xmlns:pic="http://schemas.openxmlformats.org/drawingml/2006/picture">
+                    <pic:nvPicPr>
+                      <pic:cNvPr id="1" name=""/>
+                      <pic:cNvPicPr/>
+                    </pic:nvPicPr>
+                    <pic:blipFill>
+                      <a:blip r:embed="rId19"/>
+                      <a:stretch>
+                        <a:fillRect/>
+                      </a:stretch>
+                    </pic:blipFill>
+                    <pic:spPr>
+                      <a:xfrm>
+                        <a:off x="0" y="0"/>
+                        <a:ext cx="3567036" cy="868746"/>
+                      </a:xfrm>
+                      <a:prstGeom prst="rect">
+                        <a:avLst/>
+                      </a:prstGeom>
+                    </pic:spPr>
+                  </pic:pic>
+                </a:graphicData>
+              </a:graphic>
+            </wp:inline>
+          </w:drawing>
+        </w:r>
+      </w:ins>
+    </w:p>
+    <w:p>
+      <w:pPr>
+        <w:spacing w:after="0" w:line="240" w:lineRule="auto"/>
+        <w:ind w:left="720"/>
+        <w:jc w:val="both"/>
+        <w:rPr>
+          <w:rFonts w:ascii="Arial" w:hAnsi="Arial" w:cs="Arial"/>
+          <w:lang w:val="en-US"/>
+        </w:rPr>
+      </w:pPr>
+      <w:del w:id="478" w:author="Nie Feng" w:date="2022-08-07T19:35:00Z">
+        <w:r>
+          <w:rPr>
+            <w:rFonts w:ascii="Arial" w:hAnsi="Arial" w:cs="Arial"/>
+            <w:lang w:val="en-US"/>
+          </w:rPr>
+          <w:delText xml:space="preserve"> </w:delText>
+        </w:r>
+      </w:del>
       <w:r>
         <w:rPr>
           <w:rFonts w:ascii="Arial" w:hAnsi="Arial" w:cs="Arial"/>
@@ -7077,8 +7193,54 @@
           <w:rFonts w:ascii="Arial" w:hAnsi="Arial" w:cs="Arial"/>
           <w:lang w:val="en-US"/>
         </w:rPr>
-        <w:t xml:space="preserve"> the one with the highest correlation with the output, which is the minimum temperature.</w:t>
-      </w:r>
+        <w:t xml:space="preserve"> the one with the highest correlation with the output, which is the </w:t>
+      </w:r>
+      <w:del w:id="479" w:author="Nie Feng" w:date="2022-08-07T19:39:00Z">
+        <w:r>
+          <w:rPr>
+            <w:rFonts w:ascii="Arial" w:hAnsi="Arial" w:cs="Arial"/>
+            <w:lang w:val="en-US"/>
+          </w:rPr>
+          <w:delText>minimum temperature.</w:delText>
+        </w:r>
+      </w:del>
+      <w:ins w:id="480" w:author="Nie Feng" w:date="2022-08-07T19:39:00Z">
+        <w:r>
+          <w:rPr>
+            <w:rFonts w:ascii="Arial" w:hAnsi="Arial" w:cs="Arial" w:hint="eastAsia"/>
+            <w:lang w:val="en-US" w:eastAsia="zh-CN"/>
+          </w:rPr>
+          <w:t>“</w:t>
+        </w:r>
+        <w:r>
+          <w:rPr>
+            <w:rFonts w:ascii="Arial" w:hAnsi="Arial" w:cs="Arial" w:hint="eastAsia"/>
+            <w:lang w:val="en-US" w:eastAsia="zh-CN"/>
+          </w:rPr>
+          <w:t>temperature</w:t>
+        </w:r>
+        <w:r>
+          <w:rPr>
+            <w:rFonts w:ascii="Arial" w:hAnsi="Arial" w:cs="Arial"/>
+            <w:lang w:val="en-US" w:eastAsia="zh-CN"/>
+          </w:rPr>
+          <w:t>_min</w:t>
+        </w:r>
+        <w:r>
+          <w:rPr>
+            <w:rFonts w:ascii="Arial" w:hAnsi="Arial" w:cs="Arial" w:hint="eastAsia"/>
+            <w:lang w:val="en-US" w:eastAsia="zh-CN"/>
+          </w:rPr>
+          <w:t>”</w:t>
+        </w:r>
+        <w:r>
+          <w:rPr>
+            <w:rFonts w:ascii="Arial" w:hAnsi="Arial" w:cs="Arial" w:hint="eastAsia"/>
+            <w:lang w:val="en-US" w:eastAsia="zh-CN"/>
+          </w:rPr>
+          <w:t>.</w:t>
+        </w:r>
+      </w:ins>
       <w:r>
         <w:rPr>
           <w:rFonts w:ascii="Arial" w:hAnsi="Arial" w:cs="Arial"/>
@@ -7125,20 +7287,40 @@
         </w:rPr>
         <w:t xml:space="preserve">eparate dataset into </w:t>
       </w:r>
+      <w:del w:id="481" w:author="Nie Feng" w:date="2022-08-07T19:50:00Z">
+        <w:r>
+          <w:rPr>
+            <w:rFonts w:ascii="Arial" w:hAnsi="Arial" w:cs="Arial"/>
+            <w:highlight w:val="yellow"/>
+            <w:lang w:val="en-US"/>
+          </w:rPr>
+          <w:delText>70</w:delText>
+        </w:r>
+      </w:del>
+      <w:ins w:id="482" w:author="Nie Feng" w:date="2022-08-07T19:50:00Z">
+        <w:r>
+          <w:rPr>
+            <w:rFonts w:ascii="Arial" w:hAnsi="Arial" w:cs="Arial"/>
+            <w:highlight w:val="yellow"/>
+            <w:lang w:val="en-US"/>
+          </w:rPr>
+          <w:t>90</w:t>
+        </w:r>
+      </w:ins>
       <w:r>
         <w:rPr>
           <w:rFonts w:ascii="Arial" w:hAnsi="Arial" w:cs="Arial"/>
           <w:highlight w:val="yellow"/>
           <w:lang w:val="en-US"/>
         </w:rPr>
-        <w:t>70%</w:t>
+        <w:t>%</w:t>
       </w:r>
       <w:r>
         <w:rPr>
           <w:rFonts w:ascii="Arial" w:hAnsi="Arial" w:cs="Arial"/>
           <w:highlight w:val="yellow"/>
           <w:lang w:val="en-US"/>
-          <w:rPrChange w:id="468" w:author="estela" w:date="2022-08-07T18:57:00Z">
+          <w:rPrChange w:id="483" w:author="estela" w:date="2022-08-07T18:57:00Z">
             <w:rPr>
               <w:rFonts w:ascii="Arial" w:hAnsi="Arial" w:cs="Arial"/>
               <w:lang w:val="en-US"/>
@@ -7147,20 +7329,48 @@
         </w:rPr>
         <w:t xml:space="preserve"> train and </w:t>
       </w:r>
+      <w:del w:id="484" w:author="Nie Feng" w:date="2022-08-07T19:50:00Z">
+        <w:r>
+          <w:rPr>
+            <w:rFonts w:ascii="Arial" w:hAnsi="Arial" w:cs="Arial"/>
+            <w:highlight w:val="yellow"/>
+            <w:lang w:val="en-US"/>
+          </w:rPr>
+          <w:delText>30</w:delText>
+        </w:r>
+      </w:del>
+      <w:ins w:id="485" w:author="Nie Feng" w:date="2022-08-07T19:50:00Z">
+        <w:r>
+          <w:rPr>
+            <w:rFonts w:ascii="Arial" w:hAnsi="Arial" w:cs="Arial"/>
+            <w:highlight w:val="yellow"/>
+            <w:lang w:val="en-US"/>
+          </w:rPr>
+          <w:t>1</w:t>
+        </w:r>
+        <w:r>
+          <w:rPr>
+            <w:rFonts w:ascii="Arial" w:hAnsi="Arial" w:cs="Arial"/>
+            <w:highlight w:val="yellow"/>
+            <w:lang w:val="en-US"/>
+          </w:rPr>
+          <w:t>0</w:t>
+        </w:r>
+      </w:ins>
       <w:r>
         <w:rPr>
           <w:rFonts w:ascii="Arial" w:hAnsi="Arial" w:cs="Arial"/>
           <w:highlight w:val="yellow"/>
           <w:lang w:val="en-US"/>
         </w:rPr>
-        <w:t>30%</w:t>
+        <w:t>%</w:t>
       </w:r>
       <w:r>
         <w:rPr>
           <w:rFonts w:ascii="Arial" w:hAnsi="Arial" w:cs="Arial"/>
           <w:highlight w:val="yellow"/>
           <w:lang w:val="en-US"/>
-          <w:rPrChange w:id="469" w:author="estela" w:date="2022-08-07T18:57:00Z">
+          <w:rPrChange w:id="486" w:author="estela" w:date="2022-08-07T18:57:00Z">
             <w:rPr>
               <w:rFonts w:ascii="Arial" w:hAnsi="Arial" w:cs="Arial"/>
               <w:lang w:val="en-US"/>
@@ -7196,6 +7406,7 @@
           <w:rFonts w:ascii="Arial" w:hAnsi="Arial" w:cs="Arial"/>
           <w:lang w:val="en-US"/>
         </w:rPr>
+        <w:lastRenderedPageBreak/>
         <w:t>Train the model and predict the result with test data</w:t>
       </w:r>
       <w:r>
@@ -7248,7 +7459,7 @@
           <w:color w:val="000000" w:themeColor="text1"/>
           <w:highlight w:val="yellow"/>
           <w:lang w:val="en-US"/>
-          <w:rPrChange w:id="470" w:author="estela" w:date="2022-08-07T18:57:00Z">
+          <w:rPrChange w:id="487" w:author="estela" w:date="2022-08-07T18:57:00Z">
             <w:rPr>
               <w:rFonts w:ascii="Arial" w:hAnsi="Arial" w:cs="Arial"/>
               <w:color w:val="000000" w:themeColor="text1"/>
@@ -7266,38 +7477,60 @@
         </w:rPr>
         <w:t xml:space="preserve"> and we have observed that </w:t>
       </w:r>
-      <w:r>
-        <w:rPr>
-          <w:rFonts w:ascii="Arial" w:hAnsi="Arial" w:cs="Arial"/>
-          <w:color w:val="000000" w:themeColor="text1"/>
-          <w:lang w:val="en-US"/>
-        </w:rPr>
-        <w:t xml:space="preserve">as the </w:t>
-      </w:r>
-      <w:r>
-        <w:rPr>
-          <w:rFonts w:ascii="Arial" w:hAnsi="Arial" w:cs="Arial"/>
-          <w:color w:val="000000" w:themeColor="text1"/>
-          <w:lang w:val="en-US"/>
-        </w:rPr>
-        <w:t>k-fold value</w:t>
-      </w:r>
-      <w:r>
-        <w:rPr>
-          <w:rFonts w:ascii="Arial" w:hAnsi="Arial" w:cs="Arial"/>
-          <w:color w:val="000000" w:themeColor="text1"/>
-          <w:lang w:val="en-US"/>
-        </w:rPr>
-        <w:t xml:space="preserve"> was higher, the accuracy score is better.</w:t>
-      </w:r>
-      <w:r>
-        <w:rPr>
-          <w:rFonts w:ascii="Arial" w:hAnsi="Arial" w:cs="Arial"/>
-          <w:color w:val="000000" w:themeColor="text1"/>
-          <w:lang w:val="en-US"/>
-        </w:rPr>
-        <w:t xml:space="preserve"> </w:t>
-      </w:r>
+      <w:ins w:id="488" w:author="Nie Feng" w:date="2022-08-07T19:54:00Z">
+        <w:r>
+          <w:rPr>
+            <w:rFonts w:ascii="Arial" w:hAnsi="Arial" w:cs="Arial"/>
+            <w:color w:val="000000" w:themeColor="text1"/>
+            <w:lang w:val="en-US"/>
+          </w:rPr>
+          <w:t>the average r2 score raised while k increasing, but it went down while k increased too big. Here</w:t>
+        </w:r>
+      </w:ins>
+      <w:ins w:id="489" w:author="Nie Feng" w:date="2022-08-07T19:55:00Z">
+        <w:r>
+          <w:rPr>
+            <w:rFonts w:ascii="Arial" w:hAnsi="Arial" w:cs="Arial"/>
+            <w:color w:val="000000" w:themeColor="text1"/>
+            <w:lang w:val="en-US"/>
+          </w:rPr>
+          <w:t xml:space="preserve"> we chose k-10 for experimental design.</w:t>
+        </w:r>
+      </w:ins>
+      <w:del w:id="490" w:author="Nie Feng" w:date="2022-08-07T19:55:00Z">
+        <w:r>
+          <w:rPr>
+            <w:rFonts w:ascii="Arial" w:hAnsi="Arial" w:cs="Arial"/>
+            <w:color w:val="000000" w:themeColor="text1"/>
+            <w:lang w:val="en-US"/>
+          </w:rPr>
+          <w:delText xml:space="preserve">as the </w:delText>
+        </w:r>
+        <w:r>
+          <w:rPr>
+            <w:rFonts w:ascii="Arial" w:hAnsi="Arial" w:cs="Arial"/>
+            <w:color w:val="000000" w:themeColor="text1"/>
+            <w:lang w:val="en-US"/>
+          </w:rPr>
+          <w:delText>k-fold value</w:delText>
+        </w:r>
+        <w:r>
+          <w:rPr>
+            <w:rFonts w:ascii="Arial" w:hAnsi="Arial" w:cs="Arial"/>
+            <w:color w:val="000000" w:themeColor="text1"/>
+            <w:lang w:val="en-US"/>
+          </w:rPr>
+          <w:delText xml:space="preserve"> was higher, the accuracy score is better.</w:delText>
+        </w:r>
+        <w:r>
+          <w:rPr>
+            <w:rFonts w:ascii="Arial" w:hAnsi="Arial" w:cs="Arial"/>
+            <w:color w:val="000000" w:themeColor="text1"/>
+            <w:lang w:val="en-US"/>
+          </w:rPr>
+          <w:delText xml:space="preserve"> </w:delText>
+        </w:r>
+      </w:del>
     </w:p>
     <w:p>
       <w:pPr>
@@ -7348,6 +7581,7 @@
         <w:ind w:left="720"/>
         <w:jc w:val="both"/>
         <w:rPr>
+          <w:ins w:id="491" w:author="Nie Feng" w:date="2022-08-07T19:59:00Z"/>
           <w:rFonts w:ascii="Arial" w:hAnsi="Arial" w:cs="Arial"/>
           <w:color w:val="000000" w:themeColor="text1"/>
           <w:lang w:val="en-US"/>
@@ -7374,12 +7608,21 @@
         </w:rPr>
         <w:t xml:space="preserve">with an </w:t>
       </w:r>
+      <w:ins w:id="492" w:author="Nie Feng" w:date="2022-08-07T19:56:00Z">
+        <w:r>
+          <w:rPr>
+            <w:rFonts w:ascii="Arial" w:hAnsi="Arial" w:cs="Arial"/>
+            <w:lang w:val="en-US"/>
+          </w:rPr>
+          <w:t xml:space="preserve">average </w:t>
+        </w:r>
+      </w:ins>
       <w:r>
         <w:rPr>
           <w:rFonts w:ascii="Arial" w:hAnsi="Arial" w:cs="Arial"/>
           <w:highlight w:val="yellow"/>
           <w:lang w:val="en-US"/>
-          <w:rPrChange w:id="471" w:author="estela" w:date="2022-08-07T18:57:00Z">
+          <w:rPrChange w:id="493" w:author="estela" w:date="2022-08-07T18:57:00Z">
             <w:rPr>
               <w:rFonts w:ascii="Arial" w:hAnsi="Arial" w:cs="Arial"/>
               <w:lang w:val="en-US"/>
@@ -7394,7 +7637,7 @@
           <w:highlight w:val="yellow"/>
           <w:vertAlign w:val="superscript"/>
           <w:lang w:val="en-US"/>
-          <w:rPrChange w:id="472" w:author="estela" w:date="2022-08-07T18:57:00Z">
+          <w:rPrChange w:id="494" w:author="estela" w:date="2022-08-07T18:57:00Z">
             <w:rPr>
               <w:rFonts w:ascii="Arial" w:hAnsi="Arial" w:cs="Arial"/>
               <w:vertAlign w:val="superscript"/>
@@ -7409,7 +7652,7 @@
           <w:rFonts w:ascii="Arial" w:hAnsi="Arial" w:cs="Arial"/>
           <w:highlight w:val="yellow"/>
           <w:lang w:val="en-US"/>
-          <w:rPrChange w:id="473" w:author="estela" w:date="2022-08-07T18:57:00Z">
+          <w:rPrChange w:id="495" w:author="estela" w:date="2022-08-07T18:57:00Z">
             <w:rPr>
               <w:rFonts w:ascii="Arial" w:hAnsi="Arial" w:cs="Arial"/>
               <w:lang w:val="en-US"/>
@@ -7424,8 +7667,35 @@
           <w:highlight w:val="yellow"/>
           <w:lang w:val="en-US"/>
         </w:rPr>
-        <w:t>0.25</w:t>
-      </w:r>
+        <w:t>0.</w:t>
+      </w:r>
+      <w:del w:id="496" w:author="Nie Feng" w:date="2022-08-07T19:55:00Z">
+        <w:r>
+          <w:rPr>
+            <w:rFonts w:ascii="Arial" w:hAnsi="Arial" w:cs="Arial"/>
+            <w:highlight w:val="yellow"/>
+            <w:lang w:val="en-US"/>
+          </w:rPr>
+          <w:delText>25</w:delText>
+        </w:r>
+      </w:del>
+      <w:ins w:id="497" w:author="Nie Feng" w:date="2022-08-07T19:55:00Z">
+        <w:r>
+          <w:rPr>
+            <w:rFonts w:ascii="Arial" w:hAnsi="Arial" w:cs="Arial"/>
+            <w:highlight w:val="yellow"/>
+            <w:lang w:val="en-US"/>
+          </w:rPr>
+          <w:t>2</w:t>
+        </w:r>
+        <w:r>
+          <w:rPr>
+            <w:rFonts w:ascii="Arial" w:hAnsi="Arial" w:cs="Arial"/>
+            <w:lang w:val="en-US"/>
+          </w:rPr>
+          <w:t>3</w:t>
+        </w:r>
+      </w:ins>
       <w:r>
         <w:rPr>
           <w:rFonts w:ascii="Arial" w:hAnsi="Arial" w:cs="Arial"/>
@@ -7486,7 +7756,7 @@
         <w:rPr>
           <w:rFonts w:ascii="Arial" w:hAnsi="Arial" w:cs="Arial"/>
           <w:lang w:val="en-US"/>
-          <w:rPrChange w:id="474" w:author="estela" w:date="2022-08-07T18:55:00Z">
+          <w:rPrChange w:id="498" w:author="estela" w:date="2022-08-07T18:55:00Z">
             <w:rPr>
               <w:rFonts w:ascii="Arial" w:hAnsi="Arial" w:cs="Arial"/>
               <w:highlight w:val="yellow"/>
@@ -7500,7 +7770,7 @@
         <w:rPr>
           <w:rFonts w:ascii="Arial" w:hAnsi="Arial" w:cs="Arial"/>
           <w:lang w:val="en-US"/>
-          <w:rPrChange w:id="475" w:author="estela" w:date="2022-08-07T18:55:00Z">
+          <w:rPrChange w:id="499" w:author="estela" w:date="2022-08-07T18:55:00Z">
             <w:rPr>
               <w:rFonts w:ascii="Arial" w:hAnsi="Arial" w:cs="Arial"/>
               <w:highlight w:val="yellow"/>
@@ -7514,7 +7784,7 @@
         <w:rPr>
           <w:rFonts w:ascii="Arial" w:hAnsi="Arial" w:cs="Arial"/>
           <w:lang w:val="en-US"/>
-          <w:rPrChange w:id="476" w:author="estela" w:date="2022-08-07T18:55:00Z">
+          <w:rPrChange w:id="500" w:author="estela" w:date="2022-08-07T18:55:00Z">
             <w:rPr>
               <w:rFonts w:ascii="Arial" w:hAnsi="Arial" w:cs="Arial"/>
               <w:highlight w:val="yellow"/>
@@ -7531,6 +7801,15 @@
         </w:rPr>
         <w:t xml:space="preserve"> and the </w:t>
       </w:r>
+      <w:ins w:id="501" w:author="Nie Feng" w:date="2022-08-07T19:56:00Z">
+        <w:r>
+          <w:rPr>
+            <w:rFonts w:ascii="Arial" w:hAnsi="Arial" w:cs="Arial"/>
+            <w:lang w:val="en-US"/>
+          </w:rPr>
+          <w:t xml:space="preserve">max </w:t>
+        </w:r>
+      </w:ins>
       <w:r>
         <w:rPr>
           <w:rFonts w:ascii="Arial" w:hAnsi="Arial" w:cs="Arial"/>
@@ -7551,45 +7830,361 @@
           <w:color w:val="000000" w:themeColor="text1"/>
           <w:lang w:val="en-US"/>
         </w:rPr>
-        <w:t xml:space="preserve"> This indicates that some but not all of the variation in the demand is explained by variation in the </w:t>
-      </w:r>
-      <w:del w:id="477" w:author="estela" w:date="2022-08-07T19:11:00Z">
+        <w:t xml:space="preserve"> </w:t>
+      </w:r>
+      <w:ins w:id="502" w:author="Nie Feng" w:date="2022-08-07T19:58:00Z">
         <w:r>
           <w:rPr>
             <w:rFonts w:ascii="Arial" w:hAnsi="Arial" w:cs="Arial"/>
             <w:color w:val="000000" w:themeColor="text1"/>
             <w:lang w:val="en-US"/>
           </w:rPr>
-          <w:delText>features</w:delText>
+          <w:t>However</w:t>
         </w:r>
-      </w:del>
-      <w:ins w:id="478" w:author="estela" w:date="2022-08-07T19:11:00Z">
+      </w:ins>
+      <w:ins w:id="503" w:author="Nie Feng" w:date="2022-08-07T19:59:00Z">
         <w:r>
           <w:rPr>
             <w:rFonts w:ascii="Arial" w:hAnsi="Arial" w:cs="Arial"/>
             <w:color w:val="000000" w:themeColor="text1"/>
             <w:lang w:val="en-US"/>
           </w:rPr>
-          <w:t>minimum temperature</w:t>
+          <w:t>, the linear relationship is not strong enough to use this model to predict max demand usage.</w:t>
         </w:r>
       </w:ins>
-      <w:r>
-        <w:rPr>
-          <w:rFonts w:ascii="Arial" w:hAnsi="Arial" w:cs="Arial"/>
+    </w:p>
+    <w:p>
+      <w:pPr>
+        <w:spacing w:after="0" w:line="240" w:lineRule="auto"/>
+        <w:ind w:left="720"/>
+        <w:jc w:val="both"/>
+        <w:rPr>
+          <w:ins w:id="504" w:author="Nie Feng" w:date="2022-08-07T19:57:00Z"/>
+          <w:rFonts w:ascii="Arial" w:hAnsi="Arial" w:cs="Arial" w:hint="eastAsia"/>
           <w:color w:val="000000" w:themeColor="text1"/>
-          <w:lang w:val="en-US"/>
-        </w:rPr>
-        <w:t>.</w:t>
-      </w:r>
-      <w:r>
-        <w:rPr>
+          <w:lang w:val="en-US" w:eastAsia="zh-CN"/>
+        </w:rPr>
+      </w:pPr>
+      <w:ins w:id="505" w:author="Nie Feng" w:date="2022-08-07T19:59:00Z">
+        <w:r>
+          <w:rPr>
+            <w:rFonts w:ascii="Arial" w:hAnsi="Arial" w:cs="Arial" w:hint="eastAsia"/>
+            <w:color w:val="000000" w:themeColor="text1"/>
+            <w:lang w:val="en-US" w:eastAsia="zh-CN"/>
+          </w:rPr>
+          <w:t>F</w:t>
+        </w:r>
+        <w:r>
+          <w:rPr>
+            <w:rFonts w:ascii="Arial" w:hAnsi="Arial" w:cs="Arial"/>
+            <w:color w:val="000000" w:themeColor="text1"/>
+            <w:lang w:val="en-US" w:eastAsia="zh-CN"/>
+          </w:rPr>
+          <w:t xml:space="preserve">or one specific data  split </w:t>
+        </w:r>
+      </w:ins>
+      <w:ins w:id="506" w:author="Nie Feng" w:date="2022-08-07T20:00:00Z">
+        <w:r>
+          <w:rPr>
+            <w:rFonts w:ascii="Arial" w:hAnsi="Arial" w:cs="Arial"/>
+            <w:color w:val="000000" w:themeColor="text1"/>
+            <w:lang w:val="en-US" w:eastAsia="zh-CN"/>
+          </w:rPr>
+          <w:t xml:space="preserve">model in K folder technique, the r2 score is 42.99%. The test result followed the regression </w:t>
+        </w:r>
+        <w:r>
+          <w:rPr>
+            <w:rFonts w:ascii="Arial" w:hAnsi="Arial" w:cs="Arial"/>
+            <w:color w:val="000000" w:themeColor="text1"/>
+            <w:lang w:val="en-US" w:eastAsia="zh-CN"/>
+          </w:rPr>
+          <w:t>lin</w:t>
+        </w:r>
+      </w:ins>
+      <w:ins w:id="507" w:author="Nie Feng" w:date="2022-08-07T20:01:00Z">
+        <w:r>
+          <w:rPr>
+            <w:rFonts w:ascii="Arial" w:hAnsi="Arial" w:cs="Arial"/>
+            <w:color w:val="000000" w:themeColor="text1"/>
+            <w:lang w:val="en-US" w:eastAsia="zh-CN"/>
+          </w:rPr>
+          <w:t>e.</w:t>
+        </w:r>
+      </w:ins>
+    </w:p>
+    <w:p>
+      <w:pPr>
+        <w:spacing w:after="0" w:line="240" w:lineRule="auto"/>
+        <w:ind w:left="720"/>
+        <w:jc w:val="both"/>
+        <w:rPr>
+          <w:ins w:id="508" w:author="Nie Feng" w:date="2022-08-07T20:01:00Z"/>
           <w:rFonts w:ascii="Arial" w:hAnsi="Arial" w:cs="Arial"/>
           <w:color w:val="000000" w:themeColor="text1"/>
           <w:lang w:val="en-US"/>
         </w:rPr>
-        <w:t xml:space="preserve"> </w:t>
-      </w:r>
-      <w:del w:id="479" w:author="estela" w:date="2022-08-07T19:11:00Z">
+      </w:pPr>
+      <w:ins w:id="509" w:author="Nie Feng" w:date="2022-08-07T19:57:00Z">
+        <w:r>
+          <w:rPr>
+            <w:noProof/>
+          </w:rPr>
+          <w:drawing>
+            <wp:inline distT="0" distB="0" distL="0" distR="0" wp14:anchorId="5F8AC810" wp14:editId="1A665F82">
+              <wp:extent cx="5835073" cy="2880000"/>
+              <wp:effectExtent l="0" t="0" r="0" b="0"/>
+              <wp:docPr id="11" name="Picture 11"/>
+              <wp:cNvGraphicFramePr>
+                <a:graphicFrameLocks xmlns:a="http://schemas.openxmlformats.org/drawingml/2006/main" noChangeAspect="1"/>
+              </wp:cNvGraphicFramePr>
+              <a:graphic xmlns:a="http://schemas.openxmlformats.org/drawingml/2006/main">
+                <a:graphicData uri="http://schemas.openxmlformats.org/drawingml/2006/picture">
+                  <pic:pic xmlns:pic="http://schemas.openxmlformats.org/drawingml/2006/picture">
+                    <pic:nvPicPr>
+                      <pic:cNvPr id="1" name=""/>
+                      <pic:cNvPicPr/>
+                    </pic:nvPicPr>
+                    <pic:blipFill>
+                      <a:blip r:embed="rId20"/>
+                      <a:stretch>
+                        <a:fillRect/>
+                      </a:stretch>
+                    </pic:blipFill>
+                    <pic:spPr>
+                      <a:xfrm>
+                        <a:off x="0" y="0"/>
+                        <a:ext cx="5835073" cy="2880000"/>
+                      </a:xfrm>
+                      <a:prstGeom prst="rect">
+                        <a:avLst/>
+                      </a:prstGeom>
+                    </pic:spPr>
+                  </pic:pic>
+                </a:graphicData>
+              </a:graphic>
+            </wp:inline>
+          </w:drawing>
+        </w:r>
+      </w:ins>
+    </w:p>
+    <w:p>
+      <w:pPr>
+        <w:spacing w:after="0" w:line="240" w:lineRule="auto"/>
+        <w:ind w:left="720"/>
+        <w:jc w:val="both"/>
+        <w:rPr>
+          <w:ins w:id="510" w:author="Nie Feng" w:date="2022-08-07T19:58:00Z"/>
+          <w:rFonts w:ascii="Arial" w:hAnsi="Arial" w:cs="Arial" w:hint="eastAsia"/>
+          <w:color w:val="000000" w:themeColor="text1"/>
+          <w:lang w:val="en-US" w:eastAsia="zh-CN"/>
+        </w:rPr>
+      </w:pPr>
+      <w:ins w:id="511" w:author="Nie Feng" w:date="2022-08-07T20:01:00Z">
+        <w:r>
+          <w:rPr>
+            <w:rFonts w:ascii="Arial" w:hAnsi="Arial" w:cs="Arial" w:hint="eastAsia"/>
+            <w:color w:val="000000" w:themeColor="text1"/>
+            <w:lang w:val="en-US" w:eastAsia="zh-CN"/>
+          </w:rPr>
+          <w:t>H</w:t>
+        </w:r>
+        <w:r>
+          <w:rPr>
+            <w:rFonts w:ascii="Arial" w:hAnsi="Arial" w:cs="Arial"/>
+            <w:color w:val="000000" w:themeColor="text1"/>
+            <w:lang w:val="en-US" w:eastAsia="zh-CN"/>
+          </w:rPr>
+          <w:t xml:space="preserve">owever, for the specific data split model as below, the r2 score is 17.54%. We thought that was caused by the </w:t>
+        </w:r>
+      </w:ins>
+      <w:ins w:id="512" w:author="Nie Feng" w:date="2022-08-07T20:02:00Z">
+        <w:r>
+          <w:rPr>
+            <w:rFonts w:ascii="Arial" w:hAnsi="Arial" w:cs="Arial"/>
+            <w:color w:val="000000" w:themeColor="text1"/>
+            <w:lang w:val="en-US" w:eastAsia="zh-CN"/>
+          </w:rPr>
+          <w:t>tested result which was far away from the regression line when temperature was around 17 degrees.</w:t>
+        </w:r>
+      </w:ins>
+    </w:p>
+    <w:p>
+      <w:pPr>
+        <w:spacing w:after="0" w:line="240" w:lineRule="auto"/>
+        <w:ind w:left="720"/>
+        <w:jc w:val="both"/>
+        <w:rPr>
+          <w:ins w:id="513" w:author="Nie Feng" w:date="2022-08-07T20:02:00Z"/>
+          <w:rFonts w:ascii="Arial" w:hAnsi="Arial" w:cs="Arial"/>
+          <w:color w:val="000000" w:themeColor="text1"/>
+          <w:lang w:val="en-US"/>
+        </w:rPr>
+      </w:pPr>
+      <w:ins w:id="514" w:author="Nie Feng" w:date="2022-08-07T19:58:00Z">
+        <w:r>
+          <w:rPr>
+            <w:noProof/>
+          </w:rPr>
+          <w:drawing>
+            <wp:inline distT="0" distB="0" distL="0" distR="0" wp14:anchorId="7B55F9EB" wp14:editId="3709EA47">
+              <wp:extent cx="5779791" cy="2727980"/>
+              <wp:effectExtent l="0" t="0" r="0" b="0"/>
+              <wp:docPr id="13" name="Picture 13"/>
+              <wp:cNvGraphicFramePr>
+                <a:graphicFrameLocks xmlns:a="http://schemas.openxmlformats.org/drawingml/2006/main" noChangeAspect="1"/>
+              </wp:cNvGraphicFramePr>
+              <a:graphic xmlns:a="http://schemas.openxmlformats.org/drawingml/2006/main">
+                <a:graphicData uri="http://schemas.openxmlformats.org/drawingml/2006/picture">
+                  <pic:pic xmlns:pic="http://schemas.openxmlformats.org/drawingml/2006/picture">
+                    <pic:nvPicPr>
+                      <pic:cNvPr id="1" name=""/>
+                      <pic:cNvPicPr/>
+                    </pic:nvPicPr>
+                    <pic:blipFill>
+                      <a:blip r:embed="rId21"/>
+                      <a:stretch>
+                        <a:fillRect/>
+                      </a:stretch>
+                    </pic:blipFill>
+                    <pic:spPr>
+                      <a:xfrm>
+                        <a:off x="0" y="0"/>
+                        <a:ext cx="5789192" cy="2732417"/>
+                      </a:xfrm>
+                      <a:prstGeom prst="rect">
+                        <a:avLst/>
+                      </a:prstGeom>
+                    </pic:spPr>
+                  </pic:pic>
+                </a:graphicData>
+              </a:graphic>
+            </wp:inline>
+          </w:drawing>
+        </w:r>
+      </w:ins>
+    </w:p>
+    <w:p>
+      <w:pPr>
+        <w:spacing w:after="0" w:line="240" w:lineRule="auto"/>
+        <w:ind w:left="720"/>
+        <w:jc w:val="both"/>
+        <w:rPr>
+          <w:ins w:id="515" w:author="Nie Feng" w:date="2022-08-07T19:56:00Z"/>
+          <w:rFonts w:ascii="Arial" w:hAnsi="Arial" w:cs="Arial" w:hint="eastAsia"/>
+          <w:color w:val="000000" w:themeColor="text1"/>
+          <w:lang w:val="en-US" w:eastAsia="zh-CN"/>
+        </w:rPr>
+      </w:pPr>
+      <w:ins w:id="516" w:author="Nie Feng" w:date="2022-08-07T20:02:00Z">
+        <w:r>
+          <w:rPr>
+            <w:rFonts w:ascii="Arial" w:hAnsi="Arial" w:cs="Arial" w:hint="eastAsia"/>
+            <w:color w:val="000000" w:themeColor="text1"/>
+            <w:lang w:val="en-US" w:eastAsia="zh-CN"/>
+          </w:rPr>
+          <w:t>A</w:t>
+        </w:r>
+        <w:r>
+          <w:rPr>
+            <w:rFonts w:ascii="Arial" w:hAnsi="Arial" w:cs="Arial"/>
+            <w:color w:val="000000" w:themeColor="text1"/>
+            <w:lang w:val="en-US" w:eastAsia="zh-CN"/>
+          </w:rPr>
+          <w:t xml:space="preserve">lso, from the original </w:t>
+        </w:r>
+      </w:ins>
+      <w:ins w:id="517" w:author="Nie Feng" w:date="2022-08-07T20:03:00Z">
+        <w:r>
+          <w:rPr>
+            <w:rFonts w:ascii="Arial" w:hAnsi="Arial" w:cs="Arial"/>
+            <w:color w:val="000000" w:themeColor="text1"/>
+            <w:lang w:val="en-US" w:eastAsia="zh-CN"/>
+          </w:rPr>
+          <w:t xml:space="preserve">data set, some of the max demand usage </w:t>
+        </w:r>
+      </w:ins>
+      <w:ins w:id="518" w:author="Nie Feng" w:date="2022-08-07T20:04:00Z">
+        <w:r>
+          <w:rPr>
+            <w:rFonts w:ascii="Arial" w:hAnsi="Arial" w:cs="Arial"/>
+            <w:color w:val="000000" w:themeColor="text1"/>
+            <w:lang w:val="en-US" w:eastAsia="zh-CN"/>
+          </w:rPr>
+          <w:t>points are not always going down while the minimum temperature increases. There are 2 trends happened when minimum temperature over 15 degree</w:t>
+        </w:r>
+      </w:ins>
+      <w:ins w:id="519" w:author="Nie Feng" w:date="2022-08-07T20:05:00Z">
+        <w:r>
+          <w:rPr>
+            <w:rFonts w:ascii="Arial" w:hAnsi="Arial" w:cs="Arial"/>
+            <w:color w:val="000000" w:themeColor="text1"/>
+            <w:lang w:val="en-US" w:eastAsia="zh-CN"/>
+          </w:rPr>
+          <w:t>s, some part going down, another part went up.</w:t>
+        </w:r>
+      </w:ins>
+      <w:ins w:id="520" w:author="Nie Feng" w:date="2022-08-07T20:03:00Z">
+        <w:r>
+          <w:rPr>
+            <w:rFonts w:ascii="Arial" w:hAnsi="Arial" w:cs="Arial"/>
+            <w:color w:val="000000" w:themeColor="text1"/>
+            <w:lang w:val="en-US" w:eastAsia="zh-CN"/>
+          </w:rPr>
+          <w:t xml:space="preserve"> </w:t>
+        </w:r>
+      </w:ins>
+    </w:p>
+    <w:p>
+      <w:pPr>
+        <w:spacing w:after="0" w:line="240" w:lineRule="auto"/>
+        <w:ind w:left="720"/>
+        <w:jc w:val="both"/>
+        <w:rPr>
+          <w:ins w:id="521" w:author="Nie Feng" w:date="2022-08-07T20:05:00Z"/>
+          <w:rFonts w:ascii="Arial" w:hAnsi="Arial" w:cs="Arial"/>
+          <w:lang w:val="en-US"/>
+        </w:rPr>
+      </w:pPr>
+      <w:del w:id="522" w:author="Nie Feng" w:date="2022-08-07T20:05:00Z">
+        <w:r>
+          <w:rPr>
+            <w:rFonts w:ascii="Arial" w:hAnsi="Arial" w:cs="Arial"/>
+            <w:color w:val="000000" w:themeColor="text1"/>
+            <w:lang w:val="en-US"/>
+          </w:rPr>
+          <w:lastRenderedPageBreak/>
+          <w:delText>This indicates that some but not all of the variation in the demand is explained by variation in the features</w:delText>
+        </w:r>
+      </w:del>
+      <w:ins w:id="523" w:author="estela" w:date="2022-08-07T19:11:00Z">
+        <w:del w:id="524" w:author="Nie Feng" w:date="2022-08-07T20:05:00Z">
+          <w:r>
+            <w:rPr>
+              <w:rFonts w:ascii="Arial" w:hAnsi="Arial" w:cs="Arial"/>
+              <w:color w:val="000000" w:themeColor="text1"/>
+              <w:lang w:val="en-US"/>
+            </w:rPr>
+            <w:delText>minimum temperature</w:delText>
+          </w:r>
+        </w:del>
+      </w:ins>
+      <w:del w:id="525" w:author="Nie Feng" w:date="2022-08-07T20:05:00Z">
+        <w:r>
+          <w:rPr>
+            <w:rFonts w:ascii="Arial" w:hAnsi="Arial" w:cs="Arial"/>
+            <w:color w:val="000000" w:themeColor="text1"/>
+            <w:lang w:val="en-US"/>
+          </w:rPr>
+          <w:delText>.</w:delText>
+        </w:r>
+        <w:r>
+          <w:rPr>
+            <w:rFonts w:ascii="Arial" w:hAnsi="Arial" w:cs="Arial"/>
+            <w:color w:val="000000" w:themeColor="text1"/>
+            <w:lang w:val="en-US"/>
+          </w:rPr>
+          <w:delText xml:space="preserve"> </w:delText>
+        </w:r>
         <w:r>
           <w:rPr>
             <w:rFonts w:ascii="Arial" w:hAnsi="Arial" w:cs="Arial"/>
@@ -7601,7 +8196,7 @@
           <w:rPr>
             <w:rFonts w:ascii="Arial" w:hAnsi="Arial" w:cs="Arial"/>
             <w:lang w:val="en-US"/>
-            <w:rPrChange w:id="480" w:author="estela" w:date="2022-08-07T18:55:00Z">
+            <w:rPrChange w:id="526" w:author="estela" w:date="2022-08-07T18:55:00Z">
               <w:rPr>
                 <w:rFonts w:ascii="Arial" w:hAnsi="Arial" w:cs="Arial"/>
                 <w:highlight w:val="yellow"/>
@@ -7612,29 +8207,192 @@
           <w:delText>minimum temperature</w:delText>
         </w:r>
       </w:del>
-      <w:ins w:id="481" w:author="estela" w:date="2022-08-07T19:11:00Z">
+      <w:ins w:id="527" w:author="estela" w:date="2022-08-07T19:11:00Z">
+        <w:del w:id="528" w:author="Nie Feng" w:date="2022-08-07T20:05:00Z">
+          <w:r>
+            <w:rPr>
+              <w:rFonts w:ascii="Arial" w:hAnsi="Arial" w:cs="Arial"/>
+              <w:lang w:val="en-US"/>
+            </w:rPr>
+            <w:delText>It</w:delText>
+          </w:r>
+        </w:del>
+      </w:ins>
+      <w:del w:id="529" w:author="Nie Feng" w:date="2022-08-07T20:05:00Z">
         <w:r>
           <w:rPr>
             <w:rFonts w:ascii="Arial" w:hAnsi="Arial" w:cs="Arial"/>
             <w:lang w:val="en-US"/>
           </w:rPr>
-          <w:t>It</w:t>
+          <w:delText xml:space="preserve"> seems to be the most valuable feature in predicting the maximum demand usage.</w:delText>
+        </w:r>
+        <w:r>
+          <w:rPr>
+            <w:rFonts w:ascii="Arial" w:hAnsi="Arial" w:cs="Arial"/>
+            <w:lang w:val="en-US"/>
+          </w:rPr>
+          <w:delText xml:space="preserve"> </w:delText>
+        </w:r>
+      </w:del>
+    </w:p>
+    <w:p>
+      <w:pPr>
+        <w:spacing w:after="0" w:line="240" w:lineRule="auto"/>
+        <w:ind w:left="720"/>
+        <w:jc w:val="both"/>
+        <w:rPr>
+          <w:ins w:id="530" w:author="Nie Feng" w:date="2022-08-07T20:06:00Z"/>
+          <w:rFonts w:ascii="Arial" w:hAnsi="Arial" w:cs="Arial"/>
+          <w:lang w:val="en-US" w:eastAsia="zh-CN"/>
+        </w:rPr>
+      </w:pPr>
+      <w:ins w:id="531" w:author="Nie Feng" w:date="2022-08-07T20:05:00Z">
+        <w:r>
+          <w:rPr>
+            <w:rFonts w:ascii="Arial" w:hAnsi="Arial" w:cs="Arial" w:hint="eastAsia"/>
+            <w:lang w:val="en-US" w:eastAsia="zh-CN"/>
+          </w:rPr>
+          <w:t>T</w:t>
+        </w:r>
+        <w:r>
+          <w:rPr>
+            <w:rFonts w:ascii="Arial" w:hAnsi="Arial" w:cs="Arial"/>
+            <w:lang w:val="en-US" w:eastAsia="zh-CN"/>
+          </w:rPr>
+          <w:t xml:space="preserve">his model could </w:t>
         </w:r>
       </w:ins>
-      <w:r>
-        <w:rPr>
-          <w:rFonts w:ascii="Arial" w:hAnsi="Arial" w:cs="Arial"/>
-          <w:lang w:val="en-US"/>
-        </w:rPr>
-        <w:t xml:space="preserve"> seems to be the most valuable feature in predicting the maximum demand usage.</w:t>
-      </w:r>
-      <w:r>
-        <w:rPr>
-          <w:rFonts w:ascii="Arial" w:hAnsi="Arial" w:cs="Arial"/>
-          <w:lang w:val="en-US"/>
-        </w:rPr>
-        <w:t xml:space="preserve"> </w:t>
-      </w:r>
+      <w:ins w:id="532" w:author="Nie Feng" w:date="2022-08-07T20:06:00Z">
+        <w:r>
+          <w:rPr>
+            <w:rFonts w:ascii="Arial" w:hAnsi="Arial" w:cs="Arial"/>
+            <w:lang w:val="en-US" w:eastAsia="zh-CN"/>
+          </w:rPr>
+          <w:t>be improved by 2 possible ways:</w:t>
+        </w:r>
+      </w:ins>
+    </w:p>
+    <w:p>
+      <w:pPr>
+        <w:pStyle w:val="ListParagraph"/>
+        <w:numPr>
+          <w:ilvl w:val="0"/>
+          <w:numId w:val="10"/>
+        </w:numPr>
+        <w:spacing w:after="0" w:line="240" w:lineRule="auto"/>
+        <w:jc w:val="both"/>
+        <w:rPr>
+          <w:ins w:id="533" w:author="Nie Feng" w:date="2022-08-07T20:08:00Z"/>
+          <w:rFonts w:ascii="Arial" w:hAnsi="Arial" w:cs="Arial"/>
+          <w:color w:val="000000" w:themeColor="text1"/>
+          <w:lang w:val="en-US" w:eastAsia="zh-CN"/>
+        </w:rPr>
+      </w:pPr>
+      <w:ins w:id="534" w:author="Nie Feng" w:date="2022-08-07T20:06:00Z">
+        <w:r>
+          <w:rPr>
+            <w:rFonts w:ascii="Arial" w:hAnsi="Arial" w:cs="Arial" w:hint="eastAsia"/>
+            <w:color w:val="000000" w:themeColor="text1"/>
+            <w:lang w:val="en-US" w:eastAsia="zh-CN"/>
+          </w:rPr>
+          <w:t>F</w:t>
+        </w:r>
+        <w:r>
+          <w:rPr>
+            <w:rFonts w:ascii="Arial" w:hAnsi="Arial" w:cs="Arial"/>
+            <w:color w:val="000000" w:themeColor="text1"/>
+            <w:lang w:val="en-US" w:eastAsia="zh-CN"/>
+          </w:rPr>
+          <w:t xml:space="preserve">eature selection : </w:t>
+        </w:r>
+        <w:r>
+          <w:rPr>
+            <w:rFonts w:ascii="Arial" w:hAnsi="Arial" w:cs="Arial"/>
+            <w:color w:val="000000" w:themeColor="text1"/>
+            <w:lang w:val="en-US" w:eastAsia="zh-CN"/>
+          </w:rPr>
+          <w:t>Other features may also affect the max demand usage output, which was not selected during</w:t>
+        </w:r>
+      </w:ins>
+      <w:ins w:id="535" w:author="Nie Feng" w:date="2022-08-07T20:07:00Z">
+        <w:r>
+          <w:rPr>
+            <w:rFonts w:ascii="Arial" w:hAnsi="Arial" w:cs="Arial"/>
+            <w:color w:val="000000" w:themeColor="text1"/>
+            <w:lang w:val="en-US" w:eastAsia="zh-CN"/>
+          </w:rPr>
+          <w:t xml:space="preserve"> our feature selection process, or even other features which may not even in the original data source. Therefore, feature selection part</w:t>
+        </w:r>
+      </w:ins>
+      <w:ins w:id="536" w:author="Nie Feng" w:date="2022-08-07T20:08:00Z">
+        <w:r>
+          <w:rPr>
+            <w:rFonts w:ascii="Arial" w:hAnsi="Arial" w:cs="Arial"/>
+            <w:color w:val="000000" w:themeColor="text1"/>
+            <w:lang w:val="en-US" w:eastAsia="zh-CN"/>
+          </w:rPr>
+          <w:t xml:space="preserve"> can be enhanced and consider other features out of the original source as well.</w:t>
+        </w:r>
+      </w:ins>
+    </w:p>
+    <w:p>
+      <w:pPr>
+        <w:pStyle w:val="ListParagraph"/>
+        <w:numPr>
+          <w:ilvl w:val="0"/>
+          <w:numId w:val="10"/>
+        </w:numPr>
+        <w:spacing w:after="0" w:line="240" w:lineRule="auto"/>
+        <w:jc w:val="both"/>
+        <w:rPr>
+          <w:rFonts w:ascii="Arial" w:hAnsi="Arial" w:cs="Arial" w:hint="eastAsia"/>
+          <w:color w:val="000000" w:themeColor="text1"/>
+          <w:lang w:val="en-US" w:eastAsia="zh-CN"/>
+          <w:rPrChange w:id="537" w:author="Nie Feng" w:date="2022-08-07T20:06:00Z">
+            <w:rPr>
+              <w:rFonts w:hint="eastAsia"/>
+              <w:lang w:val="en-US" w:eastAsia="zh-CN"/>
+            </w:rPr>
+          </w:rPrChange>
+        </w:rPr>
+        <w:pPrChange w:id="538" w:author="Nie Feng" w:date="2022-08-07T20:06:00Z">
+          <w:pPr>
+            <w:spacing w:after="0" w:line="240" w:lineRule="auto"/>
+            <w:ind w:left="720"/>
+            <w:jc w:val="both"/>
+          </w:pPr>
+        </w:pPrChange>
+      </w:pPr>
+      <w:ins w:id="539" w:author="Nie Feng" w:date="2022-08-07T20:08:00Z">
+        <w:r>
+          <w:rPr>
+            <w:rFonts w:ascii="Arial" w:hAnsi="Arial" w:cs="Arial"/>
+            <w:color w:val="000000" w:themeColor="text1"/>
+            <w:lang w:val="en-US" w:eastAsia="zh-CN"/>
+          </w:rPr>
+          <w:t>Separate feature range: Since we observed that there was 2 different trend between minimum temperature and max</w:t>
+        </w:r>
+      </w:ins>
+      <w:ins w:id="540" w:author="Nie Feng" w:date="2022-08-07T20:09:00Z">
+        <w:r>
+          <w:rPr>
+            <w:rFonts w:ascii="Arial" w:hAnsi="Arial" w:cs="Arial"/>
+            <w:color w:val="000000" w:themeColor="text1"/>
+            <w:lang w:val="en-US" w:eastAsia="zh-CN"/>
+          </w:rPr>
+          <w:t xml:space="preserve"> demand usage when the minimum temperature was over 15 degrees. Therefore, current prediction model could be used to predict when the minimum temperature is under 15 degrees. And for the cases</w:t>
+        </w:r>
+      </w:ins>
+      <w:ins w:id="541" w:author="Nie Feng" w:date="2022-08-07T20:10:00Z">
+        <w:r>
+          <w:rPr>
+            <w:rFonts w:ascii="Arial" w:hAnsi="Arial" w:cs="Arial"/>
+            <w:color w:val="000000" w:themeColor="text1"/>
+            <w:lang w:val="en-US" w:eastAsia="zh-CN"/>
+          </w:rPr>
+          <w:t xml:space="preserve"> over 15 degrees, it is possible to use the subset data to reconduct above process again to get another linear regression model.</w:t>
+        </w:r>
+      </w:ins>
     </w:p>
     <w:p>
       <w:pPr>
@@ -7652,7 +8410,7 @@
         <w:ind w:left="720"/>
         <w:jc w:val="both"/>
         <w:rPr>
-          <w:del w:id="482" w:author="estela" w:date="2022-08-07T19:04:00Z"/>
+          <w:del w:id="542" w:author="estela" w:date="2022-08-07T19:04:00Z"/>
           <w:rFonts w:ascii="Arial" w:hAnsi="Arial" w:cs="Arial"/>
           <w:lang w:val="en-US"/>
         </w:rPr>
@@ -7664,7 +8422,7 @@
         <w:ind w:left="720"/>
         <w:jc w:val="both"/>
         <w:rPr>
-          <w:ins w:id="483" w:author="estela" w:date="2022-08-07T19:04:00Z"/>
+          <w:ins w:id="543" w:author="estela" w:date="2022-08-07T19:04:00Z"/>
           <w:rFonts w:ascii="Arial" w:hAnsi="Arial" w:cs="Arial"/>
           <w:lang w:val="en-US"/>
         </w:rPr>
@@ -7725,7 +8483,7 @@
         </w:rPr>
         <w:t>The goal of this model is to predict the maximum price category based on provided weather data. The output is</w:t>
       </w:r>
-      <w:del w:id="484" w:author="Microsoft account" w:date="2022-08-07T15:55:00Z">
+      <w:del w:id="544" w:author="Microsoft account" w:date="2022-08-07T15:55:00Z">
         <w:r>
           <w:rPr>
             <w:rFonts w:ascii="Arial" w:hAnsi="Arial" w:cs="Arial"/>
@@ -8121,7 +8879,7 @@
           <w:rFonts w:ascii="Arial" w:hAnsi="Arial" w:cs="Arial"/>
           <w:highlight w:val="yellow"/>
           <w:lang w:val="en-US"/>
-          <w:rPrChange w:id="485" w:author="Microsoft account" w:date="2022-08-07T15:59:00Z">
+          <w:rPrChange w:id="545" w:author="Microsoft account" w:date="2022-08-07T15:59:00Z">
             <w:rPr>
               <w:rFonts w:ascii="Arial" w:hAnsi="Arial" w:cs="Arial"/>
               <w:lang w:val="en-US"/>
@@ -8151,7 +8909,7 @@
         </w:rPr>
         <w:t>predict the maximum price category. These features were selected because they improve</w:t>
       </w:r>
-      <w:ins w:id="486" w:author="estela" w:date="2022-08-07T19:12:00Z">
+      <w:ins w:id="546" w:author="estela" w:date="2022-08-07T19:12:00Z">
         <w:r>
           <w:rPr>
             <w:rFonts w:ascii="Arial" w:hAnsi="Arial" w:cs="Arial"/>
@@ -8195,7 +8953,7 @@
         </w:rPr>
         <w:t xml:space="preserve"> performance, they </w:t>
       </w:r>
-      <w:del w:id="487" w:author="estela" w:date="2022-08-07T19:12:00Z">
+      <w:del w:id="547" w:author="estela" w:date="2022-08-07T19:12:00Z">
         <w:r>
           <w:rPr>
             <w:rFonts w:ascii="Arial" w:hAnsi="Arial" w:cs="Arial"/>
@@ -8204,7 +8962,7 @@
           <w:delText>a</w:delText>
         </w:r>
       </w:del>
-      <w:ins w:id="488" w:author="estela" w:date="2022-08-07T19:12:00Z">
+      <w:ins w:id="548" w:author="estela" w:date="2022-08-07T19:12:00Z">
         <w:r>
           <w:rPr>
             <w:rFonts w:ascii="Arial" w:hAnsi="Arial" w:cs="Arial"/>
@@ -8220,7 +8978,7 @@
         </w:rPr>
         <w:t xml:space="preserve">re correlated with the class label, they </w:t>
       </w:r>
-      <w:ins w:id="489" w:author="estela" w:date="2022-08-07T19:12:00Z">
+      <w:ins w:id="549" w:author="estela" w:date="2022-08-07T19:12:00Z">
         <w:r>
           <w:rPr>
             <w:rFonts w:ascii="Arial" w:hAnsi="Arial" w:cs="Arial"/>
@@ -8229,7 +8987,7 @@
           <w:t>we</w:t>
         </w:r>
       </w:ins>
-      <w:del w:id="490" w:author="estela" w:date="2022-08-07T19:12:00Z">
+      <w:del w:id="550" w:author="estela" w:date="2022-08-07T19:12:00Z">
         <w:r>
           <w:rPr>
             <w:rFonts w:ascii="Arial" w:hAnsi="Arial" w:cs="Arial"/>
@@ -8245,7 +9003,7 @@
         </w:rPr>
         <w:t xml:space="preserve">re dependent of the class label and they </w:t>
       </w:r>
-      <w:ins w:id="491" w:author="estela" w:date="2022-08-07T19:12:00Z">
+      <w:ins w:id="551" w:author="estela" w:date="2022-08-07T19:12:00Z">
         <w:r>
           <w:rPr>
             <w:rFonts w:ascii="Arial" w:hAnsi="Arial" w:cs="Arial"/>
@@ -8254,7 +9012,7 @@
           <w:t>we</w:t>
         </w:r>
       </w:ins>
-      <w:del w:id="492" w:author="estela" w:date="2022-08-07T19:12:00Z">
+      <w:del w:id="552" w:author="estela" w:date="2022-08-07T19:12:00Z">
         <w:r>
           <w:rPr>
             <w:rFonts w:ascii="Arial" w:hAnsi="Arial" w:cs="Arial"/>
@@ -8498,7 +9256,7 @@
           <w:color w:val="000000" w:themeColor="text1"/>
           <w:highlight w:val="yellow"/>
           <w:lang w:val="en-US"/>
-          <w:rPrChange w:id="493" w:author="Microsoft account" w:date="2022-08-07T16:00:00Z">
+          <w:rPrChange w:id="553" w:author="Microsoft account" w:date="2022-08-07T16:00:00Z">
             <w:rPr>
               <w:rFonts w:ascii="Arial" w:hAnsi="Arial" w:cs="Arial"/>
               <w:color w:val="000000" w:themeColor="text1"/>
@@ -8605,13 +9363,13 @@
         <w:ind w:left="720"/>
         <w:jc w:val="both"/>
         <w:rPr>
-          <w:ins w:id="494" w:author="estela" w:date="2022-08-07T18:56:00Z"/>
+          <w:ins w:id="554" w:author="estela" w:date="2022-08-07T18:56:00Z"/>
           <w:rFonts w:ascii="Arial" w:hAnsi="Arial" w:cs="Arial"/>
           <w:color w:val="000000" w:themeColor="text1"/>
           <w:lang w:val="en-US"/>
         </w:rPr>
       </w:pPr>
-      <w:ins w:id="495" w:author="estela" w:date="2022-08-07T18:56:00Z">
+      <w:ins w:id="555" w:author="estela" w:date="2022-08-07T18:56:00Z">
         <w:r>
           <w:rPr>
             <w:noProof/>
@@ -8662,25 +9420,25 @@
                                 <w:rPr>
                                   <w:noProof/>
                                 </w:rPr>
-                                <w:pPrChange w:id="496" w:author="Microsoft account" w:date="2022-08-07T12:35:00Z">
+                                <w:pPrChange w:id="556" w:author="Microsoft account" w:date="2022-08-07T12:35:00Z">
                                   <w:pPr>
                                     <w:spacing w:after="0" w:line="240" w:lineRule="auto"/>
                                     <w:jc w:val="both"/>
                                   </w:pPr>
                                 </w:pPrChange>
                               </w:pPr>
-                              <w:ins w:id="497" w:author="Microsoft account" w:date="2022-08-07T12:35:00Z">
+                              <w:ins w:id="557" w:author="Microsoft account" w:date="2022-08-07T12:35:00Z">
                                 <w:r>
                                   <w:t xml:space="preserve">Figure </w:t>
                                 </w:r>
                               </w:ins>
-                              <w:ins w:id="498" w:author="estela" w:date="2022-08-07T18:56:00Z">
+                              <w:ins w:id="558" w:author="estela" w:date="2022-08-07T18:56:00Z">
                                 <w:r>
                                   <w:t>3</w:t>
                                 </w:r>
                               </w:ins>
-                              <w:ins w:id="499" w:author="Microsoft account" w:date="2022-08-07T12:35:00Z">
-                                <w:del w:id="500" w:author="estela" w:date="2022-08-07T18:52:00Z">
+                              <w:ins w:id="559" w:author="Microsoft account" w:date="2022-08-07T12:35:00Z">
+                                <w:del w:id="560" w:author="estela" w:date="2022-08-07T18:52:00Z">
                                   <w:r>
                                     <w:fldChar w:fldCharType="begin"/>
                                   </w:r>
@@ -8689,13 +9447,13 @@
                                   </w:r>
                                 </w:del>
                               </w:ins>
-                              <w:del w:id="501" w:author="estela" w:date="2022-08-07T18:52:00Z">
+                              <w:del w:id="561" w:author="estela" w:date="2022-08-07T18:52:00Z">
                                 <w:r>
                                   <w:fldChar w:fldCharType="separate"/>
                                 </w:r>
                               </w:del>
-                              <w:ins w:id="502" w:author="Microsoft account" w:date="2022-08-07T12:37:00Z">
-                                <w:del w:id="503" w:author="estela" w:date="2022-08-07T18:52:00Z">
+                              <w:ins w:id="562" w:author="Microsoft account" w:date="2022-08-07T12:37:00Z">
+                                <w:del w:id="563" w:author="estela" w:date="2022-08-07T18:52:00Z">
                                   <w:r>
                                     <w:rPr>
                                       <w:noProof/>
@@ -8704,8 +9462,8 @@
                                   </w:r>
                                 </w:del>
                               </w:ins>
-                              <w:ins w:id="504" w:author="Microsoft account" w:date="2022-08-07T12:35:00Z">
-                                <w:del w:id="505" w:author="estela" w:date="2022-08-07T18:52:00Z">
+                              <w:ins w:id="564" w:author="Microsoft account" w:date="2022-08-07T12:35:00Z">
+                                <w:del w:id="565" w:author="estela" w:date="2022-08-07T18:52:00Z">
                                   <w:r>
                                     <w:fldChar w:fldCharType="end"/>
                                   </w:r>
@@ -8713,12 +9471,12 @@
                                 <w:r>
                                   <w:t xml:space="preserve">: </w:t>
                                 </w:r>
-                                <w:del w:id="506" w:author="estela" w:date="2022-08-07T18:56:00Z">
+                                <w:del w:id="566" w:author="estela" w:date="2022-08-07T18:56:00Z">
                                   <w:r>
                                     <w:delText xml:space="preserve">Scatterplot </w:delText>
                                   </w:r>
                                 </w:del>
-                                <w:del w:id="507" w:author="estela" w:date="2022-08-07T18:53:00Z">
+                                <w:del w:id="567" w:author="estela" w:date="2022-08-07T18:53:00Z">
                                   <w:r>
                                     <w:delText>from Google OpenRefine</w:delText>
                                   </w:r>
@@ -8730,8 +9488,8 @@
                                   </w:r>
                                 </w:del>
                               </w:ins>
-                              <w:ins w:id="508" w:author="Microsoft account" w:date="2022-08-07T12:37:00Z">
-                                <w:del w:id="509" w:author="estela" w:date="2022-08-07T18:53:00Z">
+                              <w:ins w:id="568" w:author="Microsoft account" w:date="2022-08-07T12:37:00Z">
+                                <w:del w:id="569" w:author="estela" w:date="2022-08-07T18:53:00Z">
                                   <w:r>
                                     <w:rPr>
                                       <w:noProof/>
@@ -8740,27 +9498,27 @@
                                   </w:r>
                                 </w:del>
                               </w:ins>
-                              <w:ins w:id="510" w:author="estela" w:date="2022-08-07T18:56:00Z">
+                              <w:ins w:id="570" w:author="estela" w:date="2022-08-07T18:56:00Z">
                                 <w:r>
                                   <w:t>Sample accuracy scores for a variety of k-folds and m</w:t>
                                 </w:r>
                               </w:ins>
-                              <w:ins w:id="511" w:author="estela" w:date="2022-08-07T18:57:00Z">
+                              <w:ins w:id="571" w:author="estela" w:date="2022-08-07T18:57:00Z">
                                 <w:r>
                                   <w:t>ax depths variation</w:t>
                                 </w:r>
                               </w:ins>
-                              <w:ins w:id="512" w:author="estela" w:date="2022-08-07T18:58:00Z">
+                              <w:ins w:id="572" w:author="estela" w:date="2022-08-07T18:58:00Z">
                                 <w:r>
                                   <w:t xml:space="preserve"> in our Decision Tree </w:t>
                                 </w:r>
                               </w:ins>
-                              <w:ins w:id="513" w:author="estela" w:date="2022-08-07T19:00:00Z">
+                              <w:ins w:id="573" w:author="estela" w:date="2022-08-07T19:00:00Z">
                                 <w:r>
                                   <w:t xml:space="preserve">prediction </w:t>
                                 </w:r>
                               </w:ins>
-                              <w:ins w:id="514" w:author="estela" w:date="2022-08-07T18:58:00Z">
+                              <w:ins w:id="574" w:author="estela" w:date="2022-08-07T18:58:00Z">
                                 <w:r>
                                   <w:t>model</w:t>
                                 </w:r>
@@ -8794,25 +9552,25 @@
                           <w:rPr>
                             <w:noProof/>
                           </w:rPr>
-                          <w:pPrChange w:id="515" w:author="Microsoft account" w:date="2022-08-07T12:35:00Z">
+                          <w:pPrChange w:id="575" w:author="Microsoft account" w:date="2022-08-07T12:35:00Z">
                             <w:pPr>
                               <w:spacing w:after="0" w:line="240" w:lineRule="auto"/>
                               <w:jc w:val="both"/>
                             </w:pPr>
                           </w:pPrChange>
                         </w:pPr>
-                        <w:ins w:id="516" w:author="Microsoft account" w:date="2022-08-07T12:35:00Z">
+                        <w:ins w:id="576" w:author="Microsoft account" w:date="2022-08-07T12:35:00Z">
                           <w:r>
                             <w:t xml:space="preserve">Figure </w:t>
                           </w:r>
                         </w:ins>
-                        <w:ins w:id="517" w:author="estela" w:date="2022-08-07T18:56:00Z">
+                        <w:ins w:id="577" w:author="estela" w:date="2022-08-07T18:56:00Z">
                           <w:r>
                             <w:t>3</w:t>
                           </w:r>
                         </w:ins>
-                        <w:ins w:id="518" w:author="Microsoft account" w:date="2022-08-07T12:35:00Z">
-                          <w:del w:id="519" w:author="estela" w:date="2022-08-07T18:52:00Z">
+                        <w:ins w:id="578" w:author="Microsoft account" w:date="2022-08-07T12:35:00Z">
+                          <w:del w:id="579" w:author="estela" w:date="2022-08-07T18:52:00Z">
                             <w:r>
                               <w:fldChar w:fldCharType="begin"/>
                             </w:r>
@@ -8821,13 +9579,13 @@
                             </w:r>
                           </w:del>
                         </w:ins>
-                        <w:del w:id="520" w:author="estela" w:date="2022-08-07T18:52:00Z">
+                        <w:del w:id="580" w:author="estela" w:date="2022-08-07T18:52:00Z">
                           <w:r>
                             <w:fldChar w:fldCharType="separate"/>
                           </w:r>
                         </w:del>
-                        <w:ins w:id="521" w:author="Microsoft account" w:date="2022-08-07T12:37:00Z">
-                          <w:del w:id="522" w:author="estela" w:date="2022-08-07T18:52:00Z">
+                        <w:ins w:id="581" w:author="Microsoft account" w:date="2022-08-07T12:37:00Z">
+                          <w:del w:id="582" w:author="estela" w:date="2022-08-07T18:52:00Z">
                             <w:r>
                               <w:rPr>
                                 <w:noProof/>
@@ -8836,8 +9594,8 @@
                             </w:r>
                           </w:del>
                         </w:ins>
-                        <w:ins w:id="523" w:author="Microsoft account" w:date="2022-08-07T12:35:00Z">
-                          <w:del w:id="524" w:author="estela" w:date="2022-08-07T18:52:00Z">
+                        <w:ins w:id="583" w:author="Microsoft account" w:date="2022-08-07T12:35:00Z">
+                          <w:del w:id="584" w:author="estela" w:date="2022-08-07T18:52:00Z">
                             <w:r>
                               <w:fldChar w:fldCharType="end"/>
                             </w:r>
@@ -8845,12 +9603,12 @@
                           <w:r>
                             <w:t xml:space="preserve">: </w:t>
                           </w:r>
-                          <w:del w:id="525" w:author="estela" w:date="2022-08-07T18:56:00Z">
+                          <w:del w:id="585" w:author="estela" w:date="2022-08-07T18:56:00Z">
                             <w:r>
                               <w:delText xml:space="preserve">Scatterplot </w:delText>
                             </w:r>
                           </w:del>
-                          <w:del w:id="526" w:author="estela" w:date="2022-08-07T18:53:00Z">
+                          <w:del w:id="586" w:author="estela" w:date="2022-08-07T18:53:00Z">
                             <w:r>
                               <w:delText>from Google OpenRefine</w:delText>
                             </w:r>
@@ -8862,8 +9620,8 @@
                             </w:r>
                           </w:del>
                         </w:ins>
-                        <w:ins w:id="527" w:author="Microsoft account" w:date="2022-08-07T12:37:00Z">
-                          <w:del w:id="528" w:author="estela" w:date="2022-08-07T18:53:00Z">
+                        <w:ins w:id="587" w:author="Microsoft account" w:date="2022-08-07T12:37:00Z">
+                          <w:del w:id="588" w:author="estela" w:date="2022-08-07T18:53:00Z">
                             <w:r>
                               <w:rPr>
                                 <w:noProof/>
@@ -8872,27 +9630,27 @@
                             </w:r>
                           </w:del>
                         </w:ins>
-                        <w:ins w:id="529" w:author="estela" w:date="2022-08-07T18:56:00Z">
+                        <w:ins w:id="589" w:author="estela" w:date="2022-08-07T18:56:00Z">
                           <w:r>
                             <w:t>Sample accuracy scores for a variety of k-folds and m</w:t>
                           </w:r>
                         </w:ins>
-                        <w:ins w:id="530" w:author="estela" w:date="2022-08-07T18:57:00Z">
+                        <w:ins w:id="590" w:author="estela" w:date="2022-08-07T18:57:00Z">
                           <w:r>
                             <w:t>ax depths variation</w:t>
                           </w:r>
                         </w:ins>
-                        <w:ins w:id="531" w:author="estela" w:date="2022-08-07T18:58:00Z">
+                        <w:ins w:id="591" w:author="estela" w:date="2022-08-07T18:58:00Z">
                           <w:r>
                             <w:t xml:space="preserve"> in our Decision Tree </w:t>
                           </w:r>
                         </w:ins>
-                        <w:ins w:id="532" w:author="estela" w:date="2022-08-07T19:00:00Z">
+                        <w:ins w:id="592" w:author="estela" w:date="2022-08-07T19:00:00Z">
                           <w:r>
                             <w:t xml:space="preserve">prediction </w:t>
                           </w:r>
                         </w:ins>
-                        <w:ins w:id="533" w:author="estela" w:date="2022-08-07T18:58:00Z">
+                        <w:ins w:id="593" w:author="estela" w:date="2022-08-07T18:58:00Z">
                           <w:r>
                             <w:t>model</w:t>
                           </w:r>
@@ -8928,7 +9686,7 @@
                     <pic:cNvPicPr/>
                   </pic:nvPicPr>
                   <pic:blipFill>
-                    <a:blip r:embed="rId19"/>
+                    <a:blip r:embed="rId22"/>
                     <a:stretch>
                       <a:fillRect/>
                     </a:stretch>
@@ -8955,7 +9713,7 @@
         <w:ind w:left="720"/>
         <w:jc w:val="both"/>
         <w:rPr>
-          <w:ins w:id="534" w:author="estela" w:date="2022-08-07T18:56:00Z"/>
+          <w:ins w:id="594" w:author="estela" w:date="2022-08-07T18:56:00Z"/>
           <w:rFonts w:ascii="Arial" w:hAnsi="Arial" w:cs="Arial"/>
           <w:color w:val="000000" w:themeColor="text1"/>
           <w:lang w:val="en-US"/>
@@ -9026,7 +9784,7 @@
                     <pic:cNvPicPr/>
                   </pic:nvPicPr>
                   <pic:blipFill>
-                    <a:blip r:embed="rId20" cstate="print">
+                    <a:blip r:embed="rId23" cstate="print">
                       <a:extLst>
                         <a:ext uri="{28A0092B-C50C-407E-A947-70E740481C1C}">
                           <a14:useLocalDpi xmlns:a14="http://schemas.microsoft.com/office/drawing/2010/main" val="0"/>
@@ -9370,7 +10128,7 @@
           <w:lang w:val="en-US"/>
         </w:rPr>
       </w:pPr>
-      <w:ins w:id="535" w:author="estela" w:date="2022-08-07T18:58:00Z">
+      <w:ins w:id="595" w:author="estela" w:date="2022-08-07T18:58:00Z">
         <w:r>
           <w:rPr>
             <w:noProof/>
@@ -9420,25 +10178,25 @@
                                 <w:rPr>
                                   <w:noProof/>
                                 </w:rPr>
-                                <w:pPrChange w:id="536" w:author="Microsoft account" w:date="2022-08-07T12:35:00Z">
+                                <w:pPrChange w:id="596" w:author="Microsoft account" w:date="2022-08-07T12:35:00Z">
                                   <w:pPr>
                                     <w:spacing w:after="0" w:line="240" w:lineRule="auto"/>
                                     <w:jc w:val="both"/>
                                   </w:pPr>
                                 </w:pPrChange>
                               </w:pPr>
-                              <w:ins w:id="537" w:author="Microsoft account" w:date="2022-08-07T12:35:00Z">
+                              <w:ins w:id="597" w:author="Microsoft account" w:date="2022-08-07T12:35:00Z">
                                 <w:r>
                                   <w:t xml:space="preserve">Figure </w:t>
                                 </w:r>
                               </w:ins>
-                              <w:ins w:id="538" w:author="estela" w:date="2022-08-07T18:58:00Z">
+                              <w:ins w:id="598" w:author="estela" w:date="2022-08-07T18:58:00Z">
                                 <w:r>
                                   <w:t>4</w:t>
                                 </w:r>
                               </w:ins>
-                              <w:ins w:id="539" w:author="Microsoft account" w:date="2022-08-07T12:35:00Z">
-                                <w:del w:id="540" w:author="estela" w:date="2022-08-07T18:52:00Z">
+                              <w:ins w:id="599" w:author="Microsoft account" w:date="2022-08-07T12:35:00Z">
+                                <w:del w:id="600" w:author="estela" w:date="2022-08-07T18:52:00Z">
                                   <w:r>
                                     <w:fldChar w:fldCharType="begin"/>
                                   </w:r>
@@ -9447,13 +10205,13 @@
                                   </w:r>
                                 </w:del>
                               </w:ins>
-                              <w:del w:id="541" w:author="estela" w:date="2022-08-07T18:52:00Z">
+                              <w:del w:id="601" w:author="estela" w:date="2022-08-07T18:52:00Z">
                                 <w:r>
                                   <w:fldChar w:fldCharType="separate"/>
                                 </w:r>
                               </w:del>
-                              <w:ins w:id="542" w:author="Microsoft account" w:date="2022-08-07T12:37:00Z">
-                                <w:del w:id="543" w:author="estela" w:date="2022-08-07T18:52:00Z">
+                              <w:ins w:id="602" w:author="Microsoft account" w:date="2022-08-07T12:37:00Z">
+                                <w:del w:id="603" w:author="estela" w:date="2022-08-07T18:52:00Z">
                                   <w:r>
                                     <w:rPr>
                                       <w:noProof/>
@@ -9462,8 +10220,8 @@
                                   </w:r>
                                 </w:del>
                               </w:ins>
-                              <w:ins w:id="544" w:author="Microsoft account" w:date="2022-08-07T12:35:00Z">
-                                <w:del w:id="545" w:author="estela" w:date="2022-08-07T18:52:00Z">
+                              <w:ins w:id="604" w:author="Microsoft account" w:date="2022-08-07T12:35:00Z">
+                                <w:del w:id="605" w:author="estela" w:date="2022-08-07T18:52:00Z">
                                   <w:r>
                                     <w:fldChar w:fldCharType="end"/>
                                   </w:r>
@@ -9471,12 +10229,12 @@
                                 <w:r>
                                   <w:t xml:space="preserve">: </w:t>
                                 </w:r>
-                                <w:del w:id="546" w:author="estela" w:date="2022-08-07T18:56:00Z">
+                                <w:del w:id="606" w:author="estela" w:date="2022-08-07T18:56:00Z">
                                   <w:r>
                                     <w:delText xml:space="preserve">Scatterplot </w:delText>
                                   </w:r>
                                 </w:del>
-                                <w:del w:id="547" w:author="estela" w:date="2022-08-07T18:53:00Z">
+                                <w:del w:id="607" w:author="estela" w:date="2022-08-07T18:53:00Z">
                                   <w:r>
                                     <w:delText>from Google OpenRefine</w:delText>
                                   </w:r>
@@ -9488,8 +10246,8 @@
                                   </w:r>
                                 </w:del>
                               </w:ins>
-                              <w:ins w:id="548" w:author="Microsoft account" w:date="2022-08-07T12:37:00Z">
-                                <w:del w:id="549" w:author="estela" w:date="2022-08-07T18:53:00Z">
+                              <w:ins w:id="608" w:author="Microsoft account" w:date="2022-08-07T12:37:00Z">
+                                <w:del w:id="609" w:author="estela" w:date="2022-08-07T18:53:00Z">
                                   <w:r>
                                     <w:rPr>
                                       <w:noProof/>
@@ -9498,7 +10256,7 @@
                                   </w:r>
                                 </w:del>
                               </w:ins>
-                              <w:ins w:id="550" w:author="estela" w:date="2022-08-07T18:58:00Z">
+                              <w:ins w:id="610" w:author="estela" w:date="2022-08-07T18:58:00Z">
                                 <w:r>
                                   <w:t>Decision Tree model with max depth of 12</w:t>
                                 </w:r>
@@ -9532,25 +10290,25 @@
                           <w:rPr>
                             <w:noProof/>
                           </w:rPr>
-                          <w:pPrChange w:id="551" w:author="Microsoft account" w:date="2022-08-07T12:35:00Z">
+                          <w:pPrChange w:id="611" w:author="Microsoft account" w:date="2022-08-07T12:35:00Z">
                             <w:pPr>
                               <w:spacing w:after="0" w:line="240" w:lineRule="auto"/>
                               <w:jc w:val="both"/>
                             </w:pPr>
                           </w:pPrChange>
                         </w:pPr>
-                        <w:ins w:id="552" w:author="Microsoft account" w:date="2022-08-07T12:35:00Z">
+                        <w:ins w:id="612" w:author="Microsoft account" w:date="2022-08-07T12:35:00Z">
                           <w:r>
                             <w:t xml:space="preserve">Figure </w:t>
                           </w:r>
                         </w:ins>
-                        <w:ins w:id="553" w:author="estela" w:date="2022-08-07T18:58:00Z">
+                        <w:ins w:id="613" w:author="estela" w:date="2022-08-07T18:58:00Z">
                           <w:r>
                             <w:t>4</w:t>
                           </w:r>
                         </w:ins>
-                        <w:ins w:id="554" w:author="Microsoft account" w:date="2022-08-07T12:35:00Z">
-                          <w:del w:id="555" w:author="estela" w:date="2022-08-07T18:52:00Z">
+                        <w:ins w:id="614" w:author="Microsoft account" w:date="2022-08-07T12:35:00Z">
+                          <w:del w:id="615" w:author="estela" w:date="2022-08-07T18:52:00Z">
                             <w:r>
                               <w:fldChar w:fldCharType="begin"/>
                             </w:r>
@@ -9559,13 +10317,13 @@
                             </w:r>
                           </w:del>
                         </w:ins>
-                        <w:del w:id="556" w:author="estela" w:date="2022-08-07T18:52:00Z">
+                        <w:del w:id="616" w:author="estela" w:date="2022-08-07T18:52:00Z">
                           <w:r>
                             <w:fldChar w:fldCharType="separate"/>
                           </w:r>
                         </w:del>
-                        <w:ins w:id="557" w:author="Microsoft account" w:date="2022-08-07T12:37:00Z">
-                          <w:del w:id="558" w:author="estela" w:date="2022-08-07T18:52:00Z">
+                        <w:ins w:id="617" w:author="Microsoft account" w:date="2022-08-07T12:37:00Z">
+                          <w:del w:id="618" w:author="estela" w:date="2022-08-07T18:52:00Z">
                             <w:r>
                               <w:rPr>
                                 <w:noProof/>
@@ -9574,8 +10332,8 @@
                             </w:r>
                           </w:del>
                         </w:ins>
-                        <w:ins w:id="559" w:author="Microsoft account" w:date="2022-08-07T12:35:00Z">
-                          <w:del w:id="560" w:author="estela" w:date="2022-08-07T18:52:00Z">
+                        <w:ins w:id="619" w:author="Microsoft account" w:date="2022-08-07T12:35:00Z">
+                          <w:del w:id="620" w:author="estela" w:date="2022-08-07T18:52:00Z">
                             <w:r>
                               <w:fldChar w:fldCharType="end"/>
                             </w:r>
@@ -9583,12 +10341,12 @@
                           <w:r>
                             <w:t xml:space="preserve">: </w:t>
                           </w:r>
-                          <w:del w:id="561" w:author="estela" w:date="2022-08-07T18:56:00Z">
+                          <w:del w:id="621" w:author="estela" w:date="2022-08-07T18:56:00Z">
                             <w:r>
                               <w:delText xml:space="preserve">Scatterplot </w:delText>
                             </w:r>
                           </w:del>
-                          <w:del w:id="562" w:author="estela" w:date="2022-08-07T18:53:00Z">
+                          <w:del w:id="622" w:author="estela" w:date="2022-08-07T18:53:00Z">
                             <w:r>
                               <w:delText>from Google OpenRefine</w:delText>
                             </w:r>
@@ -9600,8 +10358,8 @@
                             </w:r>
                           </w:del>
                         </w:ins>
-                        <w:ins w:id="563" w:author="Microsoft account" w:date="2022-08-07T12:37:00Z">
-                          <w:del w:id="564" w:author="estela" w:date="2022-08-07T18:53:00Z">
+                        <w:ins w:id="623" w:author="Microsoft account" w:date="2022-08-07T12:37:00Z">
+                          <w:del w:id="624" w:author="estela" w:date="2022-08-07T18:53:00Z">
                             <w:r>
                               <w:rPr>
                                 <w:noProof/>
@@ -9610,7 +10368,7 @@
                             </w:r>
                           </w:del>
                         </w:ins>
-                        <w:ins w:id="565" w:author="estela" w:date="2022-08-07T18:58:00Z">
+                        <w:ins w:id="625" w:author="estela" w:date="2022-08-07T18:58:00Z">
                           <w:r>
                             <w:t>Decision Tree model with max depth of 12</w:t>
                           </w:r>
@@ -9699,7 +10457,7 @@
         </w:rPr>
         <w:t xml:space="preserve"> algorithm, an accuracy score of approximately 50% indicates that our model can somewhat predict the maximum price category using the selected features</w:t>
       </w:r>
-      <w:del w:id="566" w:author="Microsoft account" w:date="2022-08-07T16:01:00Z">
+      <w:del w:id="626" w:author="Microsoft account" w:date="2022-08-07T16:01:00Z">
         <w:r>
           <w:rPr>
             <w:rFonts w:ascii="Arial" w:hAnsi="Arial" w:cs="Arial"/>
@@ -9712,7 +10470,15 @@
             <w:rFonts w:ascii="Arial" w:hAnsi="Arial" w:cs="Arial"/>
             <w:lang w:val="en-US"/>
           </w:rPr>
-          <w:delText>minimum temperature, rainfall, evaporation, sunshine and max wind speed</w:delText>
+          <w:delText xml:space="preserve">minimum temperature, rainfall, evaporation, sunshine and max </w:delText>
+        </w:r>
+        <w:r>
+          <w:rPr>
+            <w:rFonts w:ascii="Arial" w:hAnsi="Arial" w:cs="Arial"/>
+            <w:lang w:val="en-US"/>
+          </w:rPr>
+          <w:lastRenderedPageBreak/>
+          <w:delText>wind speed</w:delText>
         </w:r>
       </w:del>
       <w:r>
@@ -9727,7 +10493,7 @@
           <w:rFonts w:ascii="Arial" w:hAnsi="Arial" w:cs="Arial"/>
           <w:highlight w:val="yellow"/>
           <w:lang w:val="en-US"/>
-          <w:rPrChange w:id="567" w:author="Microsoft account" w:date="2022-08-07T16:02:00Z">
+          <w:rPrChange w:id="627" w:author="Microsoft account" w:date="2022-08-07T16:02:00Z">
             <w:rPr>
               <w:rFonts w:ascii="Arial" w:hAnsi="Arial" w:cs="Arial"/>
               <w:lang w:val="en-US"/>
@@ -9741,7 +10507,7 @@
           <w:rFonts w:ascii="Arial" w:hAnsi="Arial" w:cs="Arial"/>
           <w:highlight w:val="yellow"/>
           <w:lang w:val="en-US"/>
-          <w:rPrChange w:id="568" w:author="Microsoft account" w:date="2022-08-07T16:02:00Z">
+          <w:rPrChange w:id="628" w:author="Microsoft account" w:date="2022-08-07T16:02:00Z">
             <w:rPr>
               <w:rFonts w:ascii="Arial" w:hAnsi="Arial" w:cs="Arial"/>
               <w:lang w:val="en-US"/>
@@ -9755,7 +10521,7 @@
           <w:rFonts w:ascii="Arial" w:hAnsi="Arial" w:cs="Arial"/>
           <w:highlight w:val="yellow"/>
           <w:lang w:val="en-US"/>
-          <w:rPrChange w:id="569" w:author="Microsoft account" w:date="2022-08-07T16:02:00Z">
+          <w:rPrChange w:id="629" w:author="Microsoft account" w:date="2022-08-07T16:02:00Z">
             <w:rPr>
               <w:rFonts w:ascii="Arial" w:hAnsi="Arial" w:cs="Arial"/>
               <w:lang w:val="en-US"/>
@@ -9769,7 +10535,7 @@
           <w:rFonts w:ascii="Arial" w:hAnsi="Arial" w:cs="Arial"/>
           <w:highlight w:val="yellow"/>
           <w:lang w:val="en-US"/>
-          <w:rPrChange w:id="570" w:author="Microsoft account" w:date="2022-08-07T16:02:00Z">
+          <w:rPrChange w:id="630" w:author="Microsoft account" w:date="2022-08-07T16:02:00Z">
             <w:rPr>
               <w:rFonts w:ascii="Arial" w:hAnsi="Arial" w:cs="Arial"/>
               <w:lang w:val="en-US"/>
@@ -9803,7 +10569,7 @@
         <w:ind w:left="720"/>
         <w:jc w:val="both"/>
         <w:rPr>
-          <w:del w:id="571" w:author="estela" w:date="2022-08-07T18:58:00Z"/>
+          <w:del w:id="631" w:author="estela" w:date="2022-08-07T18:58:00Z"/>
           <w:rFonts w:ascii="Arial" w:hAnsi="Arial" w:cs="Arial"/>
           <w:lang w:val="en-US"/>
         </w:rPr>
@@ -9815,7 +10581,7 @@
         <w:ind w:left="720"/>
         <w:jc w:val="both"/>
         <w:rPr>
-          <w:del w:id="572" w:author="estela" w:date="2022-08-07T18:58:00Z"/>
+          <w:del w:id="632" w:author="estela" w:date="2022-08-07T18:58:00Z"/>
           <w:rFonts w:ascii="Arial" w:hAnsi="Arial" w:cs="Arial"/>
           <w:lang w:val="en-US"/>
         </w:rPr>
@@ -9827,7 +10593,7 @@
         <w:ind w:left="720"/>
         <w:jc w:val="both"/>
         <w:rPr>
-          <w:del w:id="573" w:author="estela" w:date="2022-08-07T18:58:00Z"/>
+          <w:del w:id="633" w:author="estela" w:date="2022-08-07T18:58:00Z"/>
           <w:rFonts w:ascii="Arial" w:hAnsi="Arial" w:cs="Arial"/>
           <w:lang w:val="en-US"/>
         </w:rPr>
@@ -9839,7 +10605,7 @@
         <w:ind w:left="720"/>
         <w:jc w:val="both"/>
         <w:rPr>
-          <w:del w:id="574" w:author="estela" w:date="2022-08-07T18:58:00Z"/>
+          <w:del w:id="634" w:author="estela" w:date="2022-08-07T18:58:00Z"/>
           <w:rFonts w:ascii="Arial" w:hAnsi="Arial" w:cs="Arial"/>
           <w:lang w:val="en-US"/>
         </w:rPr>
@@ -9851,7 +10617,7 @@
         <w:ind w:left="720"/>
         <w:jc w:val="both"/>
         <w:rPr>
-          <w:del w:id="575" w:author="estela" w:date="2022-08-07T18:58:00Z"/>
+          <w:del w:id="635" w:author="estela" w:date="2022-08-07T18:58:00Z"/>
           <w:rFonts w:ascii="Arial" w:hAnsi="Arial" w:cs="Arial"/>
           <w:lang w:val="en-US"/>
         </w:rPr>
@@ -10125,7 +10891,7 @@
           <w:rFonts w:ascii="Arial" w:hAnsi="Arial" w:cs="Arial"/>
           <w:highlight w:val="yellow"/>
           <w:lang w:val="en-US"/>
-          <w:rPrChange w:id="576" w:author="Microsoft account" w:date="2022-08-07T16:02:00Z">
+          <w:rPrChange w:id="636" w:author="Microsoft account" w:date="2022-08-07T16:02:00Z">
             <w:rPr>
               <w:rFonts w:ascii="Arial" w:hAnsi="Arial" w:cs="Arial"/>
               <w:lang w:val="en-US"/>
@@ -10155,7 +10921,7 @@
         </w:rPr>
         <w:t>predict the maximum price category. These features were selected because they improve</w:t>
       </w:r>
-      <w:ins w:id="577" w:author="estela" w:date="2022-08-07T19:13:00Z">
+      <w:ins w:id="637" w:author="estela" w:date="2022-08-07T19:13:00Z">
         <w:r>
           <w:rPr>
             <w:rFonts w:ascii="Arial" w:hAnsi="Arial" w:cs="Arial"/>
@@ -10199,7 +10965,7 @@
         </w:rPr>
         <w:t xml:space="preserve"> performance, they </w:t>
       </w:r>
-      <w:ins w:id="578" w:author="estela" w:date="2022-08-07T19:13:00Z">
+      <w:ins w:id="638" w:author="estela" w:date="2022-08-07T19:13:00Z">
         <w:r>
           <w:rPr>
             <w:rFonts w:ascii="Arial" w:hAnsi="Arial" w:cs="Arial"/>
@@ -10208,7 +10974,7 @@
           <w:t>we</w:t>
         </w:r>
       </w:ins>
-      <w:del w:id="579" w:author="estela" w:date="2022-08-07T19:13:00Z">
+      <w:del w:id="639" w:author="estela" w:date="2022-08-07T19:13:00Z">
         <w:r>
           <w:rPr>
             <w:rFonts w:ascii="Arial" w:hAnsi="Arial" w:cs="Arial"/>
@@ -10224,7 +10990,7 @@
         </w:rPr>
         <w:t xml:space="preserve">re correlated with the class label, they </w:t>
       </w:r>
-      <w:ins w:id="580" w:author="estela" w:date="2022-08-07T19:13:00Z">
+      <w:ins w:id="640" w:author="estela" w:date="2022-08-07T19:13:00Z">
         <w:r>
           <w:rPr>
             <w:rFonts w:ascii="Arial" w:hAnsi="Arial" w:cs="Arial"/>
@@ -10233,7 +10999,7 @@
           <w:t>we</w:t>
         </w:r>
       </w:ins>
-      <w:del w:id="581" w:author="estela" w:date="2022-08-07T19:13:00Z">
+      <w:del w:id="641" w:author="estela" w:date="2022-08-07T19:13:00Z">
         <w:r>
           <w:rPr>
             <w:rFonts w:ascii="Arial" w:hAnsi="Arial" w:cs="Arial"/>
@@ -10249,7 +11015,7 @@
         </w:rPr>
         <w:t xml:space="preserve">re dependent of the class label and they </w:t>
       </w:r>
-      <w:ins w:id="582" w:author="estela" w:date="2022-08-07T19:13:00Z">
+      <w:ins w:id="642" w:author="estela" w:date="2022-08-07T19:13:00Z">
         <w:r>
           <w:rPr>
             <w:rFonts w:ascii="Arial" w:hAnsi="Arial" w:cs="Arial"/>
@@ -10258,7 +11024,7 @@
           <w:t>we</w:t>
         </w:r>
       </w:ins>
-      <w:del w:id="583" w:author="estela" w:date="2022-08-07T19:13:00Z">
+      <w:del w:id="643" w:author="estela" w:date="2022-08-07T19:13:00Z">
         <w:r>
           <w:rPr>
             <w:rFonts w:ascii="Arial" w:hAnsi="Arial" w:cs="Arial"/>
@@ -10596,18 +11362,19 @@
         <w:ind w:left="720"/>
         <w:jc w:val="both"/>
         <w:rPr>
-          <w:ins w:id="584" w:author="estela" w:date="2022-08-07T18:59:00Z"/>
+          <w:ins w:id="644" w:author="estela" w:date="2022-08-07T18:59:00Z"/>
           <w:rFonts w:ascii="Arial" w:hAnsi="Arial" w:cs="Arial"/>
           <w:color w:val="000000" w:themeColor="text1"/>
           <w:lang w:val="en-US"/>
         </w:rPr>
       </w:pPr>
-      <w:ins w:id="585" w:author="estela" w:date="2022-08-07T18:59:00Z">
+      <w:ins w:id="645" w:author="estela" w:date="2022-08-07T18:59:00Z">
         <w:r>
           <w:rPr>
             <w:noProof/>
             <w:lang w:eastAsia="en-AU"/>
           </w:rPr>
+          <w:lastRenderedPageBreak/>
           <mc:AlternateContent>
             <mc:Choice Requires="wps">
               <w:drawing>
@@ -10652,25 +11419,25 @@
                                 <w:rPr>
                                   <w:noProof/>
                                 </w:rPr>
-                                <w:pPrChange w:id="586" w:author="Microsoft account" w:date="2022-08-07T12:35:00Z">
+                                <w:pPrChange w:id="646" w:author="Microsoft account" w:date="2022-08-07T12:35:00Z">
                                   <w:pPr>
                                     <w:spacing w:after="0" w:line="240" w:lineRule="auto"/>
                                     <w:jc w:val="both"/>
                                   </w:pPr>
                                 </w:pPrChange>
                               </w:pPr>
-                              <w:ins w:id="587" w:author="Microsoft account" w:date="2022-08-07T12:35:00Z">
+                              <w:ins w:id="647" w:author="Microsoft account" w:date="2022-08-07T12:35:00Z">
                                 <w:r>
                                   <w:t xml:space="preserve">Figure </w:t>
                                 </w:r>
                               </w:ins>
-                              <w:ins w:id="588" w:author="estela" w:date="2022-08-07T18:59:00Z">
+                              <w:ins w:id="648" w:author="estela" w:date="2022-08-07T18:59:00Z">
                                 <w:r>
                                   <w:t>5</w:t>
                                 </w:r>
                               </w:ins>
-                              <w:ins w:id="589" w:author="Microsoft account" w:date="2022-08-07T12:35:00Z">
-                                <w:del w:id="590" w:author="estela" w:date="2022-08-07T18:52:00Z">
+                              <w:ins w:id="649" w:author="Microsoft account" w:date="2022-08-07T12:35:00Z">
+                                <w:del w:id="650" w:author="estela" w:date="2022-08-07T18:52:00Z">
                                   <w:r>
                                     <w:fldChar w:fldCharType="begin"/>
                                   </w:r>
@@ -10679,13 +11446,13 @@
                                   </w:r>
                                 </w:del>
                               </w:ins>
-                              <w:del w:id="591" w:author="estela" w:date="2022-08-07T18:52:00Z">
+                              <w:del w:id="651" w:author="estela" w:date="2022-08-07T18:52:00Z">
                                 <w:r>
                                   <w:fldChar w:fldCharType="separate"/>
                                 </w:r>
                               </w:del>
-                              <w:ins w:id="592" w:author="Microsoft account" w:date="2022-08-07T12:37:00Z">
-                                <w:del w:id="593" w:author="estela" w:date="2022-08-07T18:52:00Z">
+                              <w:ins w:id="652" w:author="Microsoft account" w:date="2022-08-07T12:37:00Z">
+                                <w:del w:id="653" w:author="estela" w:date="2022-08-07T18:52:00Z">
                                   <w:r>
                                     <w:rPr>
                                       <w:noProof/>
@@ -10694,8 +11461,8 @@
                                   </w:r>
                                 </w:del>
                               </w:ins>
-                              <w:ins w:id="594" w:author="Microsoft account" w:date="2022-08-07T12:35:00Z">
-                                <w:del w:id="595" w:author="estela" w:date="2022-08-07T18:52:00Z">
+                              <w:ins w:id="654" w:author="Microsoft account" w:date="2022-08-07T12:35:00Z">
+                                <w:del w:id="655" w:author="estela" w:date="2022-08-07T18:52:00Z">
                                   <w:r>
                                     <w:fldChar w:fldCharType="end"/>
                                   </w:r>
@@ -10703,12 +11470,12 @@
                                 <w:r>
                                   <w:t xml:space="preserve">: </w:t>
                                 </w:r>
-                                <w:del w:id="596" w:author="estela" w:date="2022-08-07T18:56:00Z">
+                                <w:del w:id="656" w:author="estela" w:date="2022-08-07T18:56:00Z">
                                   <w:r>
                                     <w:delText xml:space="preserve">Scatterplot </w:delText>
                                   </w:r>
                                 </w:del>
-                                <w:del w:id="597" w:author="estela" w:date="2022-08-07T18:53:00Z">
+                                <w:del w:id="657" w:author="estela" w:date="2022-08-07T18:53:00Z">
                                   <w:r>
                                     <w:delText>from Google OpenRefine</w:delText>
                                   </w:r>
@@ -10720,8 +11487,8 @@
                                   </w:r>
                                 </w:del>
                               </w:ins>
-                              <w:ins w:id="598" w:author="Microsoft account" w:date="2022-08-07T12:37:00Z">
-                                <w:del w:id="599" w:author="estela" w:date="2022-08-07T18:53:00Z">
+                              <w:ins w:id="658" w:author="Microsoft account" w:date="2022-08-07T12:37:00Z">
+                                <w:del w:id="659" w:author="estela" w:date="2022-08-07T18:53:00Z">
                                   <w:r>
                                     <w:rPr>
                                       <w:noProof/>
@@ -10730,12 +11497,12 @@
                                   </w:r>
                                 </w:del>
                               </w:ins>
-                              <w:ins w:id="600" w:author="estela" w:date="2022-08-07T18:59:00Z">
+                              <w:ins w:id="660" w:author="estela" w:date="2022-08-07T18:59:00Z">
                                 <w:r>
                                   <w:t>Sample accuracy scores for different k-folds and k</w:t>
                                 </w:r>
                               </w:ins>
-                              <w:ins w:id="601" w:author="estela" w:date="2022-08-07T19:00:00Z">
+                              <w:ins w:id="661" w:author="estela" w:date="2022-08-07T19:00:00Z">
                                 <w:r>
                                   <w:t>-neighbours</w:t>
                                 </w:r>
@@ -10778,25 +11545,25 @@
                           <w:rPr>
                             <w:noProof/>
                           </w:rPr>
-                          <w:pPrChange w:id="602" w:author="Microsoft account" w:date="2022-08-07T12:35:00Z">
+                          <w:pPrChange w:id="662" w:author="Microsoft account" w:date="2022-08-07T12:35:00Z">
                             <w:pPr>
                               <w:spacing w:after="0" w:line="240" w:lineRule="auto"/>
                               <w:jc w:val="both"/>
                             </w:pPr>
                           </w:pPrChange>
                         </w:pPr>
-                        <w:ins w:id="603" w:author="Microsoft account" w:date="2022-08-07T12:35:00Z">
+                        <w:ins w:id="663" w:author="Microsoft account" w:date="2022-08-07T12:35:00Z">
                           <w:r>
                             <w:t xml:space="preserve">Figure </w:t>
                           </w:r>
                         </w:ins>
-                        <w:ins w:id="604" w:author="estela" w:date="2022-08-07T18:59:00Z">
+                        <w:ins w:id="664" w:author="estela" w:date="2022-08-07T18:59:00Z">
                           <w:r>
                             <w:t>5</w:t>
                           </w:r>
                         </w:ins>
-                        <w:ins w:id="605" w:author="Microsoft account" w:date="2022-08-07T12:35:00Z">
-                          <w:del w:id="606" w:author="estela" w:date="2022-08-07T18:52:00Z">
+                        <w:ins w:id="665" w:author="Microsoft account" w:date="2022-08-07T12:35:00Z">
+                          <w:del w:id="666" w:author="estela" w:date="2022-08-07T18:52:00Z">
                             <w:r>
                               <w:fldChar w:fldCharType="begin"/>
                             </w:r>
@@ -10805,13 +11572,13 @@
                             </w:r>
                           </w:del>
                         </w:ins>
-                        <w:del w:id="607" w:author="estela" w:date="2022-08-07T18:52:00Z">
+                        <w:del w:id="667" w:author="estela" w:date="2022-08-07T18:52:00Z">
                           <w:r>
                             <w:fldChar w:fldCharType="separate"/>
                           </w:r>
                         </w:del>
-                        <w:ins w:id="608" w:author="Microsoft account" w:date="2022-08-07T12:37:00Z">
-                          <w:del w:id="609" w:author="estela" w:date="2022-08-07T18:52:00Z">
+                        <w:ins w:id="668" w:author="Microsoft account" w:date="2022-08-07T12:37:00Z">
+                          <w:del w:id="669" w:author="estela" w:date="2022-08-07T18:52:00Z">
                             <w:r>
                               <w:rPr>
                                 <w:noProof/>
@@ -10820,8 +11587,8 @@
                             </w:r>
                           </w:del>
                         </w:ins>
-                        <w:ins w:id="610" w:author="Microsoft account" w:date="2022-08-07T12:35:00Z">
-                          <w:del w:id="611" w:author="estela" w:date="2022-08-07T18:52:00Z">
+                        <w:ins w:id="670" w:author="Microsoft account" w:date="2022-08-07T12:35:00Z">
+                          <w:del w:id="671" w:author="estela" w:date="2022-08-07T18:52:00Z">
                             <w:r>
                               <w:fldChar w:fldCharType="end"/>
                             </w:r>
@@ -10829,12 +11596,12 @@
                           <w:r>
                             <w:t xml:space="preserve">: </w:t>
                           </w:r>
-                          <w:del w:id="612" w:author="estela" w:date="2022-08-07T18:56:00Z">
+                          <w:del w:id="672" w:author="estela" w:date="2022-08-07T18:56:00Z">
                             <w:r>
                               <w:delText xml:space="preserve">Scatterplot </w:delText>
                             </w:r>
                           </w:del>
-                          <w:del w:id="613" w:author="estela" w:date="2022-08-07T18:53:00Z">
+                          <w:del w:id="673" w:author="estela" w:date="2022-08-07T18:53:00Z">
                             <w:r>
                               <w:delText>from Google OpenRefine</w:delText>
                             </w:r>
@@ -10846,8 +11613,8 @@
                             </w:r>
                           </w:del>
                         </w:ins>
-                        <w:ins w:id="614" w:author="Microsoft account" w:date="2022-08-07T12:37:00Z">
-                          <w:del w:id="615" w:author="estela" w:date="2022-08-07T18:53:00Z">
+                        <w:ins w:id="674" w:author="Microsoft account" w:date="2022-08-07T12:37:00Z">
+                          <w:del w:id="675" w:author="estela" w:date="2022-08-07T18:53:00Z">
                             <w:r>
                               <w:rPr>
                                 <w:noProof/>
@@ -10856,12 +11623,12 @@
                             </w:r>
                           </w:del>
                         </w:ins>
-                        <w:ins w:id="616" w:author="estela" w:date="2022-08-07T18:59:00Z">
+                        <w:ins w:id="676" w:author="estela" w:date="2022-08-07T18:59:00Z">
                           <w:r>
                             <w:t>Sample accuracy scores for different k-folds and k</w:t>
                           </w:r>
                         </w:ins>
-                        <w:ins w:id="617" w:author="estela" w:date="2022-08-07T19:00:00Z">
+                        <w:ins w:id="677" w:author="estela" w:date="2022-08-07T19:00:00Z">
                           <w:r>
                             <w:t>-neighbours</w:t>
                           </w:r>
@@ -10906,7 +11673,7 @@
                     <pic:cNvPicPr/>
                   </pic:nvPicPr>
                   <pic:blipFill>
-                    <a:blip r:embed="rId21"/>
+                    <a:blip r:embed="rId24"/>
                     <a:stretch>
                       <a:fillRect/>
                     </a:stretch>
@@ -10933,7 +11700,7 @@
         <w:ind w:left="720"/>
         <w:jc w:val="both"/>
         <w:rPr>
-          <w:del w:id="618" w:author="estela" w:date="2022-08-07T19:00:00Z"/>
+          <w:del w:id="678" w:author="estela" w:date="2022-08-07T19:00:00Z"/>
           <w:rFonts w:ascii="Arial" w:hAnsi="Arial" w:cs="Arial"/>
           <w:color w:val="000000" w:themeColor="text1"/>
           <w:lang w:val="en-US"/>
@@ -10945,7 +11712,7 @@
         <w:spacing w:after="0" w:line="240" w:lineRule="auto"/>
         <w:jc w:val="both"/>
         <w:rPr>
-          <w:del w:id="619" w:author="estela" w:date="2022-08-07T19:00:00Z"/>
+          <w:del w:id="679" w:author="estela" w:date="2022-08-07T19:00:00Z"/>
           <w:rFonts w:ascii="Arial" w:hAnsi="Arial" w:cs="Arial"/>
           <w:lang w:val="en-US"/>
         </w:rPr>
@@ -11061,7 +11828,7 @@
           <w:rFonts w:ascii="Arial" w:hAnsi="Arial" w:cs="Arial"/>
           <w:highlight w:val="yellow"/>
           <w:lang w:val="en-US"/>
-          <w:rPrChange w:id="620" w:author="estela" w:date="2022-08-07T19:14:00Z">
+          <w:rPrChange w:id="680" w:author="estela" w:date="2022-08-07T19:14:00Z">
             <w:rPr>
               <w:rFonts w:ascii="Arial" w:hAnsi="Arial" w:cs="Arial"/>
               <w:lang w:val="en-US"/>
@@ -11115,7 +11882,7 @@
         <w:spacing w:after="0" w:line="240" w:lineRule="auto"/>
         <w:jc w:val="both"/>
         <w:rPr>
-          <w:ins w:id="621" w:author="Microsoft account" w:date="2022-08-07T16:11:00Z"/>
+          <w:ins w:id="681" w:author="Microsoft account" w:date="2022-08-07T16:11:00Z"/>
           <w:rFonts w:ascii="Arial" w:hAnsi="Arial" w:cs="Arial"/>
           <w:b/>
           <w:bCs/>
@@ -11129,7 +11896,6 @@
           <w:bCs/>
           <w:lang w:val="en-US"/>
         </w:rPr>
-        <w:lastRenderedPageBreak/>
         <w:t>4.</w:t>
       </w:r>
       <w:r>
@@ -11141,7 +11907,7 @@
         </w:rPr>
         <w:t xml:space="preserve"> </w:t>
       </w:r>
-      <w:ins w:id="622" w:author="Microsoft account" w:date="2022-08-07T16:10:00Z">
+      <w:ins w:id="682" w:author="Microsoft account" w:date="2022-08-07T16:10:00Z">
         <w:r>
           <w:rPr>
             <w:rFonts w:ascii="Arial" w:hAnsi="Arial" w:cs="Arial"/>
@@ -11188,16 +11954,16 @@
         <w:spacing w:after="0" w:line="240" w:lineRule="auto"/>
         <w:jc w:val="both"/>
         <w:rPr>
-          <w:ins w:id="623" w:author="Microsoft account" w:date="2022-08-07T14:45:00Z"/>
-          <w:del w:id="624" w:author="estela" w:date="2022-08-07T19:01:00Z"/>
+          <w:ins w:id="683" w:author="Microsoft account" w:date="2022-08-07T14:45:00Z"/>
+          <w:del w:id="684" w:author="estela" w:date="2022-08-07T19:01:00Z"/>
           <w:rFonts w:ascii="Arial" w:hAnsi="Arial" w:cs="Arial"/>
           <w:i/>
           <w:iCs/>
           <w:lang w:val="en-US"/>
-          <w:rPrChange w:id="625" w:author="estela" w:date="2022-08-07T19:03:00Z">
+          <w:rPrChange w:id="685" w:author="estela" w:date="2022-08-07T19:03:00Z">
             <w:rPr>
-              <w:ins w:id="626" w:author="Microsoft account" w:date="2022-08-07T14:45:00Z"/>
-              <w:del w:id="627" w:author="estela" w:date="2022-08-07T19:01:00Z"/>
+              <w:ins w:id="686" w:author="Microsoft account" w:date="2022-08-07T14:45:00Z"/>
+              <w:del w:id="687" w:author="estela" w:date="2022-08-07T19:01:00Z"/>
               <w:rFonts w:ascii="Arial" w:hAnsi="Arial" w:cs="Arial"/>
               <w:b/>
               <w:bCs/>
@@ -11206,14 +11972,14 @@
           </w:rPrChange>
         </w:rPr>
       </w:pPr>
-      <w:ins w:id="628" w:author="Microsoft account" w:date="2022-08-07T14:45:00Z">
+      <w:ins w:id="688" w:author="Microsoft account" w:date="2022-08-07T14:45:00Z">
         <w:r>
           <w:rPr>
             <w:rFonts w:ascii="Arial" w:hAnsi="Arial" w:cs="Arial"/>
             <w:i/>
             <w:iCs/>
             <w:lang w:val="en-US"/>
-            <w:rPrChange w:id="629" w:author="estela" w:date="2022-08-07T19:03:00Z">
+            <w:rPrChange w:id="689" w:author="estela" w:date="2022-08-07T19:03:00Z">
               <w:rPr>
                 <w:rFonts w:ascii="Arial" w:hAnsi="Arial" w:cs="Arial"/>
                 <w:b/>
@@ -11224,14 +11990,14 @@
           </w:rPr>
           <w:t xml:space="preserve">What insights can you draw from your analysis? </w:t>
         </w:r>
-        <w:del w:id="630" w:author="estela" w:date="2022-08-07T19:14:00Z">
+        <w:del w:id="690" w:author="estela" w:date="2022-08-07T19:14:00Z">
           <w:r>
             <w:rPr>
               <w:rFonts w:ascii="Arial" w:hAnsi="Arial" w:cs="Arial"/>
               <w:i/>
               <w:iCs/>
               <w:lang w:val="en-US"/>
-              <w:rPrChange w:id="631" w:author="estela" w:date="2022-08-07T19:03:00Z">
+              <w:rPrChange w:id="691" w:author="estela" w:date="2022-08-07T19:03:00Z">
                 <w:rPr>
                   <w:rFonts w:ascii="Arial" w:hAnsi="Arial" w:cs="Arial"/>
                   <w:b/>
@@ -11244,7 +12010,7 @@
           </w:r>
         </w:del>
       </w:ins>
-      <w:ins w:id="632" w:author="estela" w:date="2022-08-07T19:14:00Z">
+      <w:ins w:id="692" w:author="estela" w:date="2022-08-07T19:14:00Z">
         <w:r>
           <w:rPr>
             <w:rFonts w:ascii="Arial" w:hAnsi="Arial" w:cs="Arial"/>
@@ -11255,14 +12021,14 @@
           <w:t>Which</w:t>
         </w:r>
       </w:ins>
-      <w:ins w:id="633" w:author="Microsoft account" w:date="2022-08-07T14:45:00Z">
+      <w:ins w:id="693" w:author="Microsoft account" w:date="2022-08-07T14:45:00Z">
         <w:r>
           <w:rPr>
             <w:rFonts w:ascii="Arial" w:hAnsi="Arial" w:cs="Arial"/>
             <w:i/>
             <w:iCs/>
             <w:lang w:val="en-US"/>
-            <w:rPrChange w:id="634" w:author="estela" w:date="2022-08-07T19:03:00Z">
+            <w:rPrChange w:id="694" w:author="estela" w:date="2022-08-07T19:03:00Z">
               <w:rPr>
                 <w:rFonts w:ascii="Arial" w:hAnsi="Arial" w:cs="Arial"/>
                 <w:b/>
@@ -11274,14 +12040,14 @@
           <w:t xml:space="preserve"> input variables are most valuable for predicting energy usage/price?</w:t>
         </w:r>
       </w:ins>
-      <w:ins w:id="635" w:author="estela" w:date="2022-08-07T19:01:00Z">
+      <w:ins w:id="695" w:author="estela" w:date="2022-08-07T19:01:00Z">
         <w:r>
           <w:rPr>
             <w:rFonts w:ascii="Arial" w:hAnsi="Arial" w:cs="Arial"/>
             <w:i/>
             <w:iCs/>
             <w:lang w:val="en-US"/>
-            <w:rPrChange w:id="636" w:author="estela" w:date="2022-08-07T19:03:00Z">
+            <w:rPrChange w:id="696" w:author="estela" w:date="2022-08-07T19:03:00Z">
               <w:rPr>
                 <w:rFonts w:ascii="Arial" w:hAnsi="Arial" w:cs="Arial"/>
                 <w:b/>
@@ -11301,16 +12067,16 @@
         <w:spacing w:after="0" w:line="240" w:lineRule="auto"/>
         <w:jc w:val="both"/>
         <w:rPr>
-          <w:ins w:id="637" w:author="Microsoft account" w:date="2022-08-07T14:45:00Z"/>
-          <w:del w:id="638" w:author="estela" w:date="2022-08-07T19:01:00Z"/>
+          <w:ins w:id="697" w:author="Microsoft account" w:date="2022-08-07T14:45:00Z"/>
+          <w:del w:id="698" w:author="estela" w:date="2022-08-07T19:01:00Z"/>
           <w:rFonts w:ascii="Arial" w:hAnsi="Arial" w:cs="Arial"/>
           <w:i/>
           <w:iCs/>
           <w:lang w:val="en-US"/>
-          <w:rPrChange w:id="639" w:author="estela" w:date="2022-08-07T19:03:00Z">
+          <w:rPrChange w:id="699" w:author="estela" w:date="2022-08-07T19:03:00Z">
             <w:rPr>
-              <w:ins w:id="640" w:author="Microsoft account" w:date="2022-08-07T14:45:00Z"/>
-              <w:del w:id="641" w:author="estela" w:date="2022-08-07T19:01:00Z"/>
+              <w:ins w:id="700" w:author="Microsoft account" w:date="2022-08-07T14:45:00Z"/>
+              <w:del w:id="701" w:author="estela" w:date="2022-08-07T19:01:00Z"/>
               <w:rFonts w:ascii="Arial" w:hAnsi="Arial" w:cs="Arial"/>
               <w:b/>
               <w:bCs/>
@@ -11325,16 +12091,16 @@
         <w:spacing w:after="0" w:line="240" w:lineRule="auto"/>
         <w:jc w:val="both"/>
         <w:rPr>
-          <w:ins w:id="642" w:author="Microsoft account" w:date="2022-08-07T14:45:00Z"/>
-          <w:del w:id="643" w:author="estela" w:date="2022-08-07T19:01:00Z"/>
+          <w:ins w:id="702" w:author="Microsoft account" w:date="2022-08-07T14:45:00Z"/>
+          <w:del w:id="703" w:author="estela" w:date="2022-08-07T19:01:00Z"/>
           <w:rFonts w:ascii="Arial" w:hAnsi="Arial" w:cs="Arial"/>
           <w:i/>
           <w:iCs/>
           <w:lang w:val="en-US"/>
-          <w:rPrChange w:id="644" w:author="estela" w:date="2022-08-07T19:03:00Z">
+          <w:rPrChange w:id="704" w:author="estela" w:date="2022-08-07T19:03:00Z">
             <w:rPr>
-              <w:ins w:id="645" w:author="Microsoft account" w:date="2022-08-07T14:45:00Z"/>
-              <w:del w:id="646" w:author="estela" w:date="2022-08-07T19:01:00Z"/>
+              <w:ins w:id="705" w:author="Microsoft account" w:date="2022-08-07T14:45:00Z"/>
+              <w:del w:id="706" w:author="estela" w:date="2022-08-07T19:01:00Z"/>
               <w:rFonts w:ascii="Arial" w:hAnsi="Arial" w:cs="Arial"/>
               <w:b/>
               <w:bCs/>
@@ -11343,14 +12109,14 @@
           </w:rPrChange>
         </w:rPr>
       </w:pPr>
-      <w:ins w:id="647" w:author="Microsoft account" w:date="2022-08-07T14:45:00Z">
+      <w:ins w:id="707" w:author="Microsoft account" w:date="2022-08-07T14:45:00Z">
         <w:r>
           <w:rPr>
             <w:rFonts w:ascii="Arial" w:hAnsi="Arial" w:cs="Arial"/>
             <w:i/>
             <w:iCs/>
             <w:lang w:val="en-US"/>
-            <w:rPrChange w:id="648" w:author="estela" w:date="2022-08-07T19:03:00Z">
+            <w:rPrChange w:id="708" w:author="estela" w:date="2022-08-07T19:03:00Z">
               <w:rPr>
                 <w:rFonts w:ascii="Arial" w:hAnsi="Arial" w:cs="Arial"/>
                 <w:b/>
@@ -11362,14 +12128,14 @@
           <w:t>Why are your results significant and valuable?</w:t>
         </w:r>
       </w:ins>
-      <w:ins w:id="649" w:author="estela" w:date="2022-08-07T19:01:00Z">
+      <w:ins w:id="709" w:author="estela" w:date="2022-08-07T19:01:00Z">
         <w:r>
           <w:rPr>
             <w:rFonts w:ascii="Arial" w:hAnsi="Arial" w:cs="Arial"/>
             <w:i/>
             <w:iCs/>
             <w:lang w:val="en-US"/>
-            <w:rPrChange w:id="650" w:author="estela" w:date="2022-08-07T19:03:00Z">
+            <w:rPrChange w:id="710" w:author="estela" w:date="2022-08-07T19:03:00Z">
               <w:rPr>
                 <w:rFonts w:ascii="Arial" w:hAnsi="Arial" w:cs="Arial"/>
                 <w:b/>
@@ -11389,14 +12155,14 @@
         <w:spacing w:after="0" w:line="240" w:lineRule="auto"/>
         <w:jc w:val="both"/>
         <w:rPr>
-          <w:ins w:id="651" w:author="Microsoft account" w:date="2022-08-07T14:45:00Z"/>
-          <w:del w:id="652" w:author="estela" w:date="2022-08-07T19:01:00Z"/>
-          <w:rFonts w:ascii="Arial" w:hAnsi="Arial" w:cs="Arial"/>
-          <w:lang w:val="en-US"/>
-          <w:rPrChange w:id="653" w:author="estela" w:date="2022-08-07T19:03:00Z">
+          <w:ins w:id="711" w:author="Microsoft account" w:date="2022-08-07T14:45:00Z"/>
+          <w:del w:id="712" w:author="estela" w:date="2022-08-07T19:01:00Z"/>
+          <w:rFonts w:ascii="Arial" w:hAnsi="Arial" w:cs="Arial"/>
+          <w:lang w:val="en-US"/>
+          <w:rPrChange w:id="713" w:author="estela" w:date="2022-08-07T19:03:00Z">
             <w:rPr>
-              <w:ins w:id="654" w:author="Microsoft account" w:date="2022-08-07T14:45:00Z"/>
-              <w:del w:id="655" w:author="estela" w:date="2022-08-07T19:01:00Z"/>
+              <w:ins w:id="714" w:author="Microsoft account" w:date="2022-08-07T14:45:00Z"/>
+              <w:del w:id="715" w:author="estela" w:date="2022-08-07T19:01:00Z"/>
               <w:rFonts w:ascii="Arial" w:hAnsi="Arial" w:cs="Arial"/>
               <w:b/>
               <w:bCs/>
@@ -11411,14 +12177,14 @@
         <w:spacing w:after="0" w:line="240" w:lineRule="auto"/>
         <w:jc w:val="both"/>
         <w:rPr>
-          <w:ins w:id="656" w:author="Microsoft account" w:date="2022-08-07T14:45:00Z"/>
+          <w:ins w:id="716" w:author="Microsoft account" w:date="2022-08-07T14:45:00Z"/>
           <w:rFonts w:ascii="Arial" w:hAnsi="Arial" w:cs="Arial"/>
           <w:i/>
           <w:iCs/>
           <w:lang w:val="en-US"/>
-          <w:rPrChange w:id="657" w:author="estela" w:date="2022-08-07T19:03:00Z">
+          <w:rPrChange w:id="717" w:author="estela" w:date="2022-08-07T19:03:00Z">
             <w:rPr>
-              <w:ins w:id="658" w:author="Microsoft account" w:date="2022-08-07T14:45:00Z"/>
+              <w:ins w:id="718" w:author="Microsoft account" w:date="2022-08-07T14:45:00Z"/>
               <w:rFonts w:ascii="Arial" w:hAnsi="Arial" w:cs="Arial"/>
               <w:b/>
               <w:bCs/>
@@ -11427,14 +12193,14 @@
           </w:rPrChange>
         </w:rPr>
       </w:pPr>
-      <w:ins w:id="659" w:author="Microsoft account" w:date="2022-08-07T14:45:00Z">
+      <w:ins w:id="719" w:author="Microsoft account" w:date="2022-08-07T14:45:00Z">
         <w:r>
           <w:rPr>
             <w:rFonts w:ascii="Arial" w:hAnsi="Arial" w:cs="Arial"/>
             <w:i/>
             <w:iCs/>
             <w:lang w:val="en-US"/>
-            <w:rPrChange w:id="660" w:author="estela" w:date="2022-08-07T19:03:00Z">
+            <w:rPrChange w:id="720" w:author="estela" w:date="2022-08-07T19:03:00Z">
               <w:rPr>
                 <w:rFonts w:ascii="Arial" w:hAnsi="Arial" w:cs="Arial"/>
                 <w:b/>
@@ -11758,7 +12524,7 @@
           <w:rFonts w:ascii="Arial" w:hAnsi="Arial" w:cs="Arial"/>
           <w:highlight w:val="yellow"/>
           <w:lang w:val="en-US"/>
-          <w:rPrChange w:id="661" w:author="Microsoft account" w:date="2022-08-07T16:09:00Z">
+          <w:rPrChange w:id="721" w:author="Microsoft account" w:date="2022-08-07T16:09:00Z">
             <w:rPr>
               <w:rFonts w:ascii="Arial" w:hAnsi="Arial" w:cs="Arial"/>
               <w:lang w:val="en-US"/>
@@ -11772,7 +12538,7 @@
           <w:rFonts w:ascii="Arial" w:hAnsi="Arial" w:cs="Arial"/>
           <w:highlight w:val="yellow"/>
           <w:lang w:val="en-US"/>
-          <w:rPrChange w:id="662" w:author="Microsoft account" w:date="2022-08-07T16:09:00Z">
+          <w:rPrChange w:id="722" w:author="Microsoft account" w:date="2022-08-07T16:09:00Z">
             <w:rPr>
               <w:rFonts w:ascii="Arial" w:hAnsi="Arial" w:cs="Arial"/>
               <w:lang w:val="en-US"/>
@@ -11786,7 +12552,7 @@
           <w:rFonts w:ascii="Arial" w:hAnsi="Arial" w:cs="Arial"/>
           <w:highlight w:val="yellow"/>
           <w:lang w:val="en-US"/>
-          <w:rPrChange w:id="663" w:author="Microsoft account" w:date="2022-08-07T16:09:00Z">
+          <w:rPrChange w:id="723" w:author="Microsoft account" w:date="2022-08-07T16:09:00Z">
             <w:rPr>
               <w:rFonts w:ascii="Arial" w:hAnsi="Arial" w:cs="Arial"/>
               <w:lang w:val="en-US"/>
@@ -11800,7 +12566,7 @@
           <w:rFonts w:ascii="Arial" w:hAnsi="Arial" w:cs="Arial"/>
           <w:highlight w:val="yellow"/>
           <w:lang w:val="en-US"/>
-          <w:rPrChange w:id="664" w:author="Microsoft account" w:date="2022-08-07T16:09:00Z">
+          <w:rPrChange w:id="724" w:author="Microsoft account" w:date="2022-08-07T16:09:00Z">
             <w:rPr>
               <w:rFonts w:ascii="Arial" w:hAnsi="Arial" w:cs="Arial"/>
               <w:lang w:val="en-US"/>
@@ -11814,7 +12580,7 @@
           <w:rFonts w:ascii="Arial" w:hAnsi="Arial" w:cs="Arial"/>
           <w:highlight w:val="yellow"/>
           <w:lang w:val="en-US"/>
-          <w:rPrChange w:id="665" w:author="Microsoft account" w:date="2022-08-07T16:09:00Z">
+          <w:rPrChange w:id="725" w:author="Microsoft account" w:date="2022-08-07T16:09:00Z">
             <w:rPr>
               <w:rFonts w:ascii="Arial" w:hAnsi="Arial" w:cs="Arial"/>
               <w:lang w:val="en-US"/>
@@ -11828,7 +12594,7 @@
           <w:rFonts w:ascii="Arial" w:hAnsi="Arial" w:cs="Arial"/>
           <w:highlight w:val="yellow"/>
           <w:lang w:val="en-US"/>
-          <w:rPrChange w:id="666" w:author="Microsoft account" w:date="2022-08-07T16:09:00Z">
+          <w:rPrChange w:id="726" w:author="Microsoft account" w:date="2022-08-07T16:09:00Z">
             <w:rPr>
               <w:rFonts w:ascii="Arial" w:hAnsi="Arial" w:cs="Arial"/>
               <w:lang w:val="en-US"/>
@@ -11920,7 +12686,7 @@
         <w:spacing w:after="0" w:line="240" w:lineRule="auto"/>
         <w:jc w:val="both"/>
         <w:rPr>
-          <w:del w:id="667" w:author="Microsoft account" w:date="2022-08-07T16:11:00Z"/>
+          <w:del w:id="727" w:author="Microsoft account" w:date="2022-08-07T16:11:00Z"/>
           <w:rFonts w:ascii="Arial" w:hAnsi="Arial" w:cs="Arial"/>
           <w:b/>
           <w:bCs/>
@@ -11933,7 +12699,7 @@
         <w:spacing w:after="0" w:line="240" w:lineRule="auto"/>
         <w:jc w:val="both"/>
         <w:rPr>
-          <w:del w:id="668" w:author="Microsoft account" w:date="2022-08-07T16:11:00Z"/>
+          <w:del w:id="728" w:author="Microsoft account" w:date="2022-08-07T16:11:00Z"/>
           <w:rFonts w:ascii="Arial" w:hAnsi="Arial" w:cs="Arial"/>
           <w:b/>
           <w:bCs/>
@@ -11941,7 +12707,7 @@
           <w:lang w:val="en-US"/>
         </w:rPr>
       </w:pPr>
-      <w:del w:id="669" w:author="Microsoft account" w:date="2022-08-07T16:11:00Z">
+      <w:del w:id="729" w:author="Microsoft account" w:date="2022-08-07T16:11:00Z">
         <w:r>
           <w:rPr>
             <w:rFonts w:ascii="Arial" w:hAnsi="Arial" w:cs="Arial"/>
@@ -12017,12 +12783,12 @@
         <w:spacing w:after="0" w:line="240" w:lineRule="auto"/>
         <w:jc w:val="both"/>
         <w:rPr>
-          <w:del w:id="670" w:author="Microsoft account" w:date="2022-08-07T16:11:00Z"/>
-          <w:rFonts w:ascii="Arial" w:hAnsi="Arial" w:cs="Arial"/>
-          <w:lang w:val="en-US"/>
-        </w:rPr>
-      </w:pPr>
-      <w:del w:id="671" w:author="Microsoft account" w:date="2022-08-07T16:11:00Z">
+          <w:del w:id="730" w:author="Microsoft account" w:date="2022-08-07T16:11:00Z"/>
+          <w:rFonts w:ascii="Arial" w:hAnsi="Arial" w:cs="Arial"/>
+          <w:lang w:val="en-US"/>
+        </w:rPr>
+      </w:pPr>
+      <w:del w:id="731" w:author="Microsoft account" w:date="2022-08-07T16:11:00Z">
         <w:r>
           <w:rPr>
             <w:rFonts w:ascii="Arial" w:hAnsi="Arial" w:cs="Arial"/>
@@ -12040,15 +12806,15 @@
         <w:ind w:left="720"/>
         <w:jc w:val="both"/>
         <w:rPr>
-          <w:del w:id="672" w:author="Microsoft account" w:date="2022-08-07T11:41:00Z"/>
+          <w:del w:id="732" w:author="Microsoft account" w:date="2022-08-07T11:41:00Z"/>
           <w:rFonts w:ascii="Arial" w:hAnsi="Arial" w:cs="Arial"/>
           <w:b/>
           <w:bCs/>
           <w:color w:val="FF0000"/>
           <w:lang w:val="en-US"/>
-          <w:rPrChange w:id="673" w:author="Microsoft account" w:date="2022-08-07T14:47:00Z">
+          <w:rPrChange w:id="733" w:author="Microsoft account" w:date="2022-08-07T14:47:00Z">
             <w:rPr>
-              <w:del w:id="674" w:author="Microsoft account" w:date="2022-08-07T11:41:00Z"/>
+              <w:del w:id="734" w:author="Microsoft account" w:date="2022-08-07T11:41:00Z"/>
               <w:rFonts w:ascii="Arial" w:hAnsi="Arial" w:cs="Arial"/>
               <w:b/>
               <w:bCs/>
@@ -12057,7 +12823,7 @@
           </w:rPrChange>
         </w:rPr>
       </w:pPr>
-      <w:del w:id="675" w:author="Microsoft account" w:date="2022-08-07T16:11:00Z">
+      <w:del w:id="735" w:author="Microsoft account" w:date="2022-08-07T16:11:00Z">
         <w:r>
           <w:rPr>
             <w:rFonts w:ascii="Arial" w:hAnsi="Arial" w:cs="Arial"/>
@@ -12065,7 +12831,7 @@
             <w:bCs/>
             <w:color w:val="FF0000"/>
             <w:lang w:val="en-US"/>
-            <w:rPrChange w:id="676" w:author="Microsoft account" w:date="2022-08-07T14:47:00Z">
+            <w:rPrChange w:id="736" w:author="Microsoft account" w:date="2022-08-07T14:47:00Z">
               <w:rPr>
                 <w:rFonts w:ascii="Arial" w:hAnsi="Arial" w:cs="Arial"/>
                 <w:b/>
@@ -12083,7 +12849,7 @@
             <w:bCs/>
             <w:color w:val="FF0000"/>
             <w:lang w:val="en-US"/>
-            <w:rPrChange w:id="677" w:author="Microsoft account" w:date="2022-08-07T14:47:00Z">
+            <w:rPrChange w:id="737" w:author="Microsoft account" w:date="2022-08-07T14:47:00Z">
               <w:rPr>
                 <w:rFonts w:ascii="Arial" w:hAnsi="Arial" w:cs="Arial"/>
                 <w:b/>
@@ -12101,7 +12867,7 @@
             <w:bCs/>
             <w:color w:val="FF0000"/>
             <w:lang w:val="en-US"/>
-            <w:rPrChange w:id="678" w:author="Microsoft account" w:date="2022-08-07T14:47:00Z">
+            <w:rPrChange w:id="738" w:author="Microsoft account" w:date="2022-08-07T14:47:00Z">
               <w:rPr>
                 <w:rFonts w:ascii="Arial" w:hAnsi="Arial" w:cs="Arial"/>
                 <w:b/>
@@ -12120,19 +12886,19 @@
         <w:ind w:left="720"/>
         <w:jc w:val="both"/>
         <w:rPr>
-          <w:del w:id="679" w:author="Microsoft account" w:date="2022-08-07T16:11:00Z"/>
+          <w:del w:id="739" w:author="Microsoft account" w:date="2022-08-07T16:11:00Z"/>
           <w:rFonts w:ascii="Arial" w:hAnsi="Arial" w:cs="Arial"/>
           <w:color w:val="FF0000"/>
           <w:lang w:val="en-US"/>
-          <w:rPrChange w:id="680" w:author="Microsoft account" w:date="2022-08-07T14:47:00Z">
+          <w:rPrChange w:id="740" w:author="Microsoft account" w:date="2022-08-07T14:47:00Z">
             <w:rPr>
-              <w:del w:id="681" w:author="Microsoft account" w:date="2022-08-07T16:11:00Z"/>
+              <w:del w:id="741" w:author="Microsoft account" w:date="2022-08-07T16:11:00Z"/>
               <w:rFonts w:ascii="Arial" w:hAnsi="Arial" w:cs="Arial"/>
               <w:lang w:val="en-US"/>
             </w:rPr>
           </w:rPrChange>
         </w:rPr>
-        <w:pPrChange w:id="682" w:author="Microsoft account" w:date="2022-08-07T11:41:00Z">
+        <w:pPrChange w:id="742" w:author="Microsoft account" w:date="2022-08-07T11:41:00Z">
           <w:pPr>
             <w:spacing w:after="0" w:line="240" w:lineRule="auto"/>
             <w:jc w:val="both"/>
@@ -12145,26 +12911,26 @@
         <w:spacing w:after="0" w:line="240" w:lineRule="auto"/>
         <w:jc w:val="both"/>
         <w:rPr>
-          <w:del w:id="683" w:author="Microsoft account" w:date="2022-08-07T11:41:00Z"/>
+          <w:del w:id="743" w:author="Microsoft account" w:date="2022-08-07T11:41:00Z"/>
           <w:rFonts w:ascii="Arial" w:hAnsi="Arial" w:cs="Arial"/>
           <w:color w:val="FF0000"/>
           <w:lang w:val="en-US"/>
-          <w:rPrChange w:id="684" w:author="Microsoft account" w:date="2022-08-07T14:47:00Z">
+          <w:rPrChange w:id="744" w:author="Microsoft account" w:date="2022-08-07T14:47:00Z">
             <w:rPr>
-              <w:del w:id="685" w:author="Microsoft account" w:date="2022-08-07T11:41:00Z"/>
+              <w:del w:id="745" w:author="Microsoft account" w:date="2022-08-07T11:41:00Z"/>
               <w:rFonts w:ascii="Arial" w:hAnsi="Arial" w:cs="Arial"/>
               <w:lang w:val="en-US"/>
             </w:rPr>
           </w:rPrChange>
         </w:rPr>
       </w:pPr>
-      <w:del w:id="686" w:author="Microsoft account" w:date="2022-08-07T11:41:00Z">
+      <w:del w:id="746" w:author="Microsoft account" w:date="2022-08-07T11:41:00Z">
         <w:r>
           <w:rPr>
             <w:rFonts w:ascii="Arial" w:hAnsi="Arial" w:cs="Arial"/>
             <w:color w:val="FF0000"/>
             <w:lang w:val="en-US"/>
-            <w:rPrChange w:id="687" w:author="Microsoft account" w:date="2022-08-07T14:47:00Z">
+            <w:rPrChange w:id="747" w:author="Microsoft account" w:date="2022-08-07T14:47:00Z">
               <w:rPr>
                 <w:rFonts w:ascii="Arial" w:hAnsi="Arial" w:cs="Arial"/>
                 <w:lang w:val="en-US"/>
@@ -12180,13 +12946,13 @@
         <w:spacing w:after="0" w:line="240" w:lineRule="auto"/>
         <w:jc w:val="both"/>
         <w:rPr>
-          <w:del w:id="688" w:author="Microsoft account" w:date="2022-08-07T11:41:00Z"/>
+          <w:del w:id="748" w:author="Microsoft account" w:date="2022-08-07T11:41:00Z"/>
           <w:rFonts w:ascii="Arial" w:hAnsi="Arial" w:cs="Arial"/>
           <w:color w:val="FF0000"/>
           <w:lang w:val="en-US"/>
-          <w:rPrChange w:id="689" w:author="Microsoft account" w:date="2022-08-07T14:47:00Z">
+          <w:rPrChange w:id="749" w:author="Microsoft account" w:date="2022-08-07T14:47:00Z">
             <w:rPr>
-              <w:del w:id="690" w:author="Microsoft account" w:date="2022-08-07T11:41:00Z"/>
+              <w:del w:id="750" w:author="Microsoft account" w:date="2022-08-07T11:41:00Z"/>
               <w:rFonts w:ascii="Arial" w:hAnsi="Arial" w:cs="Arial"/>
               <w:lang w:val="en-US"/>
             </w:rPr>
@@ -12199,26 +12965,26 @@
         <w:spacing w:after="0" w:line="240" w:lineRule="auto"/>
         <w:jc w:val="both"/>
         <w:rPr>
-          <w:del w:id="691" w:author="Microsoft account" w:date="2022-08-07T11:41:00Z"/>
+          <w:del w:id="751" w:author="Microsoft account" w:date="2022-08-07T11:41:00Z"/>
           <w:rFonts w:ascii="Arial" w:hAnsi="Arial" w:cs="Arial"/>
           <w:color w:val="FF0000"/>
           <w:lang w:val="en-US"/>
-          <w:rPrChange w:id="692" w:author="Microsoft account" w:date="2022-08-07T14:47:00Z">
+          <w:rPrChange w:id="752" w:author="Microsoft account" w:date="2022-08-07T14:47:00Z">
             <w:rPr>
-              <w:del w:id="693" w:author="Microsoft account" w:date="2022-08-07T11:41:00Z"/>
+              <w:del w:id="753" w:author="Microsoft account" w:date="2022-08-07T11:41:00Z"/>
               <w:rFonts w:ascii="Arial" w:hAnsi="Arial" w:cs="Arial"/>
               <w:lang w:val="en-US"/>
             </w:rPr>
           </w:rPrChange>
         </w:rPr>
       </w:pPr>
-      <w:del w:id="694" w:author="Microsoft account" w:date="2022-08-07T11:41:00Z">
+      <w:del w:id="754" w:author="Microsoft account" w:date="2022-08-07T11:41:00Z">
         <w:r>
           <w:rPr>
             <w:rFonts w:ascii="Arial" w:hAnsi="Arial" w:cs="Arial"/>
             <w:color w:val="FF0000"/>
             <w:lang w:val="en-US"/>
-            <w:rPrChange w:id="695" w:author="Microsoft account" w:date="2022-08-07T14:47:00Z">
+            <w:rPrChange w:id="755" w:author="Microsoft account" w:date="2022-08-07T14:47:00Z">
               <w:rPr>
                 <w:rFonts w:ascii="Arial" w:hAnsi="Arial" w:cs="Arial"/>
                 <w:lang w:val="en-US"/>
@@ -12234,13 +13000,13 @@
         <w:spacing w:after="0" w:line="240" w:lineRule="auto"/>
         <w:jc w:val="both"/>
         <w:rPr>
-          <w:del w:id="696" w:author="Microsoft account" w:date="2022-08-07T11:41:00Z"/>
+          <w:del w:id="756" w:author="Microsoft account" w:date="2022-08-07T11:41:00Z"/>
           <w:rFonts w:ascii="Arial" w:hAnsi="Arial" w:cs="Arial"/>
           <w:color w:val="FF0000"/>
           <w:lang w:val="en-US"/>
-          <w:rPrChange w:id="697" w:author="Microsoft account" w:date="2022-08-07T14:47:00Z">
+          <w:rPrChange w:id="757" w:author="Microsoft account" w:date="2022-08-07T14:47:00Z">
             <w:rPr>
-              <w:del w:id="698" w:author="Microsoft account" w:date="2022-08-07T11:41:00Z"/>
+              <w:del w:id="758" w:author="Microsoft account" w:date="2022-08-07T11:41:00Z"/>
               <w:rFonts w:ascii="Arial" w:hAnsi="Arial" w:cs="Arial"/>
               <w:lang w:val="en-US"/>
             </w:rPr>
@@ -12253,26 +13019,26 @@
         <w:spacing w:after="0" w:line="240" w:lineRule="auto"/>
         <w:jc w:val="both"/>
         <w:rPr>
-          <w:del w:id="699" w:author="Microsoft account" w:date="2022-08-07T11:41:00Z"/>
+          <w:del w:id="759" w:author="Microsoft account" w:date="2022-08-07T11:41:00Z"/>
           <w:rFonts w:ascii="Arial" w:hAnsi="Arial" w:cs="Arial"/>
           <w:color w:val="FF0000"/>
           <w:lang w:val="en-US"/>
-          <w:rPrChange w:id="700" w:author="Microsoft account" w:date="2022-08-07T14:47:00Z">
+          <w:rPrChange w:id="760" w:author="Microsoft account" w:date="2022-08-07T14:47:00Z">
             <w:rPr>
-              <w:del w:id="701" w:author="Microsoft account" w:date="2022-08-07T11:41:00Z"/>
+              <w:del w:id="761" w:author="Microsoft account" w:date="2022-08-07T11:41:00Z"/>
               <w:rFonts w:ascii="Arial" w:hAnsi="Arial" w:cs="Arial"/>
               <w:lang w:val="en-US"/>
             </w:rPr>
           </w:rPrChange>
         </w:rPr>
       </w:pPr>
-      <w:del w:id="702" w:author="Microsoft account" w:date="2022-08-07T11:41:00Z">
+      <w:del w:id="762" w:author="Microsoft account" w:date="2022-08-07T11:41:00Z">
         <w:r>
           <w:rPr>
             <w:rFonts w:ascii="Arial" w:hAnsi="Arial" w:cs="Arial"/>
             <w:color w:val="FF0000"/>
             <w:lang w:val="en-US"/>
-            <w:rPrChange w:id="703" w:author="Microsoft account" w:date="2022-08-07T14:47:00Z">
+            <w:rPrChange w:id="763" w:author="Microsoft account" w:date="2022-08-07T14:47:00Z">
               <w:rPr>
                 <w:rFonts w:ascii="Arial" w:hAnsi="Arial" w:cs="Arial"/>
                 <w:lang w:val="en-US"/>
@@ -12288,13 +13054,13 @@
         <w:spacing w:after="0" w:line="240" w:lineRule="auto"/>
         <w:jc w:val="both"/>
         <w:rPr>
-          <w:del w:id="704" w:author="Microsoft account" w:date="2022-08-07T11:41:00Z"/>
+          <w:del w:id="764" w:author="Microsoft account" w:date="2022-08-07T11:41:00Z"/>
           <w:rFonts w:ascii="Arial" w:hAnsi="Arial" w:cs="Arial"/>
           <w:color w:val="FF0000"/>
           <w:lang w:val="en-US"/>
-          <w:rPrChange w:id="705" w:author="Microsoft account" w:date="2022-08-07T14:47:00Z">
+          <w:rPrChange w:id="765" w:author="Microsoft account" w:date="2022-08-07T14:47:00Z">
             <w:rPr>
-              <w:del w:id="706" w:author="Microsoft account" w:date="2022-08-07T11:41:00Z"/>
+              <w:del w:id="766" w:author="Microsoft account" w:date="2022-08-07T11:41:00Z"/>
               <w:rFonts w:ascii="Arial" w:hAnsi="Arial" w:cs="Arial"/>
               <w:lang w:val="en-US"/>
             </w:rPr>
@@ -12307,26 +13073,26 @@
         <w:spacing w:after="0" w:line="240" w:lineRule="auto"/>
         <w:jc w:val="both"/>
         <w:rPr>
-          <w:del w:id="707" w:author="Microsoft account" w:date="2022-08-07T11:41:00Z"/>
+          <w:del w:id="767" w:author="Microsoft account" w:date="2022-08-07T11:41:00Z"/>
           <w:rFonts w:ascii="Arial" w:hAnsi="Arial" w:cs="Arial"/>
           <w:color w:val="FF0000"/>
           <w:lang w:val="en-US"/>
-          <w:rPrChange w:id="708" w:author="Microsoft account" w:date="2022-08-07T14:47:00Z">
+          <w:rPrChange w:id="768" w:author="Microsoft account" w:date="2022-08-07T14:47:00Z">
             <w:rPr>
-              <w:del w:id="709" w:author="Microsoft account" w:date="2022-08-07T11:41:00Z"/>
+              <w:del w:id="769" w:author="Microsoft account" w:date="2022-08-07T11:41:00Z"/>
               <w:rFonts w:ascii="Arial" w:hAnsi="Arial" w:cs="Arial"/>
               <w:lang w:val="en-US"/>
             </w:rPr>
           </w:rPrChange>
         </w:rPr>
       </w:pPr>
-      <w:del w:id="710" w:author="Microsoft account" w:date="2022-08-07T11:41:00Z">
+      <w:del w:id="770" w:author="Microsoft account" w:date="2022-08-07T11:41:00Z">
         <w:r>
           <w:rPr>
             <w:rFonts w:ascii="Arial" w:hAnsi="Arial" w:cs="Arial"/>
             <w:color w:val="FF0000"/>
             <w:lang w:val="en-US"/>
-            <w:rPrChange w:id="711" w:author="Microsoft account" w:date="2022-08-07T14:47:00Z">
+            <w:rPrChange w:id="771" w:author="Microsoft account" w:date="2022-08-07T14:47:00Z">
               <w:rPr>
                 <w:rFonts w:ascii="Arial" w:hAnsi="Arial" w:cs="Arial"/>
                 <w:lang w:val="en-US"/>
@@ -12342,13 +13108,13 @@
         <w:spacing w:after="0" w:line="240" w:lineRule="auto"/>
         <w:jc w:val="both"/>
         <w:rPr>
-          <w:del w:id="712" w:author="Microsoft account" w:date="2022-08-07T16:11:00Z"/>
+          <w:del w:id="772" w:author="Microsoft account" w:date="2022-08-07T16:11:00Z"/>
           <w:rFonts w:ascii="Arial" w:hAnsi="Arial" w:cs="Arial"/>
           <w:color w:val="FF0000"/>
           <w:lang w:val="en-US"/>
-          <w:rPrChange w:id="713" w:author="Microsoft account" w:date="2022-08-07T14:47:00Z">
+          <w:rPrChange w:id="773" w:author="Microsoft account" w:date="2022-08-07T14:47:00Z">
             <w:rPr>
-              <w:del w:id="714" w:author="Microsoft account" w:date="2022-08-07T16:11:00Z"/>
+              <w:del w:id="774" w:author="Microsoft account" w:date="2022-08-07T16:11:00Z"/>
               <w:rFonts w:ascii="Arial" w:hAnsi="Arial" w:cs="Arial"/>
               <w:lang w:val="en-US"/>
             </w:rPr>
@@ -12362,15 +13128,15 @@
         <w:ind w:left="720"/>
         <w:jc w:val="both"/>
         <w:rPr>
-          <w:del w:id="715" w:author="Microsoft account" w:date="2022-08-07T16:11:00Z"/>
+          <w:del w:id="775" w:author="Microsoft account" w:date="2022-08-07T16:11:00Z"/>
           <w:rFonts w:ascii="Arial" w:hAnsi="Arial" w:cs="Arial"/>
           <w:b/>
           <w:bCs/>
           <w:color w:val="FF0000"/>
           <w:lang w:val="en-US"/>
-          <w:rPrChange w:id="716" w:author="Microsoft account" w:date="2022-08-07T14:47:00Z">
+          <w:rPrChange w:id="776" w:author="Microsoft account" w:date="2022-08-07T14:47:00Z">
             <w:rPr>
-              <w:del w:id="717" w:author="Microsoft account" w:date="2022-08-07T16:11:00Z"/>
+              <w:del w:id="777" w:author="Microsoft account" w:date="2022-08-07T16:11:00Z"/>
               <w:rFonts w:ascii="Arial" w:hAnsi="Arial" w:cs="Arial"/>
               <w:b/>
               <w:bCs/>
@@ -12379,7 +13145,7 @@
           </w:rPrChange>
         </w:rPr>
       </w:pPr>
-      <w:del w:id="718" w:author="Microsoft account" w:date="2022-08-07T16:11:00Z">
+      <w:del w:id="778" w:author="Microsoft account" w:date="2022-08-07T16:11:00Z">
         <w:r>
           <w:rPr>
             <w:rFonts w:ascii="Arial" w:hAnsi="Arial" w:cs="Arial"/>
@@ -12387,7 +13153,7 @@
             <w:bCs/>
             <w:color w:val="FF0000"/>
             <w:lang w:val="en-US"/>
-            <w:rPrChange w:id="719" w:author="Microsoft account" w:date="2022-08-07T14:47:00Z">
+            <w:rPrChange w:id="779" w:author="Microsoft account" w:date="2022-08-07T14:47:00Z">
               <w:rPr>
                 <w:rFonts w:ascii="Arial" w:hAnsi="Arial" w:cs="Arial"/>
                 <w:b/>
@@ -12406,13 +13172,13 @@
         <w:ind w:left="720"/>
         <w:jc w:val="both"/>
         <w:rPr>
-          <w:del w:id="720" w:author="Microsoft account" w:date="2022-08-07T16:11:00Z"/>
+          <w:del w:id="780" w:author="Microsoft account" w:date="2022-08-07T16:11:00Z"/>
           <w:rFonts w:ascii="Arial" w:hAnsi="Arial" w:cs="Arial"/>
           <w:color w:val="FF0000"/>
           <w:lang w:val="en-US"/>
-          <w:rPrChange w:id="721" w:author="Microsoft account" w:date="2022-08-07T14:47:00Z">
+          <w:rPrChange w:id="781" w:author="Microsoft account" w:date="2022-08-07T14:47:00Z">
             <w:rPr>
-              <w:del w:id="722" w:author="Microsoft account" w:date="2022-08-07T16:11:00Z"/>
+              <w:del w:id="782" w:author="Microsoft account" w:date="2022-08-07T16:11:00Z"/>
               <w:rFonts w:ascii="Arial" w:hAnsi="Arial" w:cs="Arial"/>
               <w:lang w:val="en-US"/>
             </w:rPr>
@@ -12426,15 +13192,15 @@
         <w:ind w:left="720"/>
         <w:jc w:val="both"/>
         <w:rPr>
-          <w:del w:id="723" w:author="Microsoft account" w:date="2022-08-07T16:11:00Z"/>
+          <w:del w:id="783" w:author="Microsoft account" w:date="2022-08-07T16:11:00Z"/>
           <w:rFonts w:ascii="Arial" w:hAnsi="Arial" w:cs="Arial"/>
           <w:b/>
           <w:bCs/>
           <w:color w:val="FF0000"/>
           <w:lang w:val="en-US"/>
-          <w:rPrChange w:id="724" w:author="Microsoft account" w:date="2022-08-07T14:47:00Z">
+          <w:rPrChange w:id="784" w:author="Microsoft account" w:date="2022-08-07T14:47:00Z">
             <w:rPr>
-              <w:del w:id="725" w:author="Microsoft account" w:date="2022-08-07T16:11:00Z"/>
+              <w:del w:id="785" w:author="Microsoft account" w:date="2022-08-07T16:11:00Z"/>
               <w:rFonts w:ascii="Arial" w:hAnsi="Arial" w:cs="Arial"/>
               <w:b/>
               <w:bCs/>
@@ -12443,7 +13209,7 @@
           </w:rPrChange>
         </w:rPr>
       </w:pPr>
-      <w:del w:id="726" w:author="Microsoft account" w:date="2022-08-07T16:11:00Z">
+      <w:del w:id="786" w:author="Microsoft account" w:date="2022-08-07T16:11:00Z">
         <w:r>
           <w:rPr>
             <w:rFonts w:ascii="Arial" w:hAnsi="Arial" w:cs="Arial"/>
@@ -12451,7 +13217,7 @@
             <w:bCs/>
             <w:color w:val="FF0000"/>
             <w:lang w:val="en-US"/>
-            <w:rPrChange w:id="727" w:author="Microsoft account" w:date="2022-08-07T14:47:00Z">
+            <w:rPrChange w:id="787" w:author="Microsoft account" w:date="2022-08-07T14:47:00Z">
               <w:rPr>
                 <w:rFonts w:ascii="Arial" w:hAnsi="Arial" w:cs="Arial"/>
                 <w:b/>
@@ -12470,13 +13236,13 @@
         <w:ind w:left="720"/>
         <w:jc w:val="both"/>
         <w:rPr>
-          <w:del w:id="728" w:author="Microsoft account" w:date="2022-08-07T16:11:00Z"/>
+          <w:del w:id="788" w:author="Microsoft account" w:date="2022-08-07T16:11:00Z"/>
           <w:rFonts w:ascii="Arial" w:hAnsi="Arial" w:cs="Arial"/>
           <w:color w:val="FF0000"/>
           <w:lang w:val="en-US"/>
-          <w:rPrChange w:id="729" w:author="Microsoft account" w:date="2022-08-07T14:47:00Z">
+          <w:rPrChange w:id="789" w:author="Microsoft account" w:date="2022-08-07T14:47:00Z">
             <w:rPr>
-              <w:del w:id="730" w:author="Microsoft account" w:date="2022-08-07T16:11:00Z"/>
+              <w:del w:id="790" w:author="Microsoft account" w:date="2022-08-07T16:11:00Z"/>
               <w:rFonts w:ascii="Arial" w:hAnsi="Arial" w:cs="Arial"/>
               <w:lang w:val="en-US"/>
             </w:rPr>
@@ -12490,15 +13256,15 @@
         <w:ind w:left="720"/>
         <w:jc w:val="both"/>
         <w:rPr>
-          <w:del w:id="731" w:author="Microsoft account" w:date="2022-08-07T16:11:00Z"/>
+          <w:del w:id="791" w:author="Microsoft account" w:date="2022-08-07T16:11:00Z"/>
           <w:rFonts w:ascii="Arial" w:hAnsi="Arial" w:cs="Arial"/>
           <w:b/>
           <w:bCs/>
           <w:color w:val="FF0000"/>
           <w:lang w:val="en-US"/>
-          <w:rPrChange w:id="732" w:author="Microsoft account" w:date="2022-08-07T14:47:00Z">
+          <w:rPrChange w:id="792" w:author="Microsoft account" w:date="2022-08-07T14:47:00Z">
             <w:rPr>
-              <w:del w:id="733" w:author="Microsoft account" w:date="2022-08-07T16:11:00Z"/>
+              <w:del w:id="793" w:author="Microsoft account" w:date="2022-08-07T16:11:00Z"/>
               <w:rFonts w:ascii="Arial" w:hAnsi="Arial" w:cs="Arial"/>
               <w:b/>
               <w:bCs/>
@@ -12507,7 +13273,7 @@
           </w:rPrChange>
         </w:rPr>
       </w:pPr>
-      <w:del w:id="734" w:author="Microsoft account" w:date="2022-08-07T16:11:00Z">
+      <w:del w:id="794" w:author="Microsoft account" w:date="2022-08-07T16:11:00Z">
         <w:r>
           <w:rPr>
             <w:rFonts w:ascii="Arial" w:hAnsi="Arial" w:cs="Arial"/>
@@ -12515,7 +13281,7 @@
             <w:bCs/>
             <w:color w:val="FF0000"/>
             <w:lang w:val="en-US"/>
-            <w:rPrChange w:id="735" w:author="Microsoft account" w:date="2022-08-07T14:47:00Z">
+            <w:rPrChange w:id="795" w:author="Microsoft account" w:date="2022-08-07T14:47:00Z">
               <w:rPr>
                 <w:rFonts w:ascii="Arial" w:hAnsi="Arial" w:cs="Arial"/>
                 <w:b/>
@@ -12533,7 +13299,7 @@
             <w:bCs/>
             <w:color w:val="FF0000"/>
             <w:lang w:val="en-US"/>
-            <w:rPrChange w:id="736" w:author="Microsoft account" w:date="2022-08-07T14:47:00Z">
+            <w:rPrChange w:id="796" w:author="Microsoft account" w:date="2022-08-07T14:47:00Z">
               <w:rPr>
                 <w:rFonts w:ascii="Arial" w:hAnsi="Arial" w:cs="Arial"/>
                 <w:b/>
@@ -12551,7 +13317,7 @@
             <w:bCs/>
             <w:color w:val="FF0000"/>
             <w:lang w:val="en-US"/>
-            <w:rPrChange w:id="737" w:author="Microsoft account" w:date="2022-08-07T14:47:00Z">
+            <w:rPrChange w:id="797" w:author="Microsoft account" w:date="2022-08-07T14:47:00Z">
               <w:rPr>
                 <w:rFonts w:ascii="Arial" w:hAnsi="Arial" w:cs="Arial"/>
                 <w:b/>
@@ -12569,15 +13335,15 @@
         <w:spacing w:after="0" w:line="240" w:lineRule="auto"/>
         <w:jc w:val="both"/>
         <w:rPr>
-          <w:del w:id="738" w:author="Microsoft account" w:date="2022-08-07T14:45:00Z"/>
+          <w:del w:id="798" w:author="Microsoft account" w:date="2022-08-07T14:45:00Z"/>
           <w:rFonts w:ascii="Arial" w:hAnsi="Arial" w:cs="Arial"/>
           <w:b/>
           <w:bCs/>
           <w:color w:val="FF0000"/>
           <w:lang w:val="en-US"/>
-          <w:rPrChange w:id="739" w:author="Microsoft account" w:date="2022-08-07T14:47:00Z">
+          <w:rPrChange w:id="799" w:author="Microsoft account" w:date="2022-08-07T14:47:00Z">
             <w:rPr>
-              <w:del w:id="740" w:author="Microsoft account" w:date="2022-08-07T14:45:00Z"/>
+              <w:del w:id="800" w:author="Microsoft account" w:date="2022-08-07T14:45:00Z"/>
               <w:rFonts w:ascii="Arial" w:hAnsi="Arial" w:cs="Arial"/>
               <w:b/>
               <w:bCs/>
@@ -12592,26 +13358,26 @@
         <w:spacing w:after="0" w:line="240" w:lineRule="auto"/>
         <w:jc w:val="both"/>
         <w:rPr>
-          <w:del w:id="741" w:author="Microsoft account" w:date="2022-08-07T14:45:00Z"/>
+          <w:del w:id="801" w:author="Microsoft account" w:date="2022-08-07T14:45:00Z"/>
           <w:rFonts w:ascii="Arial" w:hAnsi="Arial" w:cs="Arial"/>
           <w:color w:val="FF0000"/>
           <w:lang w:val="en-US"/>
-          <w:rPrChange w:id="742" w:author="Microsoft account" w:date="2022-08-07T14:47:00Z">
+          <w:rPrChange w:id="802" w:author="Microsoft account" w:date="2022-08-07T14:47:00Z">
             <w:rPr>
-              <w:del w:id="743" w:author="Microsoft account" w:date="2022-08-07T14:45:00Z"/>
+              <w:del w:id="803" w:author="Microsoft account" w:date="2022-08-07T14:45:00Z"/>
               <w:rFonts w:ascii="Arial" w:hAnsi="Arial" w:cs="Arial"/>
               <w:lang w:val="en-US"/>
             </w:rPr>
           </w:rPrChange>
         </w:rPr>
       </w:pPr>
-      <w:del w:id="744" w:author="Microsoft account" w:date="2022-08-07T14:45:00Z">
+      <w:del w:id="804" w:author="Microsoft account" w:date="2022-08-07T14:45:00Z">
         <w:r>
           <w:rPr>
             <w:rFonts w:ascii="Arial" w:hAnsi="Arial" w:cs="Arial"/>
             <w:color w:val="FF0000"/>
             <w:lang w:val="en-US"/>
-            <w:rPrChange w:id="745" w:author="Microsoft account" w:date="2022-08-07T14:47:00Z">
+            <w:rPrChange w:id="805" w:author="Microsoft account" w:date="2022-08-07T14:47:00Z">
               <w:rPr>
                 <w:rFonts w:ascii="Arial" w:hAnsi="Arial" w:cs="Arial"/>
                 <w:lang w:val="en-US"/>
@@ -12626,7 +13392,7 @@
             <w:color w:val="FF0000"/>
             <w:highlight w:val="yellow"/>
             <w:lang w:val="en-US"/>
-            <w:rPrChange w:id="746" w:author="Microsoft account" w:date="2022-08-07T14:47:00Z">
+            <w:rPrChange w:id="806" w:author="Microsoft account" w:date="2022-08-07T14:47:00Z">
               <w:rPr>
                 <w:rFonts w:ascii="Arial" w:hAnsi="Arial" w:cs="Arial"/>
                 <w:highlight w:val="yellow"/>
@@ -12641,7 +13407,7 @@
             <w:rFonts w:ascii="Arial" w:hAnsi="Arial" w:cs="Arial"/>
             <w:color w:val="FF0000"/>
             <w:lang w:val="en-US"/>
-            <w:rPrChange w:id="747" w:author="Microsoft account" w:date="2022-08-07T14:47:00Z">
+            <w:rPrChange w:id="807" w:author="Microsoft account" w:date="2022-08-07T14:47:00Z">
               <w:rPr>
                 <w:rFonts w:ascii="Arial" w:hAnsi="Arial" w:cs="Arial"/>
                 <w:lang w:val="en-US"/>
@@ -12656,7 +13422,7 @@
             <w:color w:val="FF0000"/>
             <w:highlight w:val="yellow"/>
             <w:lang w:val="en-US"/>
-            <w:rPrChange w:id="748" w:author="Microsoft account" w:date="2022-08-07T14:47:00Z">
+            <w:rPrChange w:id="808" w:author="Microsoft account" w:date="2022-08-07T14:47:00Z">
               <w:rPr>
                 <w:rFonts w:ascii="Arial" w:hAnsi="Arial" w:cs="Arial"/>
                 <w:highlight w:val="yellow"/>
@@ -12671,7 +13437,7 @@
             <w:rFonts w:ascii="Arial" w:hAnsi="Arial" w:cs="Arial"/>
             <w:color w:val="FF0000"/>
             <w:lang w:val="en-US"/>
-            <w:rPrChange w:id="749" w:author="Microsoft account" w:date="2022-08-07T14:47:00Z">
+            <w:rPrChange w:id="809" w:author="Microsoft account" w:date="2022-08-07T14:47:00Z">
               <w:rPr>
                 <w:rFonts w:ascii="Arial" w:hAnsi="Arial" w:cs="Arial"/>
                 <w:lang w:val="en-US"/>
@@ -12686,7 +13452,7 @@
             <w:color w:val="FF0000"/>
             <w:highlight w:val="yellow"/>
             <w:lang w:val="en-US"/>
-            <w:rPrChange w:id="750" w:author="Microsoft account" w:date="2022-08-07T14:47:00Z">
+            <w:rPrChange w:id="810" w:author="Microsoft account" w:date="2022-08-07T14:47:00Z">
               <w:rPr>
                 <w:rFonts w:ascii="Arial" w:hAnsi="Arial" w:cs="Arial"/>
                 <w:highlight w:val="yellow"/>
@@ -12701,7 +13467,7 @@
             <w:rFonts w:ascii="Arial" w:hAnsi="Arial" w:cs="Arial"/>
             <w:color w:val="FF0000"/>
             <w:lang w:val="en-US"/>
-            <w:rPrChange w:id="751" w:author="Microsoft account" w:date="2022-08-07T14:47:00Z">
+            <w:rPrChange w:id="811" w:author="Microsoft account" w:date="2022-08-07T14:47:00Z">
               <w:rPr>
                 <w:rFonts w:ascii="Arial" w:hAnsi="Arial" w:cs="Arial"/>
                 <w:lang w:val="en-US"/>
@@ -12715,7 +13481,7 @@
             <w:rFonts w:ascii="Arial" w:hAnsi="Arial" w:cs="Arial"/>
             <w:color w:val="FF0000"/>
             <w:lang w:val="en-US"/>
-            <w:rPrChange w:id="752" w:author="Microsoft account" w:date="2022-08-07T14:47:00Z">
+            <w:rPrChange w:id="812" w:author="Microsoft account" w:date="2022-08-07T14:47:00Z">
               <w:rPr>
                 <w:rFonts w:ascii="Arial" w:hAnsi="Arial" w:cs="Arial"/>
                 <w:color w:val="000000" w:themeColor="text1"/>
@@ -12731,7 +13497,7 @@
             <w:color w:val="FF0000"/>
             <w:vertAlign w:val="superscript"/>
             <w:lang w:val="en-US"/>
-            <w:rPrChange w:id="753" w:author="Microsoft account" w:date="2022-08-07T14:47:00Z">
+            <w:rPrChange w:id="813" w:author="Microsoft account" w:date="2022-08-07T14:47:00Z">
               <w:rPr>
                 <w:rFonts w:ascii="Arial" w:hAnsi="Arial" w:cs="Arial"/>
                 <w:color w:val="000000" w:themeColor="text1"/>
@@ -12747,7 +13513,7 @@
             <w:rFonts w:ascii="Arial" w:hAnsi="Arial" w:cs="Arial"/>
             <w:color w:val="FF0000"/>
             <w:lang w:val="en-US"/>
-            <w:rPrChange w:id="754" w:author="Microsoft account" w:date="2022-08-07T14:47:00Z">
+            <w:rPrChange w:id="814" w:author="Microsoft account" w:date="2022-08-07T14:47:00Z">
               <w:rPr>
                 <w:rFonts w:ascii="Arial" w:hAnsi="Arial" w:cs="Arial"/>
                 <w:color w:val="000000" w:themeColor="text1"/>
@@ -12763,7 +13529,7 @@
             <w:color w:val="FF0000"/>
             <w:highlight w:val="yellow"/>
             <w:lang w:val="en-US"/>
-            <w:rPrChange w:id="755" w:author="Microsoft account" w:date="2022-08-07T14:47:00Z">
+            <w:rPrChange w:id="815" w:author="Microsoft account" w:date="2022-08-07T14:47:00Z">
               <w:rPr>
                 <w:rFonts w:ascii="Arial" w:hAnsi="Arial" w:cs="Arial"/>
                 <w:color w:val="000000" w:themeColor="text1"/>
@@ -12779,7 +13545,7 @@
             <w:rFonts w:ascii="Arial" w:hAnsi="Arial" w:cs="Arial"/>
             <w:color w:val="FF0000"/>
             <w:lang w:val="en-US"/>
-            <w:rPrChange w:id="756" w:author="Microsoft account" w:date="2022-08-07T14:47:00Z">
+            <w:rPrChange w:id="816" w:author="Microsoft account" w:date="2022-08-07T14:47:00Z">
               <w:rPr>
                 <w:rFonts w:ascii="Arial" w:hAnsi="Arial" w:cs="Arial"/>
                 <w:color w:val="000000" w:themeColor="text1"/>
@@ -12795,7 +13561,7 @@
             <w:color w:val="FF0000"/>
             <w:highlight w:val="yellow"/>
             <w:lang w:val="en-US"/>
-            <w:rPrChange w:id="757" w:author="Microsoft account" w:date="2022-08-07T14:47:00Z">
+            <w:rPrChange w:id="817" w:author="Microsoft account" w:date="2022-08-07T14:47:00Z">
               <w:rPr>
                 <w:rFonts w:ascii="Arial" w:hAnsi="Arial" w:cs="Arial"/>
                 <w:color w:val="000000" w:themeColor="text1"/>
@@ -12811,7 +13577,7 @@
             <w:rFonts w:ascii="Arial" w:hAnsi="Arial" w:cs="Arial"/>
             <w:color w:val="FF0000"/>
             <w:lang w:val="en-US"/>
-            <w:rPrChange w:id="758" w:author="Microsoft account" w:date="2022-08-07T14:47:00Z">
+            <w:rPrChange w:id="818" w:author="Microsoft account" w:date="2022-08-07T14:47:00Z">
               <w:rPr>
                 <w:rFonts w:ascii="Arial" w:hAnsi="Arial" w:cs="Arial"/>
                 <w:color w:val="000000" w:themeColor="text1"/>
@@ -12828,15 +13594,15 @@
         <w:spacing w:after="0" w:line="240" w:lineRule="auto"/>
         <w:jc w:val="both"/>
         <w:rPr>
-          <w:del w:id="759" w:author="Microsoft account" w:date="2022-08-07T14:45:00Z"/>
+          <w:del w:id="819" w:author="Microsoft account" w:date="2022-08-07T14:45:00Z"/>
           <w:rFonts w:ascii="Arial" w:hAnsi="Arial" w:cs="Arial"/>
           <w:b/>
           <w:bCs/>
           <w:color w:val="FF0000"/>
           <w:lang w:val="en-US"/>
-          <w:rPrChange w:id="760" w:author="Microsoft account" w:date="2022-08-07T14:47:00Z">
+          <w:rPrChange w:id="820" w:author="Microsoft account" w:date="2022-08-07T14:47:00Z">
             <w:rPr>
-              <w:del w:id="761" w:author="Microsoft account" w:date="2022-08-07T14:45:00Z"/>
+              <w:del w:id="821" w:author="Microsoft account" w:date="2022-08-07T14:45:00Z"/>
               <w:rFonts w:ascii="Arial" w:hAnsi="Arial" w:cs="Arial"/>
               <w:b/>
               <w:bCs/>
@@ -12851,26 +13617,26 @@
         <w:spacing w:after="0" w:line="240" w:lineRule="auto"/>
         <w:jc w:val="both"/>
         <w:rPr>
-          <w:del w:id="762" w:author="Microsoft account" w:date="2022-08-07T14:45:00Z"/>
+          <w:del w:id="822" w:author="Microsoft account" w:date="2022-08-07T14:45:00Z"/>
           <w:rFonts w:ascii="Arial" w:hAnsi="Arial" w:cs="Arial"/>
           <w:color w:val="FF0000"/>
           <w:lang w:val="en-US"/>
-          <w:rPrChange w:id="763" w:author="Microsoft account" w:date="2022-08-07T14:47:00Z">
+          <w:rPrChange w:id="823" w:author="Microsoft account" w:date="2022-08-07T14:47:00Z">
             <w:rPr>
-              <w:del w:id="764" w:author="Microsoft account" w:date="2022-08-07T14:45:00Z"/>
+              <w:del w:id="824" w:author="Microsoft account" w:date="2022-08-07T14:45:00Z"/>
               <w:rFonts w:ascii="Arial" w:hAnsi="Arial" w:cs="Arial"/>
               <w:lang w:val="en-US"/>
             </w:rPr>
           </w:rPrChange>
         </w:rPr>
       </w:pPr>
-      <w:del w:id="765" w:author="Microsoft account" w:date="2022-08-07T14:45:00Z">
+      <w:del w:id="825" w:author="Microsoft account" w:date="2022-08-07T14:45:00Z">
         <w:r>
           <w:rPr>
             <w:rFonts w:ascii="Arial" w:hAnsi="Arial" w:cs="Arial"/>
             <w:color w:val="FF0000"/>
             <w:lang w:val="en-US"/>
-            <w:rPrChange w:id="766" w:author="Microsoft account" w:date="2022-08-07T14:47:00Z">
+            <w:rPrChange w:id="826" w:author="Microsoft account" w:date="2022-08-07T14:47:00Z">
               <w:rPr>
                 <w:rFonts w:ascii="Arial" w:hAnsi="Arial" w:cs="Arial"/>
                 <w:lang w:val="en-US"/>
@@ -12885,7 +13651,7 @@
             <w:color w:val="FF0000"/>
             <w:highlight w:val="yellow"/>
             <w:lang w:val="en-US"/>
-            <w:rPrChange w:id="767" w:author="Microsoft account" w:date="2022-08-07T14:47:00Z">
+            <w:rPrChange w:id="827" w:author="Microsoft account" w:date="2022-08-07T14:47:00Z">
               <w:rPr>
                 <w:rFonts w:ascii="Arial" w:hAnsi="Arial" w:cs="Arial"/>
                 <w:highlight w:val="yellow"/>
@@ -12900,7 +13666,7 @@
             <w:rFonts w:ascii="Arial" w:hAnsi="Arial" w:cs="Arial"/>
             <w:color w:val="FF0000"/>
             <w:lang w:val="en-US"/>
-            <w:rPrChange w:id="768" w:author="Microsoft account" w:date="2022-08-07T14:47:00Z">
+            <w:rPrChange w:id="828" w:author="Microsoft account" w:date="2022-08-07T14:47:00Z">
               <w:rPr>
                 <w:rFonts w:ascii="Arial" w:hAnsi="Arial" w:cs="Arial"/>
                 <w:lang w:val="en-US"/>
@@ -12917,13 +13683,13 @@
         <w:ind w:left="720"/>
         <w:jc w:val="both"/>
         <w:rPr>
-          <w:del w:id="769" w:author="Microsoft account" w:date="2022-08-07T16:11:00Z"/>
+          <w:del w:id="829" w:author="Microsoft account" w:date="2022-08-07T16:11:00Z"/>
           <w:rFonts w:ascii="Arial" w:hAnsi="Arial" w:cs="Arial"/>
           <w:color w:val="FF0000"/>
           <w:lang w:val="en-US"/>
-          <w:rPrChange w:id="770" w:author="Microsoft account" w:date="2022-08-07T14:47:00Z">
+          <w:rPrChange w:id="830" w:author="Microsoft account" w:date="2022-08-07T14:47:00Z">
             <w:rPr>
-              <w:del w:id="771" w:author="Microsoft account" w:date="2022-08-07T16:11:00Z"/>
+              <w:del w:id="831" w:author="Microsoft account" w:date="2022-08-07T16:11:00Z"/>
               <w:rFonts w:ascii="Arial" w:hAnsi="Arial" w:cs="Arial"/>
               <w:lang w:val="en-US"/>
             </w:rPr>
@@ -12937,15 +13703,15 @@
         <w:ind w:left="720"/>
         <w:jc w:val="both"/>
         <w:rPr>
-          <w:del w:id="772" w:author="Microsoft account" w:date="2022-08-07T16:11:00Z"/>
+          <w:del w:id="832" w:author="Microsoft account" w:date="2022-08-07T16:11:00Z"/>
           <w:rFonts w:ascii="Arial" w:hAnsi="Arial" w:cs="Arial"/>
           <w:b/>
           <w:bCs/>
           <w:color w:val="FF0000"/>
           <w:lang w:val="en-US"/>
-          <w:rPrChange w:id="773" w:author="Microsoft account" w:date="2022-08-07T14:47:00Z">
+          <w:rPrChange w:id="833" w:author="Microsoft account" w:date="2022-08-07T14:47:00Z">
             <w:rPr>
-              <w:del w:id="774" w:author="Microsoft account" w:date="2022-08-07T16:11:00Z"/>
+              <w:del w:id="834" w:author="Microsoft account" w:date="2022-08-07T16:11:00Z"/>
               <w:rFonts w:ascii="Arial" w:hAnsi="Arial" w:cs="Arial"/>
               <w:b/>
               <w:bCs/>
@@ -12954,7 +13720,7 @@
           </w:rPrChange>
         </w:rPr>
       </w:pPr>
-      <w:del w:id="775" w:author="Microsoft account" w:date="2022-08-07T16:11:00Z">
+      <w:del w:id="835" w:author="Microsoft account" w:date="2022-08-07T16:11:00Z">
         <w:r>
           <w:rPr>
             <w:rFonts w:ascii="Arial" w:hAnsi="Arial" w:cs="Arial"/>
@@ -12962,7 +13728,7 @@
             <w:bCs/>
             <w:color w:val="FF0000"/>
             <w:lang w:val="en-US"/>
-            <w:rPrChange w:id="776" w:author="Microsoft account" w:date="2022-08-07T14:47:00Z">
+            <w:rPrChange w:id="836" w:author="Microsoft account" w:date="2022-08-07T14:47:00Z">
               <w:rPr>
                 <w:rFonts w:ascii="Arial" w:hAnsi="Arial" w:cs="Arial"/>
                 <w:b/>
@@ -12981,13 +13747,13 @@
         <w:ind w:left="720"/>
         <w:jc w:val="both"/>
         <w:rPr>
-          <w:del w:id="777" w:author="Microsoft account" w:date="2022-08-07T16:11:00Z"/>
+          <w:del w:id="837" w:author="Microsoft account" w:date="2022-08-07T16:11:00Z"/>
           <w:rFonts w:ascii="Arial" w:hAnsi="Arial" w:cs="Arial"/>
           <w:color w:val="FF0000"/>
           <w:lang w:val="en-US"/>
-          <w:rPrChange w:id="778" w:author="Microsoft account" w:date="2022-08-07T14:47:00Z">
+          <w:rPrChange w:id="838" w:author="Microsoft account" w:date="2022-08-07T14:47:00Z">
             <w:rPr>
-              <w:del w:id="779" w:author="Microsoft account" w:date="2022-08-07T16:11:00Z"/>
+              <w:del w:id="839" w:author="Microsoft account" w:date="2022-08-07T16:11:00Z"/>
               <w:rFonts w:ascii="Arial" w:hAnsi="Arial" w:cs="Arial"/>
               <w:lang w:val="en-US"/>
             </w:rPr>
@@ -13001,15 +13767,15 @@
         <w:ind w:left="720"/>
         <w:jc w:val="both"/>
         <w:rPr>
-          <w:del w:id="780" w:author="Microsoft account" w:date="2022-08-07T16:11:00Z"/>
+          <w:del w:id="840" w:author="Microsoft account" w:date="2022-08-07T16:11:00Z"/>
           <w:rFonts w:ascii="Arial" w:hAnsi="Arial" w:cs="Arial"/>
           <w:b/>
           <w:bCs/>
           <w:color w:val="FF0000"/>
           <w:lang w:val="en-US"/>
-          <w:rPrChange w:id="781" w:author="Microsoft account" w:date="2022-08-07T14:47:00Z">
+          <w:rPrChange w:id="841" w:author="Microsoft account" w:date="2022-08-07T14:47:00Z">
             <w:rPr>
-              <w:del w:id="782" w:author="Microsoft account" w:date="2022-08-07T16:11:00Z"/>
+              <w:del w:id="842" w:author="Microsoft account" w:date="2022-08-07T16:11:00Z"/>
               <w:rFonts w:ascii="Arial" w:hAnsi="Arial" w:cs="Arial"/>
               <w:b/>
               <w:bCs/>
@@ -13018,7 +13784,7 @@
           </w:rPrChange>
         </w:rPr>
       </w:pPr>
-      <w:del w:id="783" w:author="Microsoft account" w:date="2022-08-07T16:11:00Z">
+      <w:del w:id="843" w:author="Microsoft account" w:date="2022-08-07T16:11:00Z">
         <w:r>
           <w:rPr>
             <w:rFonts w:ascii="Arial" w:hAnsi="Arial" w:cs="Arial"/>
@@ -13026,7 +13792,7 @@
             <w:bCs/>
             <w:color w:val="FF0000"/>
             <w:lang w:val="en-US"/>
-            <w:rPrChange w:id="784" w:author="Microsoft account" w:date="2022-08-07T14:47:00Z">
+            <w:rPrChange w:id="844" w:author="Microsoft account" w:date="2022-08-07T14:47:00Z">
               <w:rPr>
                 <w:rFonts w:ascii="Arial" w:hAnsi="Arial" w:cs="Arial"/>
                 <w:b/>
@@ -13044,23 +13810,23 @@
         <w:spacing w:after="0" w:line="240" w:lineRule="auto"/>
         <w:jc w:val="both"/>
         <w:rPr>
-          <w:del w:id="785" w:author="Microsoft account" w:date="2022-08-07T14:46:00Z"/>
-          <w:rFonts w:ascii="Arial" w:hAnsi="Arial" w:cs="Arial"/>
-          <w:lang w:val="en-US"/>
-        </w:rPr>
-      </w:pPr>
-    </w:p>
-    <w:p>
-      <w:pPr>
-        <w:spacing w:after="0" w:line="240" w:lineRule="auto"/>
-        <w:jc w:val="both"/>
-        <w:rPr>
-          <w:del w:id="786" w:author="Microsoft account" w:date="2022-08-07T14:46:00Z"/>
-          <w:rFonts w:ascii="Arial" w:hAnsi="Arial" w:cs="Arial"/>
-          <w:lang w:val="en-US"/>
-        </w:rPr>
-      </w:pPr>
-      <w:del w:id="787" w:author="Microsoft account" w:date="2022-08-07T14:46:00Z">
+          <w:del w:id="845" w:author="Microsoft account" w:date="2022-08-07T14:46:00Z"/>
+          <w:rFonts w:ascii="Arial" w:hAnsi="Arial" w:cs="Arial"/>
+          <w:lang w:val="en-US"/>
+        </w:rPr>
+      </w:pPr>
+    </w:p>
+    <w:p>
+      <w:pPr>
+        <w:spacing w:after="0" w:line="240" w:lineRule="auto"/>
+        <w:jc w:val="both"/>
+        <w:rPr>
+          <w:del w:id="846" w:author="Microsoft account" w:date="2022-08-07T14:46:00Z"/>
+          <w:rFonts w:ascii="Arial" w:hAnsi="Arial" w:cs="Arial"/>
+          <w:lang w:val="en-US"/>
+        </w:rPr>
+      </w:pPr>
+      <w:del w:id="847" w:author="Microsoft account" w:date="2022-08-07T14:46:00Z">
         <w:r>
           <w:rPr>
             <w:rFonts w:ascii="Arial" w:hAnsi="Arial" w:cs="Arial"/>
@@ -13124,7 +13890,7 @@
         <w:spacing w:after="0" w:line="240" w:lineRule="auto"/>
         <w:jc w:val="both"/>
         <w:rPr>
-          <w:del w:id="788" w:author="Microsoft account" w:date="2022-08-07T14:46:00Z"/>
+          <w:del w:id="848" w:author="Microsoft account" w:date="2022-08-07T14:46:00Z"/>
           <w:rFonts w:ascii="Arial" w:hAnsi="Arial" w:cs="Arial"/>
           <w:lang w:val="en-US"/>
         </w:rPr>
@@ -13148,13 +13914,13 @@
         <w:spacing w:after="0" w:line="240" w:lineRule="auto"/>
         <w:jc w:val="both"/>
         <w:rPr>
-          <w:ins w:id="789" w:author="Microsoft account" w:date="2022-08-07T17:08:00Z"/>
+          <w:ins w:id="849" w:author="Microsoft account" w:date="2022-08-07T17:08:00Z"/>
           <w:rFonts w:ascii="Arial" w:hAnsi="Arial" w:cs="Arial"/>
           <w:bCs/>
           <w:lang w:val="en-US"/>
-          <w:rPrChange w:id="790" w:author="Microsoft account" w:date="2022-08-07T17:17:00Z">
+          <w:rPrChange w:id="850" w:author="Microsoft account" w:date="2022-08-07T17:17:00Z">
             <w:rPr>
-              <w:ins w:id="791" w:author="Microsoft account" w:date="2022-08-07T17:08:00Z"/>
+              <w:ins w:id="851" w:author="Microsoft account" w:date="2022-08-07T17:08:00Z"/>
               <w:rFonts w:ascii="Arial" w:hAnsi="Arial" w:cs="Arial"/>
               <w:b/>
               <w:bCs/>
@@ -13164,13 +13930,13 @@
           </w:rPrChange>
         </w:rPr>
       </w:pPr>
-      <w:ins w:id="792" w:author="Microsoft account" w:date="2022-08-07T17:08:00Z">
+      <w:ins w:id="852" w:author="Microsoft account" w:date="2022-08-07T17:08:00Z">
         <w:r>
           <w:rPr>
             <w:rFonts w:ascii="Arial" w:hAnsi="Arial" w:cs="Arial"/>
             <w:bCs/>
             <w:lang w:val="en-US"/>
-            <w:rPrChange w:id="793" w:author="Microsoft account" w:date="2022-08-07T17:17:00Z">
+            <w:rPrChange w:id="853" w:author="Microsoft account" w:date="2022-08-07T17:17:00Z">
               <w:rPr>
                 <w:rFonts w:ascii="Arial" w:hAnsi="Arial" w:cs="Arial"/>
                 <w:b/>
@@ -13180,16 +13946,17 @@
               </w:rPr>
             </w:rPrChange>
           </w:rPr>
+          <w:lastRenderedPageBreak/>
           <w:t xml:space="preserve">The results are significant insofar as they can help to predict the energy demand and price category for energy usage planning and costing. For a given weather forecast, we may be able to make some assumptions about </w:t>
         </w:r>
       </w:ins>
-      <w:ins w:id="794" w:author="Microsoft account" w:date="2022-08-07T17:13:00Z">
+      <w:ins w:id="854" w:author="Microsoft account" w:date="2022-08-07T17:13:00Z">
         <w:r>
           <w:rPr>
             <w:rFonts w:ascii="Arial" w:hAnsi="Arial" w:cs="Arial"/>
             <w:bCs/>
             <w:lang w:val="en-US"/>
-            <w:rPrChange w:id="795" w:author="Microsoft account" w:date="2022-08-07T17:17:00Z">
+            <w:rPrChange w:id="855" w:author="Microsoft account" w:date="2022-08-07T17:17:00Z">
               <w:rPr>
                 <w:rFonts w:ascii="Arial" w:hAnsi="Arial" w:cs="Arial"/>
                 <w:b/>
@@ -13202,13 +13969,13 @@
           <w:t xml:space="preserve">energy </w:t>
         </w:r>
       </w:ins>
-      <w:ins w:id="796" w:author="Microsoft account" w:date="2022-08-07T17:08:00Z">
+      <w:ins w:id="856" w:author="Microsoft account" w:date="2022-08-07T17:08:00Z">
         <w:r>
           <w:rPr>
             <w:rFonts w:ascii="Arial" w:hAnsi="Arial" w:cs="Arial"/>
             <w:bCs/>
             <w:lang w:val="en-US"/>
-            <w:rPrChange w:id="797" w:author="Microsoft account" w:date="2022-08-07T17:17:00Z">
+            <w:rPrChange w:id="857" w:author="Microsoft account" w:date="2022-08-07T17:17:00Z">
               <w:rPr>
                 <w:rFonts w:ascii="Arial" w:hAnsi="Arial" w:cs="Arial"/>
                 <w:b/>
@@ -13227,19 +13994,19 @@
         <w:spacing w:after="0" w:line="240" w:lineRule="auto"/>
         <w:jc w:val="both"/>
         <w:rPr>
-          <w:ins w:id="798" w:author="estela" w:date="2022-08-07T19:01:00Z"/>
+          <w:ins w:id="858" w:author="estela" w:date="2022-08-07T19:01:00Z"/>
           <w:rFonts w:ascii="Arial" w:hAnsi="Arial" w:cs="Arial"/>
           <w:bCs/>
           <w:lang w:val="en-US"/>
         </w:rPr>
       </w:pPr>
-      <w:ins w:id="799" w:author="Microsoft account" w:date="2022-08-07T17:14:00Z">
+      <w:ins w:id="859" w:author="Microsoft account" w:date="2022-08-07T17:14:00Z">
         <w:r>
           <w:rPr>
             <w:rFonts w:ascii="Arial" w:hAnsi="Arial" w:cs="Arial"/>
             <w:bCs/>
             <w:lang w:val="en-US"/>
-            <w:rPrChange w:id="800" w:author="Microsoft account" w:date="2022-08-07T17:17:00Z">
+            <w:rPrChange w:id="860" w:author="Microsoft account" w:date="2022-08-07T17:17:00Z">
               <w:rPr>
                 <w:rFonts w:ascii="Arial" w:hAnsi="Arial" w:cs="Arial"/>
                 <w:b/>
@@ -13252,7 +14019,7 @@
           <w:t xml:space="preserve">The models however cannot be used to predict outside of the range of weather data </w:t>
         </w:r>
       </w:ins>
-      <w:ins w:id="801" w:author="Microsoft account" w:date="2022-08-07T17:28:00Z">
+      <w:ins w:id="861" w:author="Microsoft account" w:date="2022-08-07T17:28:00Z">
         <w:r>
           <w:rPr>
             <w:rFonts w:ascii="Arial" w:hAnsi="Arial" w:cs="Arial"/>
@@ -13262,13 +14029,13 @@
           <w:t xml:space="preserve">contained </w:t>
         </w:r>
       </w:ins>
-      <w:ins w:id="802" w:author="Microsoft account" w:date="2022-08-07T17:14:00Z">
+      <w:ins w:id="862" w:author="Microsoft account" w:date="2022-08-07T17:14:00Z">
         <w:r>
           <w:rPr>
             <w:rFonts w:ascii="Arial" w:hAnsi="Arial" w:cs="Arial"/>
             <w:bCs/>
             <w:lang w:val="en-US"/>
-            <w:rPrChange w:id="803" w:author="Microsoft account" w:date="2022-08-07T17:17:00Z">
+            <w:rPrChange w:id="863" w:author="Microsoft account" w:date="2022-08-07T17:17:00Z">
               <w:rPr>
                 <w:rFonts w:ascii="Arial" w:hAnsi="Arial" w:cs="Arial"/>
                 <w:b/>
@@ -13289,7 +14056,7 @@
           <w:t xml:space="preserve">ay indicate that there are other factors beyond </w:t>
         </w:r>
       </w:ins>
-      <w:ins w:id="804" w:author="Microsoft account" w:date="2022-08-07T17:19:00Z">
+      <w:ins w:id="864" w:author="Microsoft account" w:date="2022-08-07T17:19:00Z">
         <w:r>
           <w:rPr>
             <w:rFonts w:ascii="Arial" w:hAnsi="Arial" w:cs="Arial"/>
@@ -13299,7 +14066,7 @@
           <w:t>localized</w:t>
         </w:r>
       </w:ins>
-      <w:ins w:id="805" w:author="Microsoft account" w:date="2022-08-07T17:30:00Z">
+      <w:ins w:id="865" w:author="Microsoft account" w:date="2022-08-07T17:30:00Z">
         <w:r>
           <w:rPr>
             <w:rFonts w:ascii="Arial" w:hAnsi="Arial" w:cs="Arial"/>
@@ -13309,7 +14076,7 @@
           <w:t>/regional</w:t>
         </w:r>
       </w:ins>
-      <w:ins w:id="806" w:author="Microsoft account" w:date="2022-08-07T17:19:00Z">
+      <w:ins w:id="866" w:author="Microsoft account" w:date="2022-08-07T17:19:00Z">
         <w:r>
           <w:rPr>
             <w:rFonts w:ascii="Arial" w:hAnsi="Arial" w:cs="Arial"/>
@@ -13319,7 +14086,7 @@
           <w:t xml:space="preserve"> </w:t>
         </w:r>
       </w:ins>
-      <w:ins w:id="807" w:author="Microsoft account" w:date="2022-08-07T17:14:00Z">
+      <w:ins w:id="867" w:author="Microsoft account" w:date="2022-08-07T17:14:00Z">
         <w:r>
           <w:rPr>
             <w:rFonts w:ascii="Arial" w:hAnsi="Arial" w:cs="Arial"/>
@@ -13329,7 +14096,7 @@
           <w:t xml:space="preserve">weather data that affect energy </w:t>
         </w:r>
       </w:ins>
-      <w:ins w:id="808" w:author="Microsoft account" w:date="2022-08-07T17:18:00Z">
+      <w:ins w:id="868" w:author="Microsoft account" w:date="2022-08-07T17:18:00Z">
         <w:r>
           <w:rPr>
             <w:rFonts w:ascii="Arial" w:hAnsi="Arial" w:cs="Arial"/>
@@ -13339,7 +14106,7 @@
           <w:t xml:space="preserve">demand and price, such as </w:t>
         </w:r>
       </w:ins>
-      <w:ins w:id="809" w:author="Microsoft account" w:date="2022-08-07T17:22:00Z">
+      <w:ins w:id="869" w:author="Microsoft account" w:date="2022-08-07T17:22:00Z">
         <w:r>
           <w:rPr>
             <w:rFonts w:ascii="Arial" w:hAnsi="Arial" w:cs="Arial"/>
@@ -13349,7 +14116,7 @@
           <w:t xml:space="preserve">industry energy consumption or </w:t>
         </w:r>
       </w:ins>
-      <w:ins w:id="810" w:author="Microsoft account" w:date="2022-08-07T17:18:00Z">
+      <w:ins w:id="870" w:author="Microsoft account" w:date="2022-08-07T17:18:00Z">
         <w:r>
           <w:rPr>
             <w:rFonts w:ascii="Arial" w:hAnsi="Arial" w:cs="Arial"/>
@@ -13359,7 +14126,7 @@
           <w:t xml:space="preserve">gas prices which fluctuate depending on supply constraints, </w:t>
         </w:r>
       </w:ins>
-      <w:ins w:id="811" w:author="Microsoft account" w:date="2022-08-07T17:20:00Z">
+      <w:ins w:id="871" w:author="Microsoft account" w:date="2022-08-07T17:20:00Z">
         <w:r>
           <w:rPr>
             <w:rFonts w:ascii="Arial" w:hAnsi="Arial" w:cs="Arial"/>
@@ -13369,7 +14136,7 @@
           <w:t>transport</w:t>
         </w:r>
       </w:ins>
-      <w:ins w:id="812" w:author="Microsoft account" w:date="2022-08-07T17:18:00Z">
+      <w:ins w:id="872" w:author="Microsoft account" w:date="2022-08-07T17:18:00Z">
         <w:r>
           <w:rPr>
             <w:rFonts w:ascii="Arial" w:hAnsi="Arial" w:cs="Arial"/>
@@ -13379,7 +14146,7 @@
           <w:t xml:space="preserve"> </w:t>
         </w:r>
       </w:ins>
-      <w:ins w:id="813" w:author="Microsoft account" w:date="2022-08-07T17:20:00Z">
+      <w:ins w:id="873" w:author="Microsoft account" w:date="2022-08-07T17:20:00Z">
         <w:r>
           <w:rPr>
             <w:rFonts w:ascii="Arial" w:hAnsi="Arial" w:cs="Arial"/>
@@ -13389,7 +14156,7 @@
           <w:t xml:space="preserve">prices and </w:t>
         </w:r>
       </w:ins>
-      <w:ins w:id="814" w:author="Microsoft account" w:date="2022-08-07T17:28:00Z">
+      <w:ins w:id="874" w:author="Microsoft account" w:date="2022-08-07T17:28:00Z">
         <w:r>
           <w:rPr>
             <w:rFonts w:ascii="Arial" w:hAnsi="Arial" w:cs="Arial"/>
@@ -13399,7 +14166,7 @@
           <w:t xml:space="preserve">gas </w:t>
         </w:r>
       </w:ins>
-      <w:ins w:id="815" w:author="Microsoft account" w:date="2022-08-07T17:23:00Z">
+      <w:ins w:id="875" w:author="Microsoft account" w:date="2022-08-07T17:23:00Z">
         <w:r>
           <w:rPr>
             <w:rFonts w:ascii="Arial" w:hAnsi="Arial" w:cs="Arial"/>
@@ -13415,7 +14182,7 @@
         <w:spacing w:after="0" w:line="240" w:lineRule="auto"/>
         <w:jc w:val="both"/>
         <w:rPr>
-          <w:ins w:id="816" w:author="Microsoft account" w:date="2022-08-07T17:27:00Z"/>
+          <w:ins w:id="876" w:author="Microsoft account" w:date="2022-08-07T17:27:00Z"/>
           <w:rFonts w:ascii="Arial" w:hAnsi="Arial" w:cs="Arial"/>
           <w:bCs/>
           <w:lang w:val="en-US"/>
@@ -13427,15 +14194,15 @@
         <w:spacing w:after="0" w:line="240" w:lineRule="auto"/>
         <w:jc w:val="both"/>
         <w:rPr>
-          <w:ins w:id="817" w:author="Microsoft account" w:date="2022-08-07T17:08:00Z"/>
-          <w:del w:id="818" w:author="estela" w:date="2022-08-07T19:01:00Z"/>
+          <w:ins w:id="877" w:author="Microsoft account" w:date="2022-08-07T17:08:00Z"/>
+          <w:del w:id="878" w:author="estela" w:date="2022-08-07T19:01:00Z"/>
           <w:rFonts w:ascii="Arial" w:hAnsi="Arial" w:cs="Arial"/>
           <w:bCs/>
           <w:lang w:val="en-US"/>
-          <w:rPrChange w:id="819" w:author="Microsoft account" w:date="2022-08-07T17:17:00Z">
+          <w:rPrChange w:id="879" w:author="Microsoft account" w:date="2022-08-07T17:17:00Z">
             <w:rPr>
-              <w:ins w:id="820" w:author="Microsoft account" w:date="2022-08-07T17:08:00Z"/>
-              <w:del w:id="821" w:author="estela" w:date="2022-08-07T19:01:00Z"/>
+              <w:ins w:id="880" w:author="Microsoft account" w:date="2022-08-07T17:08:00Z"/>
+              <w:del w:id="881" w:author="estela" w:date="2022-08-07T19:01:00Z"/>
               <w:rFonts w:ascii="Arial" w:hAnsi="Arial" w:cs="Arial"/>
               <w:b/>
               <w:bCs/>
@@ -13445,7 +14212,7 @@
           </w:rPrChange>
         </w:rPr>
       </w:pPr>
-      <w:ins w:id="822" w:author="Microsoft account" w:date="2022-08-07T17:27:00Z">
+      <w:ins w:id="882" w:author="Microsoft account" w:date="2022-08-07T17:27:00Z">
         <w:r>
           <w:rPr>
             <w:rFonts w:ascii="Arial" w:hAnsi="Arial" w:cs="Arial"/>
@@ -13455,7 +14222,7 @@
           <w:t>The project could potentially be improved</w:t>
         </w:r>
       </w:ins>
-      <w:ins w:id="823" w:author="Microsoft account" w:date="2022-08-07T17:29:00Z">
+      <w:ins w:id="883" w:author="Microsoft account" w:date="2022-08-07T17:29:00Z">
         <w:r>
           <w:rPr>
             <w:rFonts w:ascii="Arial" w:hAnsi="Arial" w:cs="Arial"/>
@@ -13465,7 +14232,7 @@
           <w:t xml:space="preserve"> by using a larger dataset</w:t>
         </w:r>
       </w:ins>
-      <w:ins w:id="824" w:author="Microsoft account" w:date="2022-08-07T17:32:00Z">
+      <w:ins w:id="884" w:author="Microsoft account" w:date="2022-08-07T17:32:00Z">
         <w:r>
           <w:rPr>
             <w:rFonts w:ascii="Arial" w:hAnsi="Arial" w:cs="Arial"/>
@@ -13475,7 +14242,7 @@
           <w:t xml:space="preserve"> for modelling and perhaps incorporating other features outside of weather data that are found to correlate with energy demand and price. </w:t>
         </w:r>
       </w:ins>
-      <w:ins w:id="825" w:author="Microsoft account" w:date="2022-08-07T17:47:00Z">
+      <w:ins w:id="885" w:author="Microsoft account" w:date="2022-08-07T17:47:00Z">
         <w:r>
           <w:rPr>
             <w:rFonts w:ascii="Arial" w:hAnsi="Arial" w:cs="Arial"/>
@@ -13485,7 +14252,7 @@
           <w:t xml:space="preserve">With larger datasets, other methods for </w:t>
         </w:r>
       </w:ins>
-      <w:ins w:id="826" w:author="Microsoft account" w:date="2022-08-07T17:48:00Z">
+      <w:ins w:id="886" w:author="Microsoft account" w:date="2022-08-07T17:48:00Z">
         <w:r>
           <w:rPr>
             <w:rFonts w:ascii="Arial" w:hAnsi="Arial" w:cs="Arial"/>
@@ -13495,7 +14262,7 @@
           <w:t xml:space="preserve">data cleaning, </w:t>
         </w:r>
       </w:ins>
-      <w:ins w:id="827" w:author="Microsoft account" w:date="2022-08-07T17:47:00Z">
+      <w:ins w:id="887" w:author="Microsoft account" w:date="2022-08-07T17:47:00Z">
         <w:r>
           <w:rPr>
             <w:rFonts w:ascii="Arial" w:hAnsi="Arial" w:cs="Arial"/>
@@ -13511,8 +14278,8 @@
         <w:spacing w:after="0" w:line="240" w:lineRule="auto"/>
         <w:jc w:val="both"/>
         <w:rPr>
-          <w:ins w:id="828" w:author="Microsoft account" w:date="2022-08-07T17:08:00Z"/>
-          <w:del w:id="829" w:author="estela" w:date="2022-08-07T19:01:00Z"/>
+          <w:ins w:id="888" w:author="Microsoft account" w:date="2022-08-07T17:08:00Z"/>
+          <w:del w:id="889" w:author="estela" w:date="2022-08-07T19:01:00Z"/>
           <w:rFonts w:ascii="Arial" w:hAnsi="Arial" w:cs="Arial"/>
           <w:b/>
           <w:bCs/>
@@ -13526,8 +14293,8 @@
         <w:spacing w:after="0" w:line="240" w:lineRule="auto"/>
         <w:jc w:val="both"/>
         <w:rPr>
-          <w:ins w:id="830" w:author="Microsoft account" w:date="2022-08-07T17:08:00Z"/>
-          <w:del w:id="831" w:author="estela" w:date="2022-08-07T19:01:00Z"/>
+          <w:ins w:id="890" w:author="Microsoft account" w:date="2022-08-07T17:08:00Z"/>
+          <w:del w:id="891" w:author="estela" w:date="2022-08-07T19:01:00Z"/>
           <w:rFonts w:ascii="Arial" w:hAnsi="Arial" w:cs="Arial"/>
           <w:b/>
           <w:bCs/>
@@ -13541,7 +14308,7 @@
         <w:spacing w:after="0" w:line="240" w:lineRule="auto"/>
         <w:jc w:val="both"/>
         <w:rPr>
-          <w:del w:id="832" w:author="estela" w:date="2022-08-07T19:01:00Z"/>
+          <w:del w:id="892" w:author="estela" w:date="2022-08-07T19:01:00Z"/>
           <w:rFonts w:ascii="Arial" w:hAnsi="Arial" w:cs="Arial"/>
           <w:b/>
           <w:bCs/>
@@ -13555,7 +14322,7 @@
         <w:spacing w:after="0" w:line="240" w:lineRule="auto"/>
         <w:jc w:val="both"/>
         <w:rPr>
-          <w:del w:id="833" w:author="estela" w:date="2022-08-07T19:01:00Z"/>
+          <w:del w:id="893" w:author="estela" w:date="2022-08-07T19:01:00Z"/>
           <w:rFonts w:ascii="Arial" w:hAnsi="Arial" w:cs="Arial"/>
           <w:b/>
           <w:bCs/>
@@ -13563,7 +14330,7 @@
           <w:lang w:val="en-US"/>
         </w:rPr>
       </w:pPr>
-      <w:del w:id="834" w:author="estela" w:date="2022-08-07T19:01:00Z">
+      <w:del w:id="894" w:author="estela" w:date="2022-08-07T19:01:00Z">
         <w:r>
           <w:rPr>
             <w:rFonts w:ascii="Arial" w:hAnsi="Arial" w:cs="Arial"/>
@@ -13601,13 +14368,13 @@
         <w:spacing w:after="0" w:line="240" w:lineRule="auto"/>
         <w:jc w:val="both"/>
         <w:rPr>
-          <w:del w:id="835" w:author="estela" w:date="2022-08-07T19:01:00Z"/>
+          <w:del w:id="895" w:author="estela" w:date="2022-08-07T19:01:00Z"/>
           <w:rFonts w:ascii="Arial" w:hAnsi="Arial" w:cs="Arial"/>
           <w:color w:val="FF0000"/>
           <w:lang w:val="en-US"/>
         </w:rPr>
       </w:pPr>
-      <w:del w:id="836" w:author="estela" w:date="2022-08-07T19:01:00Z">
+      <w:del w:id="896" w:author="estela" w:date="2022-08-07T19:01:00Z">
         <w:r>
           <w:rPr>
             <w:rFonts w:ascii="Arial" w:hAnsi="Arial" w:cs="Arial"/>
@@ -13623,13 +14390,13 @@
         <w:spacing w:after="0" w:line="240" w:lineRule="auto"/>
         <w:jc w:val="both"/>
         <w:rPr>
-          <w:del w:id="837" w:author="estela" w:date="2022-08-07T19:01:00Z"/>
+          <w:del w:id="897" w:author="estela" w:date="2022-08-07T19:01:00Z"/>
           <w:rFonts w:ascii="Arial" w:hAnsi="Arial" w:cs="Arial"/>
           <w:color w:val="FF0000"/>
           <w:lang w:val="en-US"/>
         </w:rPr>
       </w:pPr>
-      <w:del w:id="838" w:author="estela" w:date="2022-08-07T19:01:00Z">
+      <w:del w:id="898" w:author="estela" w:date="2022-08-07T19:01:00Z">
         <w:r>
           <w:rPr>
             <w:rFonts w:ascii="Arial" w:hAnsi="Arial" w:cs="Arial"/>
@@ -13655,8 +14422,8 @@
           <w:delText xml:space="preserve"> discussed in parts 1 – 4.</w:delText>
         </w:r>
       </w:del>
-      <w:ins w:id="839" w:author="Microsoft account" w:date="2022-08-07T16:11:00Z">
-        <w:del w:id="840" w:author="estela" w:date="2022-08-07T19:01:00Z">
+      <w:ins w:id="899" w:author="Microsoft account" w:date="2022-08-07T16:11:00Z">
+        <w:del w:id="900" w:author="estela" w:date="2022-08-07T19:01:00Z">
           <w:r>
             <w:rPr>
               <w:rFonts w:ascii="Arial" w:hAnsi="Arial" w:cs="Arial"/>
@@ -13667,7 +14434,7 @@
           </w:r>
         </w:del>
       </w:ins>
-      <w:del w:id="841" w:author="estela" w:date="2022-08-07T19:01:00Z">
+      <w:del w:id="901" w:author="estela" w:date="2022-08-07T19:01:00Z">
         <w:r>
           <w:rPr>
             <w:rFonts w:ascii="Arial" w:hAnsi="Arial" w:cs="Arial"/>
@@ -13691,13 +14458,13 @@
         <w:spacing w:after="0" w:line="240" w:lineRule="auto"/>
         <w:jc w:val="both"/>
         <w:rPr>
-          <w:del w:id="842" w:author="estela" w:date="2022-08-07T19:01:00Z"/>
+          <w:del w:id="902" w:author="estela" w:date="2022-08-07T19:01:00Z"/>
           <w:rFonts w:ascii="Arial" w:hAnsi="Arial" w:cs="Arial"/>
           <w:color w:val="FF0000"/>
           <w:lang w:val="en-US"/>
         </w:rPr>
       </w:pPr>
-      <w:del w:id="843" w:author="estela" w:date="2022-08-07T19:01:00Z">
+      <w:del w:id="903" w:author="estela" w:date="2022-08-07T19:01:00Z">
         <w:r>
           <w:rPr>
             <w:rFonts w:ascii="Arial" w:hAnsi="Arial" w:cs="Arial"/>
@@ -13713,13 +14480,13 @@
         <w:spacing w:after="0" w:line="240" w:lineRule="auto"/>
         <w:jc w:val="both"/>
         <w:rPr>
-          <w:del w:id="844" w:author="estela" w:date="2022-08-07T19:01:00Z"/>
+          <w:del w:id="904" w:author="estela" w:date="2022-08-07T19:01:00Z"/>
           <w:rFonts w:ascii="Arial" w:hAnsi="Arial" w:cs="Arial"/>
           <w:color w:val="FF0000"/>
           <w:lang w:val="en-US"/>
         </w:rPr>
       </w:pPr>
-      <w:del w:id="845" w:author="estela" w:date="2022-08-07T19:01:00Z">
+      <w:del w:id="905" w:author="estela" w:date="2022-08-07T19:01:00Z">
         <w:r>
           <w:rPr>
             <w:rFonts w:ascii="Arial" w:hAnsi="Arial" w:cs="Arial"/>
@@ -13829,7 +14596,7 @@
           <w:lang w:val="en-US"/>
         </w:rPr>
       </w:pPr>
-      <w:del w:id="846" w:author="estela" w:date="2022-08-07T19:01:00Z">
+      <w:del w:id="906" w:author="estela" w:date="2022-08-07T19:01:00Z">
         <w:r>
           <w:rPr>
             <w:rFonts w:ascii="Arial" w:hAnsi="Arial" w:cs="Arial"/>
@@ -13857,7 +14624,7 @@
       </w:del>
     </w:p>
     <w:sectPr>
-      <w:footerReference w:type="default" r:id="rId22"/>
+      <w:footerReference w:type="default" r:id="rId25"/>
       <w:pgSz w:w="11906" w:h="16838"/>
       <w:pgMar w:top="1134" w:right="1134" w:bottom="1134" w:left="1134" w:header="709" w:footer="709" w:gutter="0"/>
       <w:cols w:space="708"/>
@@ -13907,6 +14674,7 @@
         <w:docPartUnique/>
       </w:docPartObj>
     </w:sdtPr>
+    <w:sdtEndPr/>
     <w:sdtContent>
       <w:sdt>
         <w:sdtPr>
@@ -13921,6 +14689,7 @@
             <w:docPartUnique/>
           </w:docPartObj>
         </w:sdtPr>
+        <w:sdtEndPr/>
         <w:sdtContent>
           <w:p>
             <w:pPr>
@@ -14914,6 +15683,96 @@
     </w:lvl>
   </w:abstractNum>
   <w:abstractNum w:abstractNumId="8" w15:restartNumberingAfterBreak="0">
+    <w:nsid w:val="6E707BFB"/>
+    <w:multiLevelType w:val="hybridMultilevel"/>
+    <w:tmpl w:val="DE2A8D4A"/>
+    <w:lvl w:ilvl="0" w:tplc="73BC4C3A">
+      <w:start w:val="1"/>
+      <w:numFmt w:val="decimal"/>
+      <w:lvlText w:val="%1."/>
+      <w:lvlJc w:val="left"/>
+      <w:pPr>
+        <w:ind w:left="1080" w:hanging="360"/>
+      </w:pPr>
+      <w:rPr>
+        <w:rFonts w:hint="default"/>
+        <w:color w:val="auto"/>
+      </w:rPr>
+    </w:lvl>
+    <w:lvl w:ilvl="1" w:tplc="04090019" w:tentative="1">
+      <w:start w:val="1"/>
+      <w:numFmt w:val="lowerLetter"/>
+      <w:lvlText w:val="%2)"/>
+      <w:lvlJc w:val="left"/>
+      <w:pPr>
+        <w:ind w:left="1560" w:hanging="420"/>
+      </w:pPr>
+    </w:lvl>
+    <w:lvl w:ilvl="2" w:tplc="0409001B" w:tentative="1">
+      <w:start w:val="1"/>
+      <w:numFmt w:val="lowerRoman"/>
+      <w:lvlText w:val="%3."/>
+      <w:lvlJc w:val="right"/>
+      <w:pPr>
+        <w:ind w:left="1980" w:hanging="420"/>
+      </w:pPr>
+    </w:lvl>
+    <w:lvl w:ilvl="3" w:tplc="0409000F" w:tentative="1">
+      <w:start w:val="1"/>
+      <w:numFmt w:val="decimal"/>
+      <w:lvlText w:val="%4."/>
+      <w:lvlJc w:val="left"/>
+      <w:pPr>
+        <w:ind w:left="2400" w:hanging="420"/>
+      </w:pPr>
+    </w:lvl>
+    <w:lvl w:ilvl="4" w:tplc="04090019" w:tentative="1">
+      <w:start w:val="1"/>
+      <w:numFmt w:val="lowerLetter"/>
+      <w:lvlText w:val="%5)"/>
+      <w:lvlJc w:val="left"/>
+      <w:pPr>
+        <w:ind w:left="2820" w:hanging="420"/>
+      </w:pPr>
+    </w:lvl>
+    <w:lvl w:ilvl="5" w:tplc="0409001B" w:tentative="1">
+      <w:start w:val="1"/>
+      <w:numFmt w:val="lowerRoman"/>
+      <w:lvlText w:val="%6."/>
+      <w:lvlJc w:val="right"/>
+      <w:pPr>
+        <w:ind w:left="3240" w:hanging="420"/>
+      </w:pPr>
+    </w:lvl>
+    <w:lvl w:ilvl="6" w:tplc="0409000F" w:tentative="1">
+      <w:start w:val="1"/>
+      <w:numFmt w:val="decimal"/>
+      <w:lvlText w:val="%7."/>
+      <w:lvlJc w:val="left"/>
+      <w:pPr>
+        <w:ind w:left="3660" w:hanging="420"/>
+      </w:pPr>
+    </w:lvl>
+    <w:lvl w:ilvl="7" w:tplc="04090019" w:tentative="1">
+      <w:start w:val="1"/>
+      <w:numFmt w:val="lowerLetter"/>
+      <w:lvlText w:val="%8)"/>
+      <w:lvlJc w:val="left"/>
+      <w:pPr>
+        <w:ind w:left="4080" w:hanging="420"/>
+      </w:pPr>
+    </w:lvl>
+    <w:lvl w:ilvl="8" w:tplc="0409001B" w:tentative="1">
+      <w:start w:val="1"/>
+      <w:numFmt w:val="lowerRoman"/>
+      <w:lvlText w:val="%9."/>
+      <w:lvlJc w:val="right"/>
+      <w:pPr>
+        <w:ind w:left="4500" w:hanging="420"/>
+      </w:pPr>
+    </w:lvl>
+  </w:abstractNum>
+  <w:abstractNum w:abstractNumId="9" w15:restartNumberingAfterBreak="0">
     <w:nsid w:val="761A05A6"/>
     <w:multiLevelType w:val="hybridMultilevel"/>
     <w:tmpl w:val="1C589B46"/>
@@ -15012,7 +15871,7 @@
     <w:abstractNumId w:val="6"/>
   </w:num>
   <w:num w:numId="4" w16cid:durableId="1863323048">
-    <w:abstractNumId w:val="8"/>
+    <w:abstractNumId w:val="9"/>
   </w:num>
   <w:num w:numId="5" w16cid:durableId="1331906924">
     <w:abstractNumId w:val="5"/>
@@ -15029,6 +15888,9 @@
   <w:num w:numId="9" w16cid:durableId="598217699">
     <w:abstractNumId w:val="0"/>
   </w:num>
+  <w:num w:numId="10" w16cid:durableId="1333145397">
+    <w:abstractNumId w:val="8"/>
+  </w:num>
 </w:numbering>
 </file>
 
@@ -15040,6 +15902,9 @@
   <w15:person w15:author="estela">
     <w15:presenceInfo w15:providerId="None" w15:userId="estela"/>
   </w15:person>
+  <w15:person w15:author="Nie Feng">
+    <w15:presenceInfo w15:providerId="Windows Live" w15:userId="fdc912561596f389"/>
+  </w15:person>
 </w15:people>
 </file>
 
@@ -15048,7 +15913,7 @@
   <w:docDefaults>
     <w:rPrDefault>
       <w:rPr>
-        <w:rFonts w:asciiTheme="minorHAnsi" w:eastAsiaTheme="minorHAnsi" w:hAnsiTheme="minorHAnsi" w:cstheme="minorBidi"/>
+        <w:rFonts w:asciiTheme="minorHAnsi" w:eastAsiaTheme="minorEastAsia" w:hAnsiTheme="minorHAnsi" w:cstheme="minorBidi"/>
         <w:sz w:val="22"/>
         <w:szCs w:val="22"/>
         <w:lang w:val="en-AU" w:eastAsia="en-US" w:bidi="ar-SA"/>
@@ -15651,7 +16516,7 @@
               <a:cs typeface="+mn-cs"/>
             </a:defRPr>
           </a:pPr>
-          <a:endParaRPr lang="en-US"/>
+          <a:endParaRPr lang="zh-CN"/>
         </a:p>
       </c:txPr>
     </c:title>
@@ -15742,7 +16607,7 @@
                       <a:cs typeface="+mn-cs"/>
                     </a:defRPr>
                   </a:pPr>
-                  <a:endParaRPr lang="en-US"/>
+                  <a:endParaRPr lang="zh-CN"/>
                 </a:p>
               </c:txPr>
             </c:trendlineLbl>
@@ -17293,7 +18158,7 @@
                 <a:cs typeface="+mn-cs"/>
               </a:defRPr>
             </a:pPr>
-            <a:endParaRPr lang="en-US"/>
+            <a:endParaRPr lang="zh-CN"/>
           </a:p>
         </c:txPr>
         <c:crossAx val="416482896"/>
@@ -17355,7 +18220,7 @@
                 <a:cs typeface="+mn-cs"/>
               </a:defRPr>
             </a:pPr>
-            <a:endParaRPr lang="en-US"/>
+            <a:endParaRPr lang="zh-CN"/>
           </a:p>
         </c:txPr>
         <c:crossAx val="416484464"/>
@@ -17396,7 +18261,7 @@
       <a:pPr>
         <a:defRPr/>
       </a:pPr>
-      <a:endParaRPr lang="en-US"/>
+      <a:endParaRPr lang="zh-CN"/>
     </a:p>
   </c:txPr>
   <c:externalData r:id="rId3">
@@ -17478,7 +18343,7 @@
               <a:cs typeface="+mn-cs"/>
             </a:defRPr>
           </a:pPr>
-          <a:endParaRPr lang="en-US"/>
+          <a:endParaRPr lang="zh-CN"/>
         </a:p>
       </c:txPr>
     </c:title>
@@ -17569,7 +18434,7 @@
                       <a:cs typeface="+mn-cs"/>
                     </a:defRPr>
                   </a:pPr>
-                  <a:endParaRPr lang="en-US"/>
+                  <a:endParaRPr lang="zh-CN"/>
                 </a:p>
               </c:txPr>
             </c:trendlineLbl>
@@ -19120,7 +19985,7 @@
                 <a:cs typeface="+mn-cs"/>
               </a:defRPr>
             </a:pPr>
-            <a:endParaRPr lang="en-US"/>
+            <a:endParaRPr lang="zh-CN"/>
           </a:p>
         </c:txPr>
         <c:crossAx val="424885048"/>
@@ -19182,7 +20047,7 @@
                 <a:cs typeface="+mn-cs"/>
               </a:defRPr>
             </a:pPr>
-            <a:endParaRPr lang="en-US"/>
+            <a:endParaRPr lang="zh-CN"/>
           </a:p>
         </c:txPr>
         <c:crossAx val="424887008"/>
@@ -19223,7 +20088,7 @@
       <a:pPr>
         <a:defRPr/>
       </a:pPr>
-      <a:endParaRPr lang="en-US"/>
+      <a:endParaRPr lang="zh-CN"/>
     </a:p>
   </c:txPr>
   <c:externalData r:id="rId3">
@@ -19305,7 +20170,7 @@
               <a:cs typeface="+mn-cs"/>
             </a:defRPr>
           </a:pPr>
-          <a:endParaRPr lang="en-US"/>
+          <a:endParaRPr lang="zh-CN"/>
         </a:p>
       </c:txPr>
     </c:title>
@@ -19396,7 +20261,7 @@
                       <a:cs typeface="+mn-cs"/>
                     </a:defRPr>
                   </a:pPr>
-                  <a:endParaRPr lang="en-US"/>
+                  <a:endParaRPr lang="zh-CN"/>
                 </a:p>
               </c:txPr>
             </c:trendlineLbl>
@@ -20944,7 +21809,7 @@
                 <a:cs typeface="+mn-cs"/>
               </a:defRPr>
             </a:pPr>
-            <a:endParaRPr lang="en-US"/>
+            <a:endParaRPr lang="zh-CN"/>
           </a:p>
         </c:txPr>
         <c:crossAx val="331517960"/>
@@ -21006,7 +21871,7 @@
                 <a:cs typeface="+mn-cs"/>
               </a:defRPr>
             </a:pPr>
-            <a:endParaRPr lang="en-US"/>
+            <a:endParaRPr lang="zh-CN"/>
           </a:p>
         </c:txPr>
         <c:crossAx val="331516000"/>
@@ -21047,7 +21912,7 @@
       <a:pPr>
         <a:defRPr/>
       </a:pPr>
-      <a:endParaRPr lang="en-US"/>
+      <a:endParaRPr lang="zh-CN"/>
     </a:p>
   </c:txPr>
   <c:externalData r:id="rId3">
@@ -21129,7 +21994,7 @@
               <a:cs typeface="+mn-cs"/>
             </a:defRPr>
           </a:pPr>
-          <a:endParaRPr lang="en-US"/>
+          <a:endParaRPr lang="zh-CN"/>
         </a:p>
       </c:txPr>
     </c:title>
@@ -21220,7 +22085,7 @@
                       <a:cs typeface="+mn-cs"/>
                     </a:defRPr>
                   </a:pPr>
-                  <a:endParaRPr lang="en-US"/>
+                  <a:endParaRPr lang="zh-CN"/>
                 </a:p>
               </c:txPr>
             </c:trendlineLbl>
@@ -22765,7 +23630,7 @@
                 <a:cs typeface="+mn-cs"/>
               </a:defRPr>
             </a:pPr>
-            <a:endParaRPr lang="en-US"/>
+            <a:endParaRPr lang="zh-CN"/>
           </a:p>
         </c:txPr>
         <c:crossAx val="331516392"/>
@@ -22827,7 +23692,7 @@
                 <a:cs typeface="+mn-cs"/>
               </a:defRPr>
             </a:pPr>
-            <a:endParaRPr lang="en-US"/>
+            <a:endParaRPr lang="zh-CN"/>
           </a:p>
         </c:txPr>
         <c:crossAx val="331516784"/>
@@ -22868,7 +23733,7 @@
       <a:pPr>
         <a:defRPr/>
       </a:pPr>
-      <a:endParaRPr lang="en-US"/>
+      <a:endParaRPr lang="zh-CN"/>
     </a:p>
   </c:txPr>
   <c:externalData r:id="rId3">
@@ -22950,7 +23815,7 @@
               <a:cs typeface="+mn-cs"/>
             </a:defRPr>
           </a:pPr>
-          <a:endParaRPr lang="en-US"/>
+          <a:endParaRPr lang="zh-CN"/>
         </a:p>
       </c:txPr>
     </c:title>
@@ -23041,7 +23906,7 @@
                       <a:cs typeface="+mn-cs"/>
                     </a:defRPr>
                   </a:pPr>
-                  <a:endParaRPr lang="en-US"/>
+                  <a:endParaRPr lang="zh-CN"/>
                 </a:p>
               </c:txPr>
             </c:trendlineLbl>
@@ -24592,7 +25457,7 @@
                 <a:cs typeface="+mn-cs"/>
               </a:defRPr>
             </a:pPr>
-            <a:endParaRPr lang="en-US"/>
+            <a:endParaRPr lang="zh-CN"/>
           </a:p>
         </c:txPr>
         <c:crossAx val="425311344"/>
@@ -24654,7 +25519,7 @@
                 <a:cs typeface="+mn-cs"/>
               </a:defRPr>
             </a:pPr>
-            <a:endParaRPr lang="en-US"/>
+            <a:endParaRPr lang="zh-CN"/>
           </a:p>
         </c:txPr>
         <c:crossAx val="425310952"/>
@@ -24695,7 +25560,7 @@
       <a:pPr>
         <a:defRPr/>
       </a:pPr>
-      <a:endParaRPr lang="en-US"/>
+      <a:endParaRPr lang="zh-CN"/>
     </a:p>
   </c:txPr>
   <c:externalData r:id="rId3">
@@ -24769,7 +25634,7 @@
               <a:cs typeface="+mn-cs"/>
             </a:defRPr>
           </a:pPr>
-          <a:endParaRPr lang="en-US"/>
+          <a:endParaRPr lang="zh-CN"/>
         </a:p>
       </c:txPr>
     </c:title>
@@ -24860,7 +25725,7 @@
                       <a:cs typeface="+mn-cs"/>
                     </a:defRPr>
                   </a:pPr>
-                  <a:endParaRPr lang="en-US"/>
+                  <a:endParaRPr lang="zh-CN"/>
                 </a:p>
               </c:txPr>
             </c:trendlineLbl>
@@ -26411,7 +27276,7 @@
                 <a:cs typeface="+mn-cs"/>
               </a:defRPr>
             </a:pPr>
-            <a:endParaRPr lang="en-US"/>
+            <a:endParaRPr lang="zh-CN"/>
           </a:p>
         </c:txPr>
         <c:crossAx val="425310560"/>
@@ -26473,7 +27338,7 @@
                 <a:cs typeface="+mn-cs"/>
               </a:defRPr>
             </a:pPr>
-            <a:endParaRPr lang="en-US"/>
+            <a:endParaRPr lang="zh-CN"/>
           </a:p>
         </c:txPr>
         <c:crossAx val="425311736"/>
@@ -26514,7 +27379,7 @@
       <a:pPr>
         <a:defRPr/>
       </a:pPr>
-      <a:endParaRPr lang="en-US"/>
+      <a:endParaRPr lang="zh-CN"/>
     </a:p>
   </c:txPr>
   <c:externalData r:id="rId3">
@@ -26588,7 +27453,7 @@
               <a:cs typeface="+mn-cs"/>
             </a:defRPr>
           </a:pPr>
-          <a:endParaRPr lang="en-US"/>
+          <a:endParaRPr lang="zh-CN"/>
         </a:p>
       </c:txPr>
     </c:title>
@@ -26679,7 +27544,7 @@
                       <a:cs typeface="+mn-cs"/>
                     </a:defRPr>
                   </a:pPr>
-                  <a:endParaRPr lang="en-US"/>
+                  <a:endParaRPr lang="zh-CN"/>
                 </a:p>
               </c:txPr>
             </c:trendlineLbl>
@@ -28224,7 +29089,7 @@
                 <a:cs typeface="+mn-cs"/>
               </a:defRPr>
             </a:pPr>
-            <a:endParaRPr lang="en-US"/>
+            <a:endParaRPr lang="zh-CN"/>
           </a:p>
         </c:txPr>
         <c:crossAx val="425310168"/>
@@ -28286,7 +29151,7 @@
                 <a:cs typeface="+mn-cs"/>
               </a:defRPr>
             </a:pPr>
-            <a:endParaRPr lang="en-US"/>
+            <a:endParaRPr lang="zh-CN"/>
           </a:p>
         </c:txPr>
         <c:crossAx val="425308208"/>
@@ -28327,7 +29192,7 @@
       <a:pPr>
         <a:defRPr/>
       </a:pPr>
-      <a:endParaRPr lang="en-US"/>
+      <a:endParaRPr lang="zh-CN"/>
     </a:p>
   </c:txPr>
   <c:externalData r:id="rId3">
@@ -28401,7 +29266,7 @@
               <a:cs typeface="+mn-cs"/>
             </a:defRPr>
           </a:pPr>
-          <a:endParaRPr lang="en-US"/>
+          <a:endParaRPr lang="zh-CN"/>
         </a:p>
       </c:txPr>
     </c:title>
@@ -28492,7 +29357,7 @@
                       <a:cs typeface="+mn-cs"/>
                     </a:defRPr>
                   </a:pPr>
-                  <a:endParaRPr lang="en-US"/>
+                  <a:endParaRPr lang="zh-CN"/>
                 </a:p>
               </c:txPr>
             </c:trendlineLbl>
@@ -30043,7 +30908,7 @@
                 <a:cs typeface="+mn-cs"/>
               </a:defRPr>
             </a:pPr>
-            <a:endParaRPr lang="en-US"/>
+            <a:endParaRPr lang="zh-CN"/>
           </a:p>
         </c:txPr>
         <c:crossAx val="416482504"/>
@@ -30105,7 +30970,7 @@
                 <a:cs typeface="+mn-cs"/>
               </a:defRPr>
             </a:pPr>
-            <a:endParaRPr lang="en-US"/>
+            <a:endParaRPr lang="zh-CN"/>
           </a:p>
         </c:txPr>
         <c:crossAx val="425309384"/>
@@ -30146,7 +31011,7 @@
       <a:pPr>
         <a:defRPr/>
       </a:pPr>
-      <a:endParaRPr lang="en-US"/>
+      <a:endParaRPr lang="zh-CN"/>
     </a:p>
   </c:txPr>
   <c:externalData r:id="rId3">
@@ -30220,7 +31085,7 @@
               <a:cs typeface="+mn-cs"/>
             </a:defRPr>
           </a:pPr>
-          <a:endParaRPr lang="en-US"/>
+          <a:endParaRPr lang="zh-CN"/>
         </a:p>
       </c:txPr>
     </c:title>
@@ -30311,7 +31176,7 @@
                       <a:cs typeface="+mn-cs"/>
                     </a:defRPr>
                   </a:pPr>
-                  <a:endParaRPr lang="en-US"/>
+                  <a:endParaRPr lang="zh-CN"/>
                 </a:p>
               </c:txPr>
             </c:trendlineLbl>
@@ -31862,7 +32727,7 @@
                 <a:cs typeface="+mn-cs"/>
               </a:defRPr>
             </a:pPr>
-            <a:endParaRPr lang="en-US"/>
+            <a:endParaRPr lang="zh-CN"/>
           </a:p>
         </c:txPr>
         <c:crossAx val="416484072"/>
@@ -31924,7 +32789,7 @@
                 <a:cs typeface="+mn-cs"/>
               </a:defRPr>
             </a:pPr>
-            <a:endParaRPr lang="en-US"/>
+            <a:endParaRPr lang="zh-CN"/>
           </a:p>
         </c:txPr>
         <c:crossAx val="416480936"/>
@@ -31965,7 +32830,7 @@
       <a:pPr>
         <a:defRPr/>
       </a:pPr>
-      <a:endParaRPr lang="en-US"/>
+      <a:endParaRPr lang="zh-CN"/>
     </a:p>
   </c:txPr>
   <c:externalData r:id="rId3">
@@ -32039,7 +32904,7 @@
               <a:cs typeface="+mn-cs"/>
             </a:defRPr>
           </a:pPr>
-          <a:endParaRPr lang="en-US"/>
+          <a:endParaRPr lang="zh-CN"/>
         </a:p>
       </c:txPr>
     </c:title>
@@ -32130,7 +32995,7 @@
                       <a:cs typeface="+mn-cs"/>
                     </a:defRPr>
                   </a:pPr>
-                  <a:endParaRPr lang="en-US"/>
+                  <a:endParaRPr lang="zh-CN"/>
                 </a:p>
               </c:txPr>
             </c:trendlineLbl>
@@ -33681,7 +34546,7 @@
                 <a:cs typeface="+mn-cs"/>
               </a:defRPr>
             </a:pPr>
-            <a:endParaRPr lang="en-US"/>
+            <a:endParaRPr lang="zh-CN"/>
           </a:p>
         </c:txPr>
         <c:crossAx val="416483288"/>
@@ -33743,7 +34608,7 @@
                 <a:cs typeface="+mn-cs"/>
               </a:defRPr>
             </a:pPr>
-            <a:endParaRPr lang="en-US"/>
+            <a:endParaRPr lang="zh-CN"/>
           </a:p>
         </c:txPr>
         <c:crossAx val="416481720"/>
@@ -33784,7 +34649,7 @@
       <a:pPr>
         <a:defRPr/>
       </a:pPr>
-      <a:endParaRPr lang="en-US"/>
+      <a:endParaRPr lang="zh-CN"/>
     </a:p>
   </c:txPr>
   <c:externalData r:id="rId3">

</xml_diff>